<commit_message>
Analisis Kebutuhan Teknis dan Non Teknis
</commit_message>
<xml_diff>
--- a/Tugas1/Kelompok 14_A11.4606.docx
+++ b/Tugas1/Kelompok 14_A11.4606.docx
@@ -227,8 +227,39 @@
           <w:szCs w:val="24"/>
           <w:lang w:val="en-US"/>
         </w:rPr>
-        <w:t>Lutfi Achmad Siswandro</w:t>
-      </w:r>
+        <w:t xml:space="preserve">Lutfi </w:t>
+      </w:r>
+      <w:proofErr w:type="spellStart"/>
+      <w:r>
+        <w:rPr>
+          <w:rFonts w:ascii="Baskerville Old Face" w:hAnsi="Baskerville Old Face"/>
+          <w:sz w:val="28"/>
+          <w:szCs w:val="24"/>
+          <w:lang w:val="en-US"/>
+        </w:rPr>
+        <w:t>Achmad</w:t>
+      </w:r>
+      <w:proofErr w:type="spellEnd"/>
+      <w:r>
+        <w:rPr>
+          <w:rFonts w:ascii="Baskerville Old Face" w:hAnsi="Baskerville Old Face"/>
+          <w:sz w:val="28"/>
+          <w:szCs w:val="24"/>
+          <w:lang w:val="en-US"/>
+        </w:rPr>
+        <w:t xml:space="preserve"> </w:t>
+      </w:r>
+      <w:proofErr w:type="spellStart"/>
+      <w:r>
+        <w:rPr>
+          <w:rFonts w:ascii="Baskerville Old Face" w:hAnsi="Baskerville Old Face"/>
+          <w:sz w:val="28"/>
+          <w:szCs w:val="24"/>
+          <w:lang w:val="en-US"/>
+        </w:rPr>
+        <w:t>Siswandro</w:t>
+      </w:r>
+      <w:proofErr w:type="spellEnd"/>
       <w:r>
         <w:rPr>
           <w:rFonts w:ascii="Baskerville Old Face" w:hAnsi="Baskerville Old Face"/>
@@ -250,6 +281,7 @@
           <w:lang w:val="en-US"/>
         </w:rPr>
       </w:pPr>
+      <w:proofErr w:type="spellStart"/>
       <w:r>
         <w:rPr>
           <w:rFonts w:ascii="Baskerville Old Face" w:hAnsi="Baskerville Old Face"/>
@@ -257,8 +289,49 @@
           <w:szCs w:val="24"/>
           <w:lang w:val="en-US"/>
         </w:rPr>
-        <w:t>Rifqi Mulya Kiswanto</w:t>
-      </w:r>
+        <w:t>Rifqi</w:t>
+      </w:r>
+      <w:proofErr w:type="spellEnd"/>
+      <w:r>
+        <w:rPr>
+          <w:rFonts w:ascii="Baskerville Old Face" w:hAnsi="Baskerville Old Face"/>
+          <w:sz w:val="28"/>
+          <w:szCs w:val="24"/>
+          <w:lang w:val="en-US"/>
+        </w:rPr>
+        <w:t xml:space="preserve"> </w:t>
+      </w:r>
+      <w:proofErr w:type="spellStart"/>
+      <w:r>
+        <w:rPr>
+          <w:rFonts w:ascii="Baskerville Old Face" w:hAnsi="Baskerville Old Face"/>
+          <w:sz w:val="28"/>
+          <w:szCs w:val="24"/>
+          <w:lang w:val="en-US"/>
+        </w:rPr>
+        <w:t>Mulya</w:t>
+      </w:r>
+      <w:proofErr w:type="spellEnd"/>
+      <w:r>
+        <w:rPr>
+          <w:rFonts w:ascii="Baskerville Old Face" w:hAnsi="Baskerville Old Face"/>
+          <w:sz w:val="28"/>
+          <w:szCs w:val="24"/>
+          <w:lang w:val="en-US"/>
+        </w:rPr>
+        <w:t xml:space="preserve"> </w:t>
+      </w:r>
+      <w:proofErr w:type="spellStart"/>
+      <w:r>
+        <w:rPr>
+          <w:rFonts w:ascii="Baskerville Old Face" w:hAnsi="Baskerville Old Face"/>
+          <w:sz w:val="28"/>
+          <w:szCs w:val="24"/>
+          <w:lang w:val="en-US"/>
+        </w:rPr>
+        <w:t>Kiswanto</w:t>
+      </w:r>
+      <w:proofErr w:type="spellEnd"/>
       <w:r>
         <w:rPr>
           <w:rFonts w:ascii="Baskerville Old Face" w:hAnsi="Baskerville Old Face"/>
@@ -569,7 +642,6 @@
         <w:rPr>
           <w:lang w:val="en-ID"/>
         </w:rPr>
-        <w:lastRenderedPageBreak/>
         <w:t>DA</w:t>
       </w:r>
       <w:r>
@@ -651,12 +723,510 @@
           <w:lang w:val="en-ID"/>
         </w:rPr>
       </w:pPr>
-      <w:r>
-        <w:rPr>
-          <w:lang w:val="en-ID"/>
-        </w:rPr>
-        <w:t>Kebutuhan Teknis</w:t>
-      </w:r>
+      <w:proofErr w:type="spellStart"/>
+      <w:r>
+        <w:rPr>
+          <w:lang w:val="en-ID"/>
+        </w:rPr>
+        <w:t>Kebutuhan</w:t>
+      </w:r>
+      <w:proofErr w:type="spellEnd"/>
+      <w:r>
+        <w:rPr>
+          <w:lang w:val="en-ID"/>
+        </w:rPr>
+        <w:t xml:space="preserve"> Teknis</w:t>
+      </w:r>
+    </w:p>
+    <w:p>
+      <w:pPr>
+        <w:rPr>
+          <w:lang w:val="en-ID"/>
+        </w:rPr>
+      </w:pPr>
+      <w:proofErr w:type="spellStart"/>
+      <w:r>
+        <w:rPr>
+          <w:lang w:val="en-ID"/>
+        </w:rPr>
+        <w:t>Dalam</w:t>
+      </w:r>
+      <w:proofErr w:type="spellEnd"/>
+      <w:r>
+        <w:rPr>
+          <w:lang w:val="en-ID"/>
+        </w:rPr>
+        <w:t xml:space="preserve"> Website </w:t>
+      </w:r>
+      <w:proofErr w:type="spellStart"/>
+      <w:r>
+        <w:rPr>
+          <w:lang w:val="en-ID"/>
+        </w:rPr>
+        <w:t>Restoran</w:t>
+      </w:r>
+      <w:proofErr w:type="spellEnd"/>
+      <w:r>
+        <w:rPr>
+          <w:lang w:val="en-ID"/>
+        </w:rPr>
+        <w:t xml:space="preserve"> </w:t>
+      </w:r>
+      <w:proofErr w:type="spellStart"/>
+      <w:r>
+        <w:rPr>
+          <w:lang w:val="en-ID"/>
+        </w:rPr>
+        <w:t>ini</w:t>
+      </w:r>
+      <w:proofErr w:type="spellEnd"/>
+      <w:r>
+        <w:rPr>
+          <w:lang w:val="en-ID"/>
+        </w:rPr>
+        <w:t xml:space="preserve">, </w:t>
+      </w:r>
+      <w:proofErr w:type="spellStart"/>
+      <w:r>
+        <w:rPr>
+          <w:lang w:val="en-ID"/>
+        </w:rPr>
+        <w:t>kebutuhan</w:t>
+      </w:r>
+      <w:proofErr w:type="spellEnd"/>
+      <w:r>
+        <w:rPr>
+          <w:lang w:val="en-ID"/>
+        </w:rPr>
+        <w:t xml:space="preserve"> </w:t>
+      </w:r>
+      <w:proofErr w:type="spellStart"/>
+      <w:r>
+        <w:rPr>
+          <w:lang w:val="en-ID"/>
+        </w:rPr>
+        <w:t>teknis</w:t>
+      </w:r>
+      <w:proofErr w:type="spellEnd"/>
+      <w:r>
+        <w:rPr>
+          <w:lang w:val="en-ID"/>
+        </w:rPr>
+        <w:t xml:space="preserve"> yang </w:t>
+      </w:r>
+      <w:proofErr w:type="spellStart"/>
+      <w:r>
+        <w:rPr>
+          <w:lang w:val="en-ID"/>
+        </w:rPr>
+        <w:t>perlu</w:t>
+      </w:r>
+      <w:proofErr w:type="spellEnd"/>
+      <w:r>
+        <w:rPr>
+          <w:lang w:val="en-ID"/>
+        </w:rPr>
+        <w:t xml:space="preserve"> </w:t>
+      </w:r>
+      <w:proofErr w:type="spellStart"/>
+      <w:r>
+        <w:rPr>
+          <w:lang w:val="en-ID"/>
+        </w:rPr>
+        <w:t>dibuat</w:t>
+      </w:r>
+      <w:proofErr w:type="spellEnd"/>
+      <w:r>
+        <w:rPr>
+          <w:lang w:val="en-ID"/>
+        </w:rPr>
+        <w:t xml:space="preserve"> </w:t>
+      </w:r>
+      <w:proofErr w:type="spellStart"/>
+      <w:r>
+        <w:rPr>
+          <w:lang w:val="en-ID"/>
+        </w:rPr>
+        <w:t>yaitu</w:t>
+      </w:r>
+      <w:proofErr w:type="spellEnd"/>
+      <w:r>
+        <w:rPr>
+          <w:lang w:val="en-ID"/>
+        </w:rPr>
+        <w:t>:</w:t>
+      </w:r>
+    </w:p>
+    <w:p>
+      <w:pPr>
+        <w:pStyle w:val="ListParagraph"/>
+        <w:numPr>
+          <w:ilvl w:val="0"/>
+          <w:numId w:val="8"/>
+        </w:numPr>
+        <w:rPr>
+          <w:lang w:val="en-ID"/>
+        </w:rPr>
+      </w:pPr>
+      <w:proofErr w:type="spellStart"/>
+      <w:r>
+        <w:rPr>
+          <w:lang w:val="en-ID"/>
+        </w:rPr>
+        <w:t>Membuat</w:t>
+      </w:r>
+      <w:proofErr w:type="spellEnd"/>
+      <w:r>
+        <w:rPr>
+          <w:lang w:val="en-ID"/>
+        </w:rPr>
+        <w:t xml:space="preserve"> Menu Digital </w:t>
+      </w:r>
+      <w:proofErr w:type="spellStart"/>
+      <w:r>
+        <w:rPr>
+          <w:lang w:val="en-ID"/>
+        </w:rPr>
+        <w:t>untuk</w:t>
+      </w:r>
+      <w:proofErr w:type="spellEnd"/>
+      <w:r>
+        <w:rPr>
+          <w:lang w:val="en-ID"/>
+        </w:rPr>
+        <w:t xml:space="preserve"> </w:t>
+      </w:r>
+      <w:proofErr w:type="spellStart"/>
+      <w:r>
+        <w:rPr>
+          <w:lang w:val="en-ID"/>
+        </w:rPr>
+        <w:t>pemesanan</w:t>
+      </w:r>
+      <w:proofErr w:type="spellEnd"/>
+      <w:r>
+        <w:rPr>
+          <w:lang w:val="en-ID"/>
+        </w:rPr>
+        <w:t xml:space="preserve"> </w:t>
+      </w:r>
+      <w:r>
+        <w:rPr>
+          <w:lang w:val="en-ID"/>
+        </w:rPr>
+        <w:t xml:space="preserve">dan </w:t>
+      </w:r>
+      <w:proofErr w:type="spellStart"/>
+      <w:r>
+        <w:rPr>
+          <w:lang w:val="en-ID"/>
+        </w:rPr>
+        <w:t>pembayaran</w:t>
+      </w:r>
+      <w:proofErr w:type="spellEnd"/>
+      <w:r>
+        <w:rPr>
+          <w:lang w:val="en-ID"/>
+        </w:rPr>
+        <w:t xml:space="preserve"> </w:t>
+      </w:r>
+      <w:proofErr w:type="spellStart"/>
+      <w:r>
+        <w:rPr>
+          <w:lang w:val="en-ID"/>
+        </w:rPr>
+        <w:t>makanan</w:t>
+      </w:r>
+      <w:proofErr w:type="spellEnd"/>
+    </w:p>
+    <w:p>
+      <w:pPr>
+        <w:pStyle w:val="ListParagraph"/>
+        <w:numPr>
+          <w:ilvl w:val="0"/>
+          <w:numId w:val="8"/>
+        </w:numPr>
+        <w:rPr>
+          <w:lang w:val="en-ID"/>
+        </w:rPr>
+      </w:pPr>
+      <w:proofErr w:type="spellStart"/>
+      <w:r>
+        <w:rPr>
+          <w:lang w:val="en-ID"/>
+        </w:rPr>
+        <w:t>Membuat</w:t>
+      </w:r>
+      <w:proofErr w:type="spellEnd"/>
+      <w:r>
+        <w:rPr>
+          <w:lang w:val="en-ID"/>
+        </w:rPr>
+        <w:t xml:space="preserve"> </w:t>
+      </w:r>
+      <w:r>
+        <w:rPr>
+          <w:lang w:val="en-ID"/>
+        </w:rPr>
+        <w:t xml:space="preserve">member online </w:t>
+      </w:r>
+      <w:proofErr w:type="spellStart"/>
+      <w:r>
+        <w:rPr>
+          <w:lang w:val="en-ID"/>
+        </w:rPr>
+        <w:t>bagi</w:t>
+      </w:r>
+      <w:proofErr w:type="spellEnd"/>
+      <w:r>
+        <w:rPr>
+          <w:lang w:val="en-ID"/>
+        </w:rPr>
+        <w:t xml:space="preserve"> </w:t>
+      </w:r>
+      <w:proofErr w:type="spellStart"/>
+      <w:r>
+        <w:rPr>
+          <w:lang w:val="en-ID"/>
+        </w:rPr>
+        <w:t>pengunjung</w:t>
+      </w:r>
+      <w:proofErr w:type="spellEnd"/>
+      <w:r>
+        <w:rPr>
+          <w:lang w:val="en-ID"/>
+        </w:rPr>
+        <w:t xml:space="preserve"> yang </w:t>
+      </w:r>
+      <w:proofErr w:type="spellStart"/>
+      <w:r>
+        <w:rPr>
+          <w:lang w:val="en-ID"/>
+        </w:rPr>
+        <w:t>berminat</w:t>
+      </w:r>
+      <w:proofErr w:type="spellEnd"/>
+    </w:p>
+    <w:p>
+      <w:pPr>
+        <w:pStyle w:val="ListParagraph"/>
+        <w:numPr>
+          <w:ilvl w:val="0"/>
+          <w:numId w:val="8"/>
+        </w:numPr>
+        <w:rPr>
+          <w:lang w:val="en-ID"/>
+        </w:rPr>
+      </w:pPr>
+      <w:proofErr w:type="spellStart"/>
+      <w:r>
+        <w:rPr>
+          <w:lang w:val="en-ID"/>
+        </w:rPr>
+        <w:t>Deskripsi</w:t>
+      </w:r>
+      <w:proofErr w:type="spellEnd"/>
+      <w:r>
+        <w:rPr>
+          <w:lang w:val="en-ID"/>
+        </w:rPr>
+        <w:t xml:space="preserve"> </w:t>
+      </w:r>
+      <w:proofErr w:type="spellStart"/>
+      <w:r>
+        <w:rPr>
+          <w:lang w:val="en-ID"/>
+        </w:rPr>
+        <w:t>dalam</w:t>
+      </w:r>
+      <w:proofErr w:type="spellEnd"/>
+      <w:r>
+        <w:rPr>
+          <w:lang w:val="en-ID"/>
+        </w:rPr>
+        <w:t xml:space="preserve"> </w:t>
+      </w:r>
+      <w:proofErr w:type="spellStart"/>
+      <w:r>
+        <w:rPr>
+          <w:lang w:val="en-ID"/>
+        </w:rPr>
+        <w:t>penggunaan</w:t>
+      </w:r>
+      <w:proofErr w:type="spellEnd"/>
+      <w:r>
+        <w:rPr>
+          <w:lang w:val="en-ID"/>
+        </w:rPr>
+        <w:t xml:space="preserve"> dan tata </w:t>
+      </w:r>
+      <w:proofErr w:type="spellStart"/>
+      <w:r>
+        <w:rPr>
+          <w:lang w:val="en-ID"/>
+        </w:rPr>
+        <w:t>cara</w:t>
+      </w:r>
+      <w:proofErr w:type="spellEnd"/>
+      <w:r>
+        <w:rPr>
+          <w:lang w:val="en-ID"/>
+        </w:rPr>
+        <w:t xml:space="preserve"> </w:t>
+      </w:r>
+      <w:proofErr w:type="spellStart"/>
+      <w:r>
+        <w:rPr>
+          <w:lang w:val="en-ID"/>
+        </w:rPr>
+        <w:t>setiap</w:t>
+      </w:r>
+      <w:proofErr w:type="spellEnd"/>
+      <w:r>
+        <w:rPr>
+          <w:lang w:val="en-ID"/>
+        </w:rPr>
+        <w:t xml:space="preserve"> Board Game</w:t>
+      </w:r>
+    </w:p>
+    <w:p>
+      <w:pPr>
+        <w:pStyle w:val="ListParagraph"/>
+        <w:numPr>
+          <w:ilvl w:val="0"/>
+          <w:numId w:val="8"/>
+        </w:numPr>
+        <w:rPr>
+          <w:lang w:val="en-ID"/>
+        </w:rPr>
+      </w:pPr>
+      <w:proofErr w:type="spellStart"/>
+      <w:r>
+        <w:rPr>
+          <w:lang w:val="en-ID"/>
+        </w:rPr>
+        <w:t>Melacak</w:t>
+      </w:r>
+      <w:proofErr w:type="spellEnd"/>
+      <w:r>
+        <w:rPr>
+          <w:lang w:val="en-ID"/>
+        </w:rPr>
+        <w:t xml:space="preserve"> </w:t>
+      </w:r>
+      <w:proofErr w:type="spellStart"/>
+      <w:r>
+        <w:rPr>
+          <w:lang w:val="en-ID"/>
+        </w:rPr>
+        <w:t>atau</w:t>
+      </w:r>
+      <w:proofErr w:type="spellEnd"/>
+      <w:r>
+        <w:rPr>
+          <w:lang w:val="en-ID"/>
+        </w:rPr>
+        <w:t xml:space="preserve"> </w:t>
+      </w:r>
+      <w:proofErr w:type="spellStart"/>
+      <w:r>
+        <w:rPr>
+          <w:lang w:val="en-ID"/>
+        </w:rPr>
+        <w:t>mentrack</w:t>
+      </w:r>
+      <w:proofErr w:type="spellEnd"/>
+      <w:r>
+        <w:rPr>
+          <w:lang w:val="en-ID"/>
+        </w:rPr>
+        <w:t xml:space="preserve"> </w:t>
+      </w:r>
+      <w:proofErr w:type="spellStart"/>
+      <w:r>
+        <w:rPr>
+          <w:lang w:val="en-ID"/>
+        </w:rPr>
+        <w:t>peminjam</w:t>
+      </w:r>
+      <w:proofErr w:type="spellEnd"/>
+      <w:r>
+        <w:rPr>
+          <w:lang w:val="en-ID"/>
+        </w:rPr>
+        <w:t xml:space="preserve"> game </w:t>
+      </w:r>
+      <w:proofErr w:type="spellStart"/>
+      <w:r>
+        <w:rPr>
+          <w:lang w:val="en-ID"/>
+        </w:rPr>
+        <w:t>dengan</w:t>
+      </w:r>
+      <w:proofErr w:type="spellEnd"/>
+      <w:r>
+        <w:rPr>
+          <w:lang w:val="en-ID"/>
+        </w:rPr>
+        <w:t xml:space="preserve"> </w:t>
+      </w:r>
+      <w:proofErr w:type="spellStart"/>
+      <w:r>
+        <w:rPr>
+          <w:lang w:val="en-ID"/>
+        </w:rPr>
+        <w:t>menuliskan</w:t>
+      </w:r>
+      <w:proofErr w:type="spellEnd"/>
+      <w:r>
+        <w:rPr>
+          <w:lang w:val="en-ID"/>
+        </w:rPr>
+        <w:t xml:space="preserve"> </w:t>
+      </w:r>
+      <w:proofErr w:type="spellStart"/>
+      <w:r>
+        <w:rPr>
+          <w:lang w:val="en-ID"/>
+        </w:rPr>
+        <w:t>nama</w:t>
+      </w:r>
+      <w:proofErr w:type="spellEnd"/>
+      <w:r>
+        <w:rPr>
+          <w:lang w:val="en-ID"/>
+        </w:rPr>
+        <w:t xml:space="preserve"> </w:t>
+      </w:r>
+      <w:proofErr w:type="spellStart"/>
+      <w:r>
+        <w:rPr>
+          <w:lang w:val="en-ID"/>
+        </w:rPr>
+        <w:t>peminjaman</w:t>
+      </w:r>
+      <w:proofErr w:type="spellEnd"/>
+      <w:r>
+        <w:rPr>
+          <w:lang w:val="en-ID"/>
+        </w:rPr>
+        <w:t xml:space="preserve"> di </w:t>
+      </w:r>
+      <w:proofErr w:type="spellStart"/>
+      <w:r>
+        <w:rPr>
+          <w:lang w:val="en-ID"/>
+        </w:rPr>
+        <w:t>aplikasi</w:t>
+      </w:r>
+      <w:proofErr w:type="spellEnd"/>
+    </w:p>
+    <w:p>
+      <w:pPr>
+        <w:rPr>
+          <w:lang w:val="en-ID"/>
+        </w:rPr>
+      </w:pPr>
     </w:p>
     <w:p>
       <w:pPr>
@@ -670,23 +1240,256 @@
           <w:lang w:val="en-ID"/>
         </w:rPr>
       </w:pPr>
-      <w:r>
-        <w:rPr>
-          <w:lang w:val="en-ID"/>
-        </w:rPr>
-        <w:t>Kebutuhan Non-Teknis</w:t>
-      </w:r>
-    </w:p>
-    <w:p>
-      <w:pPr>
-        <w:spacing w:after="160"/>
+      <w:proofErr w:type="spellStart"/>
+      <w:r>
+        <w:rPr>
+          <w:lang w:val="en-ID"/>
+        </w:rPr>
+        <w:t>Kebutuhan</w:t>
+      </w:r>
+      <w:proofErr w:type="spellEnd"/>
+      <w:r>
+        <w:rPr>
+          <w:lang w:val="en-ID"/>
+        </w:rPr>
+        <w:t xml:space="preserve"> Non-Teknis</w:t>
+      </w:r>
+    </w:p>
+    <w:p>
+      <w:pPr>
+        <w:rPr>
+          <w:lang w:val="en-ID"/>
+        </w:rPr>
+      </w:pPr>
+      <w:proofErr w:type="spellStart"/>
+      <w:r>
+        <w:rPr>
+          <w:lang w:val="en-ID"/>
+        </w:rPr>
+        <w:t>Dalam</w:t>
+      </w:r>
+      <w:proofErr w:type="spellEnd"/>
+      <w:r>
+        <w:rPr>
+          <w:lang w:val="en-ID"/>
+        </w:rPr>
+        <w:t xml:space="preserve"> Website </w:t>
+      </w:r>
+      <w:proofErr w:type="spellStart"/>
+      <w:r>
+        <w:rPr>
+          <w:lang w:val="en-ID"/>
+        </w:rPr>
+        <w:t>Restoran</w:t>
+      </w:r>
+      <w:proofErr w:type="spellEnd"/>
+      <w:r>
+        <w:rPr>
+          <w:lang w:val="en-ID"/>
+        </w:rPr>
+        <w:t xml:space="preserve"> </w:t>
+      </w:r>
+      <w:proofErr w:type="spellStart"/>
+      <w:r>
+        <w:rPr>
+          <w:lang w:val="en-ID"/>
+        </w:rPr>
+        <w:t>ini</w:t>
+      </w:r>
+      <w:proofErr w:type="spellEnd"/>
+      <w:r>
+        <w:rPr>
+          <w:lang w:val="en-ID"/>
+        </w:rPr>
+        <w:t xml:space="preserve">, </w:t>
+      </w:r>
+      <w:proofErr w:type="spellStart"/>
+      <w:r>
+        <w:rPr>
+          <w:lang w:val="en-ID"/>
+        </w:rPr>
+        <w:t>kebutuhan</w:t>
+      </w:r>
+      <w:proofErr w:type="spellEnd"/>
+      <w:r>
+        <w:rPr>
+          <w:lang w:val="en-ID"/>
+        </w:rPr>
+        <w:t xml:space="preserve"> </w:t>
+      </w:r>
+      <w:r>
+        <w:rPr>
+          <w:lang w:val="en-ID"/>
+        </w:rPr>
+        <w:t xml:space="preserve">non </w:t>
+      </w:r>
+      <w:proofErr w:type="spellStart"/>
+      <w:r>
+        <w:rPr>
+          <w:lang w:val="en-ID"/>
+        </w:rPr>
+        <w:t>teknis</w:t>
+      </w:r>
+      <w:proofErr w:type="spellEnd"/>
+      <w:r>
+        <w:rPr>
+          <w:lang w:val="en-ID"/>
+        </w:rPr>
+        <w:t xml:space="preserve"> yang </w:t>
+      </w:r>
+      <w:proofErr w:type="spellStart"/>
+      <w:r>
+        <w:rPr>
+          <w:lang w:val="en-ID"/>
+        </w:rPr>
+        <w:t>perlu</w:t>
+      </w:r>
+      <w:proofErr w:type="spellEnd"/>
+      <w:r>
+        <w:rPr>
+          <w:lang w:val="en-ID"/>
+        </w:rPr>
+        <w:t xml:space="preserve"> </w:t>
+      </w:r>
+      <w:proofErr w:type="spellStart"/>
+      <w:r>
+        <w:rPr>
+          <w:lang w:val="en-ID"/>
+        </w:rPr>
+        <w:t>dibuat</w:t>
+      </w:r>
+      <w:proofErr w:type="spellEnd"/>
+      <w:r>
+        <w:rPr>
+          <w:lang w:val="en-ID"/>
+        </w:rPr>
+        <w:t xml:space="preserve"> </w:t>
+      </w:r>
+      <w:proofErr w:type="spellStart"/>
+      <w:r>
+        <w:rPr>
+          <w:lang w:val="en-ID"/>
+        </w:rPr>
+        <w:t>yaitu</w:t>
+      </w:r>
+      <w:proofErr w:type="spellEnd"/>
+      <w:r>
+        <w:rPr>
+          <w:lang w:val="en-ID"/>
+        </w:rPr>
+        <w:t>:</w:t>
+      </w:r>
+    </w:p>
+    <w:p>
+      <w:pPr>
+        <w:pStyle w:val="ListParagraph"/>
+        <w:numPr>
+          <w:ilvl w:val="0"/>
+          <w:numId w:val="9"/>
+        </w:numPr>
+        <w:rPr>
+          <w:lang w:val="en-ID"/>
+        </w:rPr>
+      </w:pPr>
+      <w:proofErr w:type="spellStart"/>
+      <w:r>
+        <w:rPr>
+          <w:lang w:val="en-ID"/>
+        </w:rPr>
+        <w:t>Memberikan</w:t>
+      </w:r>
+      <w:proofErr w:type="spellEnd"/>
+      <w:r>
+        <w:rPr>
+          <w:lang w:val="en-ID"/>
+        </w:rPr>
+        <w:t xml:space="preserve"> </w:t>
+      </w:r>
+      <w:proofErr w:type="spellStart"/>
+      <w:r>
+        <w:rPr>
+          <w:lang w:val="en-ID"/>
+        </w:rPr>
+        <w:t>potongan</w:t>
+      </w:r>
+      <w:proofErr w:type="spellEnd"/>
+      <w:r>
+        <w:rPr>
+          <w:lang w:val="en-ID"/>
+        </w:rPr>
+        <w:t xml:space="preserve"> </w:t>
+      </w:r>
+      <w:proofErr w:type="spellStart"/>
+      <w:r>
+        <w:rPr>
+          <w:lang w:val="en-ID"/>
+        </w:rPr>
+        <w:t>harga</w:t>
+      </w:r>
+      <w:proofErr w:type="spellEnd"/>
+      <w:r>
+        <w:rPr>
+          <w:lang w:val="en-ID"/>
+        </w:rPr>
+        <w:t xml:space="preserve"> </w:t>
+      </w:r>
+      <w:proofErr w:type="spellStart"/>
+      <w:r>
+        <w:rPr>
+          <w:lang w:val="en-ID"/>
+        </w:rPr>
+        <w:t>bagi</w:t>
+      </w:r>
+      <w:proofErr w:type="spellEnd"/>
+      <w:r>
+        <w:rPr>
+          <w:lang w:val="en-ID"/>
+        </w:rPr>
+        <w:t xml:space="preserve"> member yang </w:t>
+      </w:r>
+      <w:proofErr w:type="spellStart"/>
+      <w:r>
+        <w:rPr>
+          <w:lang w:val="en-ID"/>
+        </w:rPr>
+        <w:t>sering</w:t>
+      </w:r>
+      <w:proofErr w:type="spellEnd"/>
+      <w:r>
+        <w:rPr>
+          <w:lang w:val="en-ID"/>
+        </w:rPr>
+        <w:t xml:space="preserve"> </w:t>
+      </w:r>
+      <w:proofErr w:type="spellStart"/>
+      <w:r>
+        <w:rPr>
+          <w:lang w:val="en-ID"/>
+        </w:rPr>
+        <w:t>mengunjungi</w:t>
+      </w:r>
+      <w:proofErr w:type="spellEnd"/>
+    </w:p>
+    <w:p>
+      <w:pPr>
         <w:rPr>
           <w:rFonts w:ascii="Baskerville Old Face" w:eastAsiaTheme="majorEastAsia" w:hAnsi="Baskerville Old Face" w:cstheme="majorBidi"/>
-          <w:b/>
           <w:szCs w:val="26"/>
           <w:lang w:val="en-ID"/>
         </w:rPr>
       </w:pPr>
+      <w:r>
+        <w:rPr>
+          <w:lang w:val="en-ID"/>
+        </w:rPr>
+        <w:tab/>
+      </w:r>
+      <w:r>
+        <w:rPr>
+          <w:lang w:val="en-ID"/>
+        </w:rPr>
+        <w:tab/>
+      </w:r>
       <w:r>
         <w:rPr>
           <w:lang w:val="en-ID"/>
@@ -840,88 +1643,709 @@
     </w:lvl>
   </w:abstractNum>
   <w:abstractNum w:abstractNumId="1" w15:restartNumberingAfterBreak="0">
-    <w:nsid w:val="5F24343A"/>
+    <w:nsid w:val="4F330FD9"/>
     <w:multiLevelType w:val="hybridMultilevel"/>
-    <w:tmpl w:val="B866A188"/>
-    <w:lvl w:ilvl="0" w:tplc="04210015">
-      <w:start w:val="1"/>
-      <w:numFmt w:val="upperLetter"/>
+    <w:tmpl w:val="91C807A2"/>
+    <w:lvl w:ilvl="0" w:tplc="EC12F460">
+      <w:start w:val="1"/>
+      <w:numFmt w:val="decimal"/>
       <w:lvlText w:val="%1."/>
       <w:lvlJc w:val="left"/>
       <w:pPr>
-        <w:ind w:left="3600" w:hanging="360"/>
-      </w:pPr>
-    </w:lvl>
-    <w:lvl w:ilvl="1" w:tplc="04210019" w:tentative="1">
+        <w:ind w:left="360" w:hanging="360"/>
+      </w:pPr>
+      <w:rPr>
+        <w:rFonts w:hint="default"/>
+      </w:rPr>
+    </w:lvl>
+    <w:lvl w:ilvl="1" w:tplc="38090019" w:tentative="1">
       <w:start w:val="1"/>
       <w:numFmt w:val="lowerLetter"/>
       <w:lvlText w:val="%2."/>
       <w:lvlJc w:val="left"/>
       <w:pPr>
-        <w:ind w:left="4320" w:hanging="360"/>
-      </w:pPr>
-    </w:lvl>
-    <w:lvl w:ilvl="2" w:tplc="0421001B" w:tentative="1">
+        <w:ind w:left="1080" w:hanging="360"/>
+      </w:pPr>
+    </w:lvl>
+    <w:lvl w:ilvl="2" w:tplc="3809001B" w:tentative="1">
       <w:start w:val="1"/>
       <w:numFmt w:val="lowerRoman"/>
       <w:lvlText w:val="%3."/>
       <w:lvlJc w:val="right"/>
       <w:pPr>
-        <w:ind w:left="5040" w:hanging="180"/>
-      </w:pPr>
-    </w:lvl>
-    <w:lvl w:ilvl="3" w:tplc="0421000F" w:tentative="1">
+        <w:ind w:left="1800" w:hanging="180"/>
+      </w:pPr>
+    </w:lvl>
+    <w:lvl w:ilvl="3" w:tplc="3809000F" w:tentative="1">
       <w:start w:val="1"/>
       <w:numFmt w:val="decimal"/>
       <w:lvlText w:val="%4."/>
       <w:lvlJc w:val="left"/>
       <w:pPr>
-        <w:ind w:left="5760" w:hanging="360"/>
-      </w:pPr>
-    </w:lvl>
-    <w:lvl w:ilvl="4" w:tplc="04210019" w:tentative="1">
+        <w:ind w:left="2520" w:hanging="360"/>
+      </w:pPr>
+    </w:lvl>
+    <w:lvl w:ilvl="4" w:tplc="38090019" w:tentative="1">
       <w:start w:val="1"/>
       <w:numFmt w:val="lowerLetter"/>
       <w:lvlText w:val="%5."/>
       <w:lvlJc w:val="left"/>
       <w:pPr>
-        <w:ind w:left="6480" w:hanging="360"/>
-      </w:pPr>
-    </w:lvl>
-    <w:lvl w:ilvl="5" w:tplc="0421001B" w:tentative="1">
+        <w:ind w:left="3240" w:hanging="360"/>
+      </w:pPr>
+    </w:lvl>
+    <w:lvl w:ilvl="5" w:tplc="3809001B" w:tentative="1">
       <w:start w:val="1"/>
       <w:numFmt w:val="lowerRoman"/>
       <w:lvlText w:val="%6."/>
       <w:lvlJc w:val="right"/>
       <w:pPr>
-        <w:ind w:left="7200" w:hanging="180"/>
-      </w:pPr>
-    </w:lvl>
-    <w:lvl w:ilvl="6" w:tplc="0421000F" w:tentative="1">
+        <w:ind w:left="3960" w:hanging="180"/>
+      </w:pPr>
+    </w:lvl>
+    <w:lvl w:ilvl="6" w:tplc="3809000F" w:tentative="1">
       <w:start w:val="1"/>
       <w:numFmt w:val="decimal"/>
       <w:lvlText w:val="%7."/>
       <w:lvlJc w:val="left"/>
       <w:pPr>
-        <w:ind w:left="7920" w:hanging="360"/>
-      </w:pPr>
-    </w:lvl>
-    <w:lvl w:ilvl="7" w:tplc="04210019" w:tentative="1">
+        <w:ind w:left="4680" w:hanging="360"/>
+      </w:pPr>
+    </w:lvl>
+    <w:lvl w:ilvl="7" w:tplc="38090019" w:tentative="1">
       <w:start w:val="1"/>
       <w:numFmt w:val="lowerLetter"/>
       <w:lvlText w:val="%8."/>
       <w:lvlJc w:val="left"/>
       <w:pPr>
-        <w:ind w:left="8640" w:hanging="360"/>
-      </w:pPr>
-    </w:lvl>
-    <w:lvl w:ilvl="8" w:tplc="0421001B" w:tentative="1">
+        <w:ind w:left="5400" w:hanging="360"/>
+      </w:pPr>
+    </w:lvl>
+    <w:lvl w:ilvl="8" w:tplc="3809001B" w:tentative="1">
       <w:start w:val="1"/>
       <w:numFmt w:val="lowerRoman"/>
       <w:lvlText w:val="%9."/>
       <w:lvlJc w:val="right"/>
       <w:pPr>
+        <w:ind w:left="6120" w:hanging="180"/>
+      </w:pPr>
+    </w:lvl>
+  </w:abstractNum>
+  <w:abstractNum w:abstractNumId="2" w15:restartNumberingAfterBreak="0">
+    <w:nsid w:val="542303C7"/>
+    <w:multiLevelType w:val="hybridMultilevel"/>
+    <w:tmpl w:val="2110D4AC"/>
+    <w:lvl w:ilvl="0" w:tplc="3809000F">
+      <w:start w:val="1"/>
+      <w:numFmt w:val="decimal"/>
+      <w:lvlText w:val="%1."/>
+      <w:lvlJc w:val="left"/>
+      <w:pPr>
+        <w:ind w:left="360" w:hanging="360"/>
+      </w:pPr>
+    </w:lvl>
+    <w:lvl w:ilvl="1" w:tplc="38090019" w:tentative="1">
+      <w:start w:val="1"/>
+      <w:numFmt w:val="lowerLetter"/>
+      <w:lvlText w:val="%2."/>
+      <w:lvlJc w:val="left"/>
+      <w:pPr>
+        <w:ind w:left="1080" w:hanging="360"/>
+      </w:pPr>
+    </w:lvl>
+    <w:lvl w:ilvl="2" w:tplc="3809001B" w:tentative="1">
+      <w:start w:val="1"/>
+      <w:numFmt w:val="lowerRoman"/>
+      <w:lvlText w:val="%3."/>
+      <w:lvlJc w:val="right"/>
+      <w:pPr>
+        <w:ind w:left="1800" w:hanging="180"/>
+      </w:pPr>
+    </w:lvl>
+    <w:lvl w:ilvl="3" w:tplc="3809000F" w:tentative="1">
+      <w:start w:val="1"/>
+      <w:numFmt w:val="decimal"/>
+      <w:lvlText w:val="%4."/>
+      <w:lvlJc w:val="left"/>
+      <w:pPr>
+        <w:ind w:left="2520" w:hanging="360"/>
+      </w:pPr>
+    </w:lvl>
+    <w:lvl w:ilvl="4" w:tplc="38090019" w:tentative="1">
+      <w:start w:val="1"/>
+      <w:numFmt w:val="lowerLetter"/>
+      <w:lvlText w:val="%5."/>
+      <w:lvlJc w:val="left"/>
+      <w:pPr>
+        <w:ind w:left="3240" w:hanging="360"/>
+      </w:pPr>
+    </w:lvl>
+    <w:lvl w:ilvl="5" w:tplc="3809001B" w:tentative="1">
+      <w:start w:val="1"/>
+      <w:numFmt w:val="lowerRoman"/>
+      <w:lvlText w:val="%6."/>
+      <w:lvlJc w:val="right"/>
+      <w:pPr>
+        <w:ind w:left="3960" w:hanging="180"/>
+      </w:pPr>
+    </w:lvl>
+    <w:lvl w:ilvl="6" w:tplc="3809000F" w:tentative="1">
+      <w:start w:val="1"/>
+      <w:numFmt w:val="decimal"/>
+      <w:lvlText w:val="%7."/>
+      <w:lvlJc w:val="left"/>
+      <w:pPr>
+        <w:ind w:left="4680" w:hanging="360"/>
+      </w:pPr>
+    </w:lvl>
+    <w:lvl w:ilvl="7" w:tplc="38090019" w:tentative="1">
+      <w:start w:val="1"/>
+      <w:numFmt w:val="lowerLetter"/>
+      <w:lvlText w:val="%8."/>
+      <w:lvlJc w:val="left"/>
+      <w:pPr>
+        <w:ind w:left="5400" w:hanging="360"/>
+      </w:pPr>
+    </w:lvl>
+    <w:lvl w:ilvl="8" w:tplc="3809001B" w:tentative="1">
+      <w:start w:val="1"/>
+      <w:numFmt w:val="lowerRoman"/>
+      <w:lvlText w:val="%9."/>
+      <w:lvlJc w:val="right"/>
+      <w:pPr>
+        <w:ind w:left="6120" w:hanging="180"/>
+      </w:pPr>
+    </w:lvl>
+  </w:abstractNum>
+  <w:abstractNum w:abstractNumId="3" w15:restartNumberingAfterBreak="0">
+    <w:nsid w:val="594C774D"/>
+    <w:multiLevelType w:val="hybridMultilevel"/>
+    <w:tmpl w:val="0C160520"/>
+    <w:lvl w:ilvl="0" w:tplc="67BC1F16">
+      <w:start w:val="1"/>
+      <w:numFmt w:val="decimal"/>
+      <w:lvlText w:val="%1."/>
+      <w:lvlJc w:val="left"/>
+      <w:pPr>
+        <w:ind w:left="360" w:hanging="360"/>
+      </w:pPr>
+      <w:rPr>
+        <w:rFonts w:hint="default"/>
+      </w:rPr>
+    </w:lvl>
+    <w:lvl w:ilvl="1" w:tplc="38090019" w:tentative="1">
+      <w:start w:val="1"/>
+      <w:numFmt w:val="lowerLetter"/>
+      <w:lvlText w:val="%2."/>
+      <w:lvlJc w:val="left"/>
+      <w:pPr>
+        <w:ind w:left="1080" w:hanging="360"/>
+      </w:pPr>
+    </w:lvl>
+    <w:lvl w:ilvl="2" w:tplc="3809001B" w:tentative="1">
+      <w:start w:val="1"/>
+      <w:numFmt w:val="lowerRoman"/>
+      <w:lvlText w:val="%3."/>
+      <w:lvlJc w:val="right"/>
+      <w:pPr>
+        <w:ind w:left="1800" w:hanging="180"/>
+      </w:pPr>
+    </w:lvl>
+    <w:lvl w:ilvl="3" w:tplc="3809000F" w:tentative="1">
+      <w:start w:val="1"/>
+      <w:numFmt w:val="decimal"/>
+      <w:lvlText w:val="%4."/>
+      <w:lvlJc w:val="left"/>
+      <w:pPr>
+        <w:ind w:left="2520" w:hanging="360"/>
+      </w:pPr>
+    </w:lvl>
+    <w:lvl w:ilvl="4" w:tplc="38090019" w:tentative="1">
+      <w:start w:val="1"/>
+      <w:numFmt w:val="lowerLetter"/>
+      <w:lvlText w:val="%5."/>
+      <w:lvlJc w:val="left"/>
+      <w:pPr>
+        <w:ind w:left="3240" w:hanging="360"/>
+      </w:pPr>
+    </w:lvl>
+    <w:lvl w:ilvl="5" w:tplc="3809001B" w:tentative="1">
+      <w:start w:val="1"/>
+      <w:numFmt w:val="lowerRoman"/>
+      <w:lvlText w:val="%6."/>
+      <w:lvlJc w:val="right"/>
+      <w:pPr>
+        <w:ind w:left="3960" w:hanging="180"/>
+      </w:pPr>
+    </w:lvl>
+    <w:lvl w:ilvl="6" w:tplc="3809000F" w:tentative="1">
+      <w:start w:val="1"/>
+      <w:numFmt w:val="decimal"/>
+      <w:lvlText w:val="%7."/>
+      <w:lvlJc w:val="left"/>
+      <w:pPr>
+        <w:ind w:left="4680" w:hanging="360"/>
+      </w:pPr>
+    </w:lvl>
+    <w:lvl w:ilvl="7" w:tplc="38090019" w:tentative="1">
+      <w:start w:val="1"/>
+      <w:numFmt w:val="lowerLetter"/>
+      <w:lvlText w:val="%8."/>
+      <w:lvlJc w:val="left"/>
+      <w:pPr>
+        <w:ind w:left="5400" w:hanging="360"/>
+      </w:pPr>
+    </w:lvl>
+    <w:lvl w:ilvl="8" w:tplc="3809001B" w:tentative="1">
+      <w:start w:val="1"/>
+      <w:numFmt w:val="lowerRoman"/>
+      <w:lvlText w:val="%9."/>
+      <w:lvlJc w:val="right"/>
+      <w:pPr>
+        <w:ind w:left="6120" w:hanging="180"/>
+      </w:pPr>
+    </w:lvl>
+  </w:abstractNum>
+  <w:abstractNum w:abstractNumId="4" w15:restartNumberingAfterBreak="0">
+    <w:nsid w:val="5F24343A"/>
+    <w:multiLevelType w:val="hybridMultilevel"/>
+    <w:tmpl w:val="601EB878"/>
+    <w:lvl w:ilvl="0" w:tplc="04210015">
+      <w:start w:val="1"/>
+      <w:numFmt w:val="upperLetter"/>
+      <w:lvlText w:val="%1."/>
+      <w:lvlJc w:val="left"/>
+      <w:pPr>
+        <w:ind w:left="3600" w:hanging="360"/>
+      </w:pPr>
+    </w:lvl>
+    <w:lvl w:ilvl="1" w:tplc="04210019" w:tentative="1">
+      <w:start w:val="1"/>
+      <w:numFmt w:val="lowerLetter"/>
+      <w:lvlText w:val="%2."/>
+      <w:lvlJc w:val="left"/>
+      <w:pPr>
+        <w:ind w:left="4320" w:hanging="360"/>
+      </w:pPr>
+    </w:lvl>
+    <w:lvl w:ilvl="2" w:tplc="0421001B" w:tentative="1">
+      <w:start w:val="1"/>
+      <w:numFmt w:val="lowerRoman"/>
+      <w:lvlText w:val="%3."/>
+      <w:lvlJc w:val="right"/>
+      <w:pPr>
+        <w:ind w:left="5040" w:hanging="180"/>
+      </w:pPr>
+    </w:lvl>
+    <w:lvl w:ilvl="3" w:tplc="0421000F" w:tentative="1">
+      <w:start w:val="1"/>
+      <w:numFmt w:val="decimal"/>
+      <w:lvlText w:val="%4."/>
+      <w:lvlJc w:val="left"/>
+      <w:pPr>
+        <w:ind w:left="5760" w:hanging="360"/>
+      </w:pPr>
+    </w:lvl>
+    <w:lvl w:ilvl="4" w:tplc="04210019" w:tentative="1">
+      <w:start w:val="1"/>
+      <w:numFmt w:val="lowerLetter"/>
+      <w:lvlText w:val="%5."/>
+      <w:lvlJc w:val="left"/>
+      <w:pPr>
+        <w:ind w:left="6480" w:hanging="360"/>
+      </w:pPr>
+    </w:lvl>
+    <w:lvl w:ilvl="5" w:tplc="0421001B" w:tentative="1">
+      <w:start w:val="1"/>
+      <w:numFmt w:val="lowerRoman"/>
+      <w:lvlText w:val="%6."/>
+      <w:lvlJc w:val="right"/>
+      <w:pPr>
+        <w:ind w:left="7200" w:hanging="180"/>
+      </w:pPr>
+    </w:lvl>
+    <w:lvl w:ilvl="6" w:tplc="0421000F" w:tentative="1">
+      <w:start w:val="1"/>
+      <w:numFmt w:val="decimal"/>
+      <w:lvlText w:val="%7."/>
+      <w:lvlJc w:val="left"/>
+      <w:pPr>
+        <w:ind w:left="7920" w:hanging="360"/>
+      </w:pPr>
+    </w:lvl>
+    <w:lvl w:ilvl="7" w:tplc="04210019" w:tentative="1">
+      <w:start w:val="1"/>
+      <w:numFmt w:val="lowerLetter"/>
+      <w:lvlText w:val="%8."/>
+      <w:lvlJc w:val="left"/>
+      <w:pPr>
+        <w:ind w:left="8640" w:hanging="360"/>
+      </w:pPr>
+    </w:lvl>
+    <w:lvl w:ilvl="8" w:tplc="0421001B" w:tentative="1">
+      <w:start w:val="1"/>
+      <w:numFmt w:val="lowerRoman"/>
+      <w:lvlText w:val="%9."/>
+      <w:lvlJc w:val="right"/>
+      <w:pPr>
         <w:ind w:left="9360" w:hanging="180"/>
+      </w:pPr>
+    </w:lvl>
+  </w:abstractNum>
+  <w:abstractNum w:abstractNumId="5" w15:restartNumberingAfterBreak="0">
+    <w:nsid w:val="6C0E2442"/>
+    <w:multiLevelType w:val="hybridMultilevel"/>
+    <w:tmpl w:val="F97A6996"/>
+    <w:lvl w:ilvl="0" w:tplc="12687D50">
+      <w:start w:val="1"/>
+      <w:numFmt w:val="decimal"/>
+      <w:lvlText w:val="%1."/>
+      <w:lvlJc w:val="left"/>
+      <w:pPr>
+        <w:ind w:left="720" w:hanging="360"/>
+      </w:pPr>
+      <w:rPr>
+        <w:rFonts w:ascii="Bahnschrift Light" w:eastAsiaTheme="minorHAnsi" w:hAnsi="Bahnschrift Light" w:cstheme="minorBidi" w:hint="default"/>
+      </w:rPr>
+    </w:lvl>
+    <w:lvl w:ilvl="1" w:tplc="38090019" w:tentative="1">
+      <w:start w:val="1"/>
+      <w:numFmt w:val="lowerLetter"/>
+      <w:lvlText w:val="%2."/>
+      <w:lvlJc w:val="left"/>
+      <w:pPr>
+        <w:ind w:left="1440" w:hanging="360"/>
+      </w:pPr>
+    </w:lvl>
+    <w:lvl w:ilvl="2" w:tplc="3809001B" w:tentative="1">
+      <w:start w:val="1"/>
+      <w:numFmt w:val="lowerRoman"/>
+      <w:lvlText w:val="%3."/>
+      <w:lvlJc w:val="right"/>
+      <w:pPr>
+        <w:ind w:left="2160" w:hanging="180"/>
+      </w:pPr>
+    </w:lvl>
+    <w:lvl w:ilvl="3" w:tplc="3809000F" w:tentative="1">
+      <w:start w:val="1"/>
+      <w:numFmt w:val="decimal"/>
+      <w:lvlText w:val="%4."/>
+      <w:lvlJc w:val="left"/>
+      <w:pPr>
+        <w:ind w:left="2880" w:hanging="360"/>
+      </w:pPr>
+    </w:lvl>
+    <w:lvl w:ilvl="4" w:tplc="38090019" w:tentative="1">
+      <w:start w:val="1"/>
+      <w:numFmt w:val="lowerLetter"/>
+      <w:lvlText w:val="%5."/>
+      <w:lvlJc w:val="left"/>
+      <w:pPr>
+        <w:ind w:left="3600" w:hanging="360"/>
+      </w:pPr>
+    </w:lvl>
+    <w:lvl w:ilvl="5" w:tplc="3809001B" w:tentative="1">
+      <w:start w:val="1"/>
+      <w:numFmt w:val="lowerRoman"/>
+      <w:lvlText w:val="%6."/>
+      <w:lvlJc w:val="right"/>
+      <w:pPr>
+        <w:ind w:left="4320" w:hanging="180"/>
+      </w:pPr>
+    </w:lvl>
+    <w:lvl w:ilvl="6" w:tplc="3809000F" w:tentative="1">
+      <w:start w:val="1"/>
+      <w:numFmt w:val="decimal"/>
+      <w:lvlText w:val="%7."/>
+      <w:lvlJc w:val="left"/>
+      <w:pPr>
+        <w:ind w:left="5040" w:hanging="360"/>
+      </w:pPr>
+    </w:lvl>
+    <w:lvl w:ilvl="7" w:tplc="38090019" w:tentative="1">
+      <w:start w:val="1"/>
+      <w:numFmt w:val="lowerLetter"/>
+      <w:lvlText w:val="%8."/>
+      <w:lvlJc w:val="left"/>
+      <w:pPr>
+        <w:ind w:left="5760" w:hanging="360"/>
+      </w:pPr>
+    </w:lvl>
+    <w:lvl w:ilvl="8" w:tplc="3809001B" w:tentative="1">
+      <w:start w:val="1"/>
+      <w:numFmt w:val="lowerRoman"/>
+      <w:lvlText w:val="%9."/>
+      <w:lvlJc w:val="right"/>
+      <w:pPr>
+        <w:ind w:left="6480" w:hanging="180"/>
+      </w:pPr>
+    </w:lvl>
+  </w:abstractNum>
+  <w:abstractNum w:abstractNumId="6" w15:restartNumberingAfterBreak="0">
+    <w:nsid w:val="6EE80174"/>
+    <w:multiLevelType w:val="hybridMultilevel"/>
+    <w:tmpl w:val="D86098BA"/>
+    <w:lvl w:ilvl="0" w:tplc="6F56B6EA">
+      <w:start w:val="1"/>
+      <w:numFmt w:val="decimal"/>
+      <w:lvlText w:val="%1."/>
+      <w:lvlJc w:val="left"/>
+      <w:pPr>
+        <w:ind w:left="720" w:hanging="360"/>
+      </w:pPr>
+      <w:rPr>
+        <w:rFonts w:hint="default"/>
+      </w:rPr>
+    </w:lvl>
+    <w:lvl w:ilvl="1" w:tplc="38090019" w:tentative="1">
+      <w:start w:val="1"/>
+      <w:numFmt w:val="lowerLetter"/>
+      <w:lvlText w:val="%2."/>
+      <w:lvlJc w:val="left"/>
+      <w:pPr>
+        <w:ind w:left="1440" w:hanging="360"/>
+      </w:pPr>
+    </w:lvl>
+    <w:lvl w:ilvl="2" w:tplc="3809001B" w:tentative="1">
+      <w:start w:val="1"/>
+      <w:numFmt w:val="lowerRoman"/>
+      <w:lvlText w:val="%3."/>
+      <w:lvlJc w:val="right"/>
+      <w:pPr>
+        <w:ind w:left="2160" w:hanging="180"/>
+      </w:pPr>
+    </w:lvl>
+    <w:lvl w:ilvl="3" w:tplc="3809000F" w:tentative="1">
+      <w:start w:val="1"/>
+      <w:numFmt w:val="decimal"/>
+      <w:lvlText w:val="%4."/>
+      <w:lvlJc w:val="left"/>
+      <w:pPr>
+        <w:ind w:left="2880" w:hanging="360"/>
+      </w:pPr>
+    </w:lvl>
+    <w:lvl w:ilvl="4" w:tplc="38090019" w:tentative="1">
+      <w:start w:val="1"/>
+      <w:numFmt w:val="lowerLetter"/>
+      <w:lvlText w:val="%5."/>
+      <w:lvlJc w:val="left"/>
+      <w:pPr>
+        <w:ind w:left="3600" w:hanging="360"/>
+      </w:pPr>
+    </w:lvl>
+    <w:lvl w:ilvl="5" w:tplc="3809001B" w:tentative="1">
+      <w:start w:val="1"/>
+      <w:numFmt w:val="lowerRoman"/>
+      <w:lvlText w:val="%6."/>
+      <w:lvlJc w:val="right"/>
+      <w:pPr>
+        <w:ind w:left="4320" w:hanging="180"/>
+      </w:pPr>
+    </w:lvl>
+    <w:lvl w:ilvl="6" w:tplc="3809000F" w:tentative="1">
+      <w:start w:val="1"/>
+      <w:numFmt w:val="decimal"/>
+      <w:lvlText w:val="%7."/>
+      <w:lvlJc w:val="left"/>
+      <w:pPr>
+        <w:ind w:left="5040" w:hanging="360"/>
+      </w:pPr>
+    </w:lvl>
+    <w:lvl w:ilvl="7" w:tplc="38090019" w:tentative="1">
+      <w:start w:val="1"/>
+      <w:numFmt w:val="lowerLetter"/>
+      <w:lvlText w:val="%8."/>
+      <w:lvlJc w:val="left"/>
+      <w:pPr>
+        <w:ind w:left="5760" w:hanging="360"/>
+      </w:pPr>
+    </w:lvl>
+    <w:lvl w:ilvl="8" w:tplc="3809001B" w:tentative="1">
+      <w:start w:val="1"/>
+      <w:numFmt w:val="lowerRoman"/>
+      <w:lvlText w:val="%9."/>
+      <w:lvlJc w:val="right"/>
+      <w:pPr>
+        <w:ind w:left="6480" w:hanging="180"/>
+      </w:pPr>
+    </w:lvl>
+  </w:abstractNum>
+  <w:abstractNum w:abstractNumId="7" w15:restartNumberingAfterBreak="0">
+    <w:nsid w:val="779B541A"/>
+    <w:multiLevelType w:val="hybridMultilevel"/>
+    <w:tmpl w:val="8A8CC67C"/>
+    <w:lvl w:ilvl="0" w:tplc="25348F22">
+      <w:start w:val="1"/>
+      <w:numFmt w:val="decimal"/>
+      <w:lvlText w:val="%1."/>
+      <w:lvlJc w:val="left"/>
+      <w:pPr>
+        <w:ind w:left="360" w:hanging="360"/>
+      </w:pPr>
+      <w:rPr>
+        <w:rFonts w:ascii="Bahnschrift Light" w:eastAsiaTheme="minorHAnsi" w:hAnsi="Bahnschrift Light" w:cstheme="minorBidi" w:hint="default"/>
+        <w:b w:val="0"/>
+      </w:rPr>
+    </w:lvl>
+    <w:lvl w:ilvl="1" w:tplc="38090019" w:tentative="1">
+      <w:start w:val="1"/>
+      <w:numFmt w:val="lowerLetter"/>
+      <w:lvlText w:val="%2."/>
+      <w:lvlJc w:val="left"/>
+      <w:pPr>
+        <w:ind w:left="1080" w:hanging="360"/>
+      </w:pPr>
+    </w:lvl>
+    <w:lvl w:ilvl="2" w:tplc="3809001B" w:tentative="1">
+      <w:start w:val="1"/>
+      <w:numFmt w:val="lowerRoman"/>
+      <w:lvlText w:val="%3."/>
+      <w:lvlJc w:val="right"/>
+      <w:pPr>
+        <w:ind w:left="1800" w:hanging="180"/>
+      </w:pPr>
+    </w:lvl>
+    <w:lvl w:ilvl="3" w:tplc="3809000F" w:tentative="1">
+      <w:start w:val="1"/>
+      <w:numFmt w:val="decimal"/>
+      <w:lvlText w:val="%4."/>
+      <w:lvlJc w:val="left"/>
+      <w:pPr>
+        <w:ind w:left="2520" w:hanging="360"/>
+      </w:pPr>
+    </w:lvl>
+    <w:lvl w:ilvl="4" w:tplc="38090019" w:tentative="1">
+      <w:start w:val="1"/>
+      <w:numFmt w:val="lowerLetter"/>
+      <w:lvlText w:val="%5."/>
+      <w:lvlJc w:val="left"/>
+      <w:pPr>
+        <w:ind w:left="3240" w:hanging="360"/>
+      </w:pPr>
+    </w:lvl>
+    <w:lvl w:ilvl="5" w:tplc="3809001B" w:tentative="1">
+      <w:start w:val="1"/>
+      <w:numFmt w:val="lowerRoman"/>
+      <w:lvlText w:val="%6."/>
+      <w:lvlJc w:val="right"/>
+      <w:pPr>
+        <w:ind w:left="3960" w:hanging="180"/>
+      </w:pPr>
+    </w:lvl>
+    <w:lvl w:ilvl="6" w:tplc="3809000F" w:tentative="1">
+      <w:start w:val="1"/>
+      <w:numFmt w:val="decimal"/>
+      <w:lvlText w:val="%7."/>
+      <w:lvlJc w:val="left"/>
+      <w:pPr>
+        <w:ind w:left="4680" w:hanging="360"/>
+      </w:pPr>
+    </w:lvl>
+    <w:lvl w:ilvl="7" w:tplc="38090019" w:tentative="1">
+      <w:start w:val="1"/>
+      <w:numFmt w:val="lowerLetter"/>
+      <w:lvlText w:val="%8."/>
+      <w:lvlJc w:val="left"/>
+      <w:pPr>
+        <w:ind w:left="5400" w:hanging="360"/>
+      </w:pPr>
+    </w:lvl>
+    <w:lvl w:ilvl="8" w:tplc="3809001B" w:tentative="1">
+      <w:start w:val="1"/>
+      <w:numFmt w:val="lowerRoman"/>
+      <w:lvlText w:val="%9."/>
+      <w:lvlJc w:val="right"/>
+      <w:pPr>
+        <w:ind w:left="6120" w:hanging="180"/>
+      </w:pPr>
+    </w:lvl>
+  </w:abstractNum>
+  <w:abstractNum w:abstractNumId="8" w15:restartNumberingAfterBreak="0">
+    <w:nsid w:val="7E9D1A17"/>
+    <w:multiLevelType w:val="hybridMultilevel"/>
+    <w:tmpl w:val="D5AA9894"/>
+    <w:lvl w:ilvl="0" w:tplc="1E6C68F4">
+      <w:start w:val="1"/>
+      <w:numFmt w:val="decimal"/>
+      <w:lvlText w:val="%1."/>
+      <w:lvlJc w:val="left"/>
+      <w:pPr>
+        <w:ind w:left="720" w:hanging="360"/>
+      </w:pPr>
+      <w:rPr>
+        <w:rFonts w:ascii="Bahnschrift Light" w:eastAsiaTheme="minorHAnsi" w:hAnsi="Bahnschrift Light" w:cstheme="minorBidi" w:hint="default"/>
+      </w:rPr>
+    </w:lvl>
+    <w:lvl w:ilvl="1" w:tplc="38090019" w:tentative="1">
+      <w:start w:val="1"/>
+      <w:numFmt w:val="lowerLetter"/>
+      <w:lvlText w:val="%2."/>
+      <w:lvlJc w:val="left"/>
+      <w:pPr>
+        <w:ind w:left="1440" w:hanging="360"/>
+      </w:pPr>
+    </w:lvl>
+    <w:lvl w:ilvl="2" w:tplc="3809001B" w:tentative="1">
+      <w:start w:val="1"/>
+      <w:numFmt w:val="lowerRoman"/>
+      <w:lvlText w:val="%3."/>
+      <w:lvlJc w:val="right"/>
+      <w:pPr>
+        <w:ind w:left="2160" w:hanging="180"/>
+      </w:pPr>
+    </w:lvl>
+    <w:lvl w:ilvl="3" w:tplc="3809000F" w:tentative="1">
+      <w:start w:val="1"/>
+      <w:numFmt w:val="decimal"/>
+      <w:lvlText w:val="%4."/>
+      <w:lvlJc w:val="left"/>
+      <w:pPr>
+        <w:ind w:left="2880" w:hanging="360"/>
+      </w:pPr>
+    </w:lvl>
+    <w:lvl w:ilvl="4" w:tplc="38090019" w:tentative="1">
+      <w:start w:val="1"/>
+      <w:numFmt w:val="lowerLetter"/>
+      <w:lvlText w:val="%5."/>
+      <w:lvlJc w:val="left"/>
+      <w:pPr>
+        <w:ind w:left="3600" w:hanging="360"/>
+      </w:pPr>
+    </w:lvl>
+    <w:lvl w:ilvl="5" w:tplc="3809001B" w:tentative="1">
+      <w:start w:val="1"/>
+      <w:numFmt w:val="lowerRoman"/>
+      <w:lvlText w:val="%6."/>
+      <w:lvlJc w:val="right"/>
+      <w:pPr>
+        <w:ind w:left="4320" w:hanging="180"/>
+      </w:pPr>
+    </w:lvl>
+    <w:lvl w:ilvl="6" w:tplc="3809000F" w:tentative="1">
+      <w:start w:val="1"/>
+      <w:numFmt w:val="decimal"/>
+      <w:lvlText w:val="%7."/>
+      <w:lvlJc w:val="left"/>
+      <w:pPr>
+        <w:ind w:left="5040" w:hanging="360"/>
+      </w:pPr>
+    </w:lvl>
+    <w:lvl w:ilvl="7" w:tplc="38090019" w:tentative="1">
+      <w:start w:val="1"/>
+      <w:numFmt w:val="lowerLetter"/>
+      <w:lvlText w:val="%8."/>
+      <w:lvlJc w:val="left"/>
+      <w:pPr>
+        <w:ind w:left="5760" w:hanging="360"/>
+      </w:pPr>
+    </w:lvl>
+    <w:lvl w:ilvl="8" w:tplc="3809001B" w:tentative="1">
+      <w:start w:val="1"/>
+      <w:numFmt w:val="lowerRoman"/>
+      <w:lvlText w:val="%9."/>
+      <w:lvlJc w:val="right"/>
+      <w:pPr>
+        <w:ind w:left="6480" w:hanging="180"/>
       </w:pPr>
     </w:lvl>
   </w:abstractNum>
@@ -929,7 +2353,28 @@
     <w:abstractNumId w:val="0"/>
   </w:num>
   <w:num w:numId="2" w16cid:durableId="896207370">
+    <w:abstractNumId w:val="4"/>
+  </w:num>
+  <w:num w:numId="3" w16cid:durableId="1285842548">
+    <w:abstractNumId w:val="6"/>
+  </w:num>
+  <w:num w:numId="4" w16cid:durableId="894701881">
     <w:abstractNumId w:val="1"/>
+  </w:num>
+  <w:num w:numId="5" w16cid:durableId="1505633325">
+    <w:abstractNumId w:val="7"/>
+  </w:num>
+  <w:num w:numId="6" w16cid:durableId="550966893">
+    <w:abstractNumId w:val="8"/>
+  </w:num>
+  <w:num w:numId="7" w16cid:durableId="2028940163">
+    <w:abstractNumId w:val="5"/>
+  </w:num>
+  <w:num w:numId="8" w16cid:durableId="302581698">
+    <w:abstractNumId w:val="2"/>
+  </w:num>
+  <w:num w:numId="9" w16cid:durableId="1130436847">
+    <w:abstractNumId w:val="3"/>
   </w:num>
 </w:numbering>
 </file>
@@ -1332,9 +2777,10 @@
   <w:style w:type="paragraph" w:default="1" w:styleId="Normal">
     <w:name w:val="Normal"/>
     <w:qFormat/>
-    <w:rsid w:val="007D3AA8"/>
+    <w:rsid w:val="00FE2F13"/>
     <w:pPr>
-      <w:spacing w:after="0"/>
+      <w:spacing w:after="0" w:line="360" w:lineRule="auto"/>
+      <w:jc w:val="both"/>
     </w:pPr>
     <w:rPr>
       <w:rFonts w:ascii="Bahnschrift Light" w:hAnsi="Bahnschrift Light"/>
@@ -1434,6 +2880,17 @@
       <w:sz w:val="24"/>
       <w:szCs w:val="26"/>
     </w:rPr>
+  </w:style>
+  <w:style w:type="paragraph" w:styleId="ListParagraph">
+    <w:name w:val="List Paragraph"/>
+    <w:basedOn w:val="Normal"/>
+    <w:uiPriority w:val="34"/>
+    <w:qFormat/>
+    <w:rsid w:val="009B33D3"/>
+    <w:pPr>
+      <w:ind w:left="720"/>
+      <w:contextualSpacing/>
+    </w:pPr>
   </w:style>
 </w:styles>
 </file>

</xml_diff>

<commit_message>
Update Wireframe dan Metode
</commit_message>
<xml_diff>
--- a/Tugas1/Kelompok 14_A11.4606.docx
+++ b/Tugas1/Kelompok 14_A11.4606.docx
@@ -40,7 +40,6 @@
           <w:lang w:val="sv-SE"/>
         </w:rPr>
       </w:pPr>
-      <w:proofErr w:type="spellStart"/>
       <w:r>
         <w:rPr>
           <w:rFonts w:ascii="Baskerville Old Face" w:hAnsi="Baskerville Old Face"/>
@@ -50,57 +49,8 @@
           <w:szCs w:val="24"/>
           <w:lang w:val="sv-SE"/>
         </w:rPr>
-        <w:t>Proyek</w:t>
-      </w:r>
-      <w:proofErr w:type="spellEnd"/>
-      <w:r>
-        <w:rPr>
-          <w:rFonts w:ascii="Baskerville Old Face" w:hAnsi="Baskerville Old Face"/>
-          <w:b/>
-          <w:bCs/>
-          <w:sz w:val="28"/>
-          <w:szCs w:val="24"/>
-          <w:lang w:val="sv-SE"/>
-        </w:rPr>
-        <w:t xml:space="preserve"> </w:t>
-      </w:r>
-      <w:proofErr w:type="spellStart"/>
-      <w:r>
-        <w:rPr>
-          <w:rFonts w:ascii="Baskerville Old Face" w:hAnsi="Baskerville Old Face"/>
-          <w:b/>
-          <w:bCs/>
-          <w:sz w:val="28"/>
-          <w:szCs w:val="24"/>
-          <w:lang w:val="sv-SE"/>
-        </w:rPr>
-        <w:t>Perangkat</w:t>
-      </w:r>
-      <w:proofErr w:type="spellEnd"/>
-      <w:r>
-        <w:rPr>
-          <w:rFonts w:ascii="Baskerville Old Face" w:hAnsi="Baskerville Old Face"/>
-          <w:b/>
-          <w:bCs/>
-          <w:sz w:val="28"/>
-          <w:szCs w:val="24"/>
-          <w:lang w:val="sv-SE"/>
-        </w:rPr>
-        <w:t xml:space="preserve"> </w:t>
-      </w:r>
-      <w:proofErr w:type="spellStart"/>
-      <w:r>
-        <w:rPr>
-          <w:rFonts w:ascii="Baskerville Old Face" w:hAnsi="Baskerville Old Face"/>
-          <w:b/>
-          <w:bCs/>
-          <w:sz w:val="28"/>
-          <w:szCs w:val="24"/>
-          <w:lang w:val="sv-SE"/>
-        </w:rPr>
-        <w:t>Lunak</w:t>
-      </w:r>
-      <w:proofErr w:type="spellEnd"/>
+        <w:t>Proyek Perangkat Lunak</w:t>
+      </w:r>
     </w:p>
     <w:p>
       <w:pPr>
@@ -262,37 +212,12 @@
           <w:lang w:val="sv-SE"/>
         </w:rPr>
       </w:pPr>
-      <w:proofErr w:type="spellStart"/>
       <w:r>
         <w:rPr>
           <w:rFonts w:ascii="Baskerville Old Face" w:hAnsi="Baskerville Old Face"/>
           <w:lang w:val="sv-SE"/>
         </w:rPr>
-        <w:t>Disusun</w:t>
-      </w:r>
-      <w:proofErr w:type="spellEnd"/>
-      <w:r>
-        <w:rPr>
-          <w:rFonts w:ascii="Baskerville Old Face" w:hAnsi="Baskerville Old Face"/>
-          <w:lang w:val="sv-SE"/>
-        </w:rPr>
-        <w:t xml:space="preserve"> </w:t>
-      </w:r>
-      <w:proofErr w:type="spellStart"/>
-      <w:r>
-        <w:rPr>
-          <w:rFonts w:ascii="Baskerville Old Face" w:hAnsi="Baskerville Old Face"/>
-          <w:lang w:val="sv-SE"/>
-        </w:rPr>
-        <w:t>Oleh</w:t>
-      </w:r>
-      <w:proofErr w:type="spellEnd"/>
-      <w:r>
-        <w:rPr>
-          <w:rFonts w:ascii="Baskerville Old Face" w:hAnsi="Baskerville Old Face"/>
-          <w:lang w:val="sv-SE"/>
-        </w:rPr>
-        <w:t>:</w:t>
+        <w:t>Disusun Oleh:</w:t>
       </w:r>
     </w:p>
     <w:p>
@@ -441,7 +366,6 @@
           <w:lang w:val="sv-SE"/>
         </w:rPr>
       </w:pPr>
-      <w:proofErr w:type="spellStart"/>
       <w:r>
         <w:rPr>
           <w:rFonts w:ascii="Baskerville Old Face" w:hAnsi="Baskerville Old Face"/>
@@ -449,29 +373,8 @@
           <w:szCs w:val="24"/>
           <w:lang w:val="sv-SE"/>
         </w:rPr>
-        <w:t>Bayu</w:t>
-      </w:r>
-      <w:proofErr w:type="spellEnd"/>
-      <w:r>
-        <w:rPr>
-          <w:rFonts w:ascii="Baskerville Old Face" w:hAnsi="Baskerville Old Face"/>
-          <w:sz w:val="28"/>
-          <w:szCs w:val="24"/>
-          <w:lang w:val="sv-SE"/>
-        </w:rPr>
-        <w:t xml:space="preserve"> </w:t>
-      </w:r>
-      <w:proofErr w:type="spellStart"/>
-      <w:r>
-        <w:rPr>
-          <w:rFonts w:ascii="Baskerville Old Face" w:hAnsi="Baskerville Old Face"/>
-          <w:sz w:val="28"/>
-          <w:szCs w:val="24"/>
-          <w:lang w:val="sv-SE"/>
-        </w:rPr>
-        <w:t>Rusdiansyah</w:t>
-      </w:r>
-      <w:proofErr w:type="spellEnd"/>
+        <w:t>Bayu Rusdiansyah</w:t>
+      </w:r>
       <w:r>
         <w:rPr>
           <w:rFonts w:ascii="Baskerville Old Face" w:hAnsi="Baskerville Old Face"/>
@@ -749,6 +652,7 @@
         <w:t xml:space="preserve"> </w:t>
       </w:r>
       <w:proofErr w:type="spellStart"/>
+      <w:proofErr w:type="gramStart"/>
       <w:r>
         <w:rPr>
           <w:lang w:val="en-ID"/>
@@ -762,6 +666,7 @@
         </w:rPr>
         <w:t xml:space="preserve"> :</w:t>
       </w:r>
+      <w:proofErr w:type="gramEnd"/>
     </w:p>
     <w:p>
       <w:pPr>
@@ -884,173 +789,11 @@
           <w:lang w:val="sv-SE"/>
         </w:rPr>
       </w:pPr>
-      <w:proofErr w:type="spellStart"/>
       <w:r>
         <w:rPr>
           <w:lang w:val="sv-SE"/>
         </w:rPr>
-        <w:t>Sebagai</w:t>
-      </w:r>
-      <w:proofErr w:type="spellEnd"/>
-      <w:r>
-        <w:rPr>
-          <w:lang w:val="sv-SE"/>
-        </w:rPr>
-        <w:t xml:space="preserve"> </w:t>
-      </w:r>
-      <w:proofErr w:type="spellStart"/>
-      <w:r>
-        <w:rPr>
-          <w:lang w:val="sv-SE"/>
-        </w:rPr>
-        <w:t>User</w:t>
-      </w:r>
-      <w:proofErr w:type="spellEnd"/>
-      <w:r>
-        <w:rPr>
-          <w:lang w:val="sv-SE"/>
-        </w:rPr>
-        <w:t xml:space="preserve">, </w:t>
-      </w:r>
-      <w:proofErr w:type="spellStart"/>
-      <w:r>
-        <w:rPr>
-          <w:lang w:val="sv-SE"/>
-        </w:rPr>
-        <w:t>Saya</w:t>
-      </w:r>
-      <w:proofErr w:type="spellEnd"/>
-      <w:r>
-        <w:rPr>
-          <w:lang w:val="sv-SE"/>
-        </w:rPr>
-        <w:t xml:space="preserve"> </w:t>
-      </w:r>
-      <w:proofErr w:type="spellStart"/>
-      <w:r>
-        <w:rPr>
-          <w:lang w:val="sv-SE"/>
-        </w:rPr>
-        <w:t>ingin</w:t>
-      </w:r>
-      <w:proofErr w:type="spellEnd"/>
-      <w:r>
-        <w:rPr>
-          <w:lang w:val="sv-SE"/>
-        </w:rPr>
-        <w:t xml:space="preserve"> </w:t>
-      </w:r>
-      <w:proofErr w:type="spellStart"/>
-      <w:r>
-        <w:rPr>
-          <w:lang w:val="sv-SE"/>
-        </w:rPr>
-        <w:t>mendata</w:t>
-      </w:r>
-      <w:proofErr w:type="spellEnd"/>
-      <w:r>
-        <w:rPr>
-          <w:lang w:val="sv-SE"/>
-        </w:rPr>
-        <w:t xml:space="preserve"> </w:t>
-      </w:r>
-      <w:proofErr w:type="spellStart"/>
-      <w:r>
-        <w:rPr>
-          <w:lang w:val="sv-SE"/>
-        </w:rPr>
-        <w:t>siapa</w:t>
-      </w:r>
-      <w:proofErr w:type="spellEnd"/>
-      <w:r>
-        <w:rPr>
-          <w:lang w:val="sv-SE"/>
-        </w:rPr>
-        <w:t xml:space="preserve"> </w:t>
-      </w:r>
-      <w:proofErr w:type="spellStart"/>
-      <w:r>
-        <w:rPr>
-          <w:lang w:val="sv-SE"/>
-        </w:rPr>
-        <w:t>saja</w:t>
-      </w:r>
-      <w:proofErr w:type="spellEnd"/>
-      <w:r>
-        <w:rPr>
-          <w:lang w:val="sv-SE"/>
-        </w:rPr>
-        <w:t xml:space="preserve"> yang </w:t>
-      </w:r>
-      <w:proofErr w:type="spellStart"/>
-      <w:r>
-        <w:rPr>
-          <w:lang w:val="sv-SE"/>
-        </w:rPr>
-        <w:t>memakai</w:t>
-      </w:r>
-      <w:proofErr w:type="spellEnd"/>
-      <w:r>
-        <w:rPr>
-          <w:lang w:val="sv-SE"/>
-        </w:rPr>
-        <w:t xml:space="preserve"> board game </w:t>
-      </w:r>
-      <w:proofErr w:type="spellStart"/>
-      <w:r>
-        <w:rPr>
-          <w:lang w:val="sv-SE"/>
-        </w:rPr>
-        <w:t>dengan</w:t>
-      </w:r>
-      <w:proofErr w:type="spellEnd"/>
-      <w:r>
-        <w:rPr>
-          <w:lang w:val="sv-SE"/>
-        </w:rPr>
-        <w:t xml:space="preserve"> </w:t>
-      </w:r>
-      <w:proofErr w:type="spellStart"/>
-      <w:r>
-        <w:rPr>
-          <w:lang w:val="sv-SE"/>
-        </w:rPr>
-        <w:t>menuliskan</w:t>
-      </w:r>
-      <w:proofErr w:type="spellEnd"/>
-      <w:r>
-        <w:rPr>
-          <w:lang w:val="sv-SE"/>
-        </w:rPr>
-        <w:t xml:space="preserve"> </w:t>
-      </w:r>
-      <w:proofErr w:type="spellStart"/>
-      <w:r>
-        <w:rPr>
-          <w:lang w:val="sv-SE"/>
-        </w:rPr>
-        <w:t>nama</w:t>
-      </w:r>
-      <w:proofErr w:type="spellEnd"/>
-      <w:r>
-        <w:rPr>
-          <w:lang w:val="sv-SE"/>
-        </w:rPr>
-        <w:t xml:space="preserve"> dan jam </w:t>
-      </w:r>
-      <w:proofErr w:type="spellStart"/>
-      <w:r>
-        <w:rPr>
-          <w:lang w:val="sv-SE"/>
-        </w:rPr>
-        <w:t>bermain</w:t>
-      </w:r>
-      <w:proofErr w:type="spellEnd"/>
-      <w:r>
-        <w:rPr>
-          <w:lang w:val="sv-SE"/>
-        </w:rPr>
-        <w:t>.</w:t>
+        <w:t>Sebagai User, Saya ingin mendata siapa saja yang memakai board game dengan menuliskan nama dan jam bermain.</w:t>
       </w:r>
     </w:p>
     <w:p>
@@ -1069,159 +812,11 @@
           <w:lang w:val="sv-SE"/>
         </w:rPr>
       </w:pPr>
-      <w:proofErr w:type="spellStart"/>
       <w:r>
         <w:rPr>
           <w:lang w:val="sv-SE"/>
         </w:rPr>
-        <w:t>Sebagai</w:t>
-      </w:r>
-      <w:proofErr w:type="spellEnd"/>
-      <w:r>
-        <w:rPr>
-          <w:lang w:val="sv-SE"/>
-        </w:rPr>
-        <w:t xml:space="preserve"> </w:t>
-      </w:r>
-      <w:proofErr w:type="spellStart"/>
-      <w:r>
-        <w:rPr>
-          <w:lang w:val="sv-SE"/>
-        </w:rPr>
-        <w:t>User</w:t>
-      </w:r>
-      <w:proofErr w:type="spellEnd"/>
-      <w:r>
-        <w:rPr>
-          <w:lang w:val="sv-SE"/>
-        </w:rPr>
-        <w:t xml:space="preserve">, </w:t>
-      </w:r>
-      <w:proofErr w:type="spellStart"/>
-      <w:r>
-        <w:rPr>
-          <w:lang w:val="sv-SE"/>
-        </w:rPr>
-        <w:t>Saya</w:t>
-      </w:r>
-      <w:proofErr w:type="spellEnd"/>
-      <w:r>
-        <w:rPr>
-          <w:lang w:val="sv-SE"/>
-        </w:rPr>
-        <w:t xml:space="preserve"> </w:t>
-      </w:r>
-      <w:proofErr w:type="spellStart"/>
-      <w:r>
-        <w:rPr>
-          <w:lang w:val="sv-SE"/>
-        </w:rPr>
-        <w:t>ingin</w:t>
-      </w:r>
-      <w:proofErr w:type="spellEnd"/>
-      <w:r>
-        <w:rPr>
-          <w:lang w:val="sv-SE"/>
-        </w:rPr>
-        <w:t xml:space="preserve"> </w:t>
-      </w:r>
-      <w:proofErr w:type="spellStart"/>
-      <w:r>
-        <w:rPr>
-          <w:lang w:val="sv-SE"/>
-        </w:rPr>
-        <w:t>mendata</w:t>
-      </w:r>
-      <w:proofErr w:type="spellEnd"/>
-      <w:r>
-        <w:rPr>
-          <w:lang w:val="sv-SE"/>
-        </w:rPr>
-        <w:t xml:space="preserve"> </w:t>
-      </w:r>
-      <w:proofErr w:type="spellStart"/>
-      <w:r>
-        <w:rPr>
-          <w:lang w:val="sv-SE"/>
-        </w:rPr>
-        <w:t>siapa</w:t>
-      </w:r>
-      <w:proofErr w:type="spellEnd"/>
-      <w:r>
-        <w:rPr>
-          <w:lang w:val="sv-SE"/>
-        </w:rPr>
-        <w:t xml:space="preserve"> </w:t>
-      </w:r>
-      <w:proofErr w:type="spellStart"/>
-      <w:r>
-        <w:rPr>
-          <w:lang w:val="sv-SE"/>
-        </w:rPr>
-        <w:t>saja</w:t>
-      </w:r>
-      <w:proofErr w:type="spellEnd"/>
-      <w:r>
-        <w:rPr>
-          <w:lang w:val="sv-SE"/>
-        </w:rPr>
-        <w:t xml:space="preserve"> yang </w:t>
-      </w:r>
-      <w:proofErr w:type="spellStart"/>
-      <w:r>
-        <w:rPr>
-          <w:lang w:val="sv-SE"/>
-        </w:rPr>
-        <w:t>memakai</w:t>
-      </w:r>
-      <w:proofErr w:type="spellEnd"/>
-      <w:r>
-        <w:rPr>
-          <w:lang w:val="sv-SE"/>
-        </w:rPr>
-        <w:t xml:space="preserve"> board game </w:t>
-      </w:r>
-      <w:proofErr w:type="spellStart"/>
-      <w:r>
-        <w:rPr>
-          <w:lang w:val="sv-SE"/>
-        </w:rPr>
-        <w:t>dengan</w:t>
-      </w:r>
-      <w:proofErr w:type="spellEnd"/>
-      <w:r>
-        <w:rPr>
-          <w:lang w:val="sv-SE"/>
-        </w:rPr>
-        <w:t xml:space="preserve"> </w:t>
-      </w:r>
-      <w:proofErr w:type="spellStart"/>
-      <w:r>
-        <w:rPr>
-          <w:lang w:val="sv-SE"/>
-        </w:rPr>
-        <w:t>menunjukan</w:t>
-      </w:r>
-      <w:proofErr w:type="spellEnd"/>
-      <w:r>
-        <w:rPr>
-          <w:lang w:val="sv-SE"/>
-        </w:rPr>
-        <w:t xml:space="preserve"> </w:t>
-      </w:r>
-      <w:proofErr w:type="spellStart"/>
-      <w:r>
-        <w:rPr>
-          <w:lang w:val="sv-SE"/>
-        </w:rPr>
-        <w:t>ktp</w:t>
-      </w:r>
-      <w:proofErr w:type="spellEnd"/>
-      <w:r>
-        <w:rPr>
-          <w:lang w:val="sv-SE"/>
-        </w:rPr>
-        <w:t>.</w:t>
+        <w:t>Sebagai User, Saya ingin mendata siapa saja yang memakai board game dengan menunjukan ktp.</w:t>
       </w:r>
     </w:p>
     <w:p>
@@ -1265,117 +860,11 @@
           <w:lang w:val="sv-SE"/>
         </w:rPr>
       </w:pPr>
-      <w:proofErr w:type="spellStart"/>
       <w:r>
         <w:rPr>
           <w:lang w:val="sv-SE"/>
         </w:rPr>
-        <w:t>Sebagai</w:t>
-      </w:r>
-      <w:proofErr w:type="spellEnd"/>
-      <w:r>
-        <w:rPr>
-          <w:lang w:val="sv-SE"/>
-        </w:rPr>
-        <w:t xml:space="preserve"> </w:t>
-      </w:r>
-      <w:proofErr w:type="spellStart"/>
-      <w:r>
-        <w:rPr>
-          <w:lang w:val="sv-SE"/>
-        </w:rPr>
-        <w:t>User</w:t>
-      </w:r>
-      <w:proofErr w:type="spellEnd"/>
-      <w:r>
-        <w:rPr>
-          <w:lang w:val="sv-SE"/>
-        </w:rPr>
-        <w:t xml:space="preserve">, </w:t>
-      </w:r>
-      <w:proofErr w:type="spellStart"/>
-      <w:r>
-        <w:rPr>
-          <w:lang w:val="sv-SE"/>
-        </w:rPr>
-        <w:t>Saya</w:t>
-      </w:r>
-      <w:proofErr w:type="spellEnd"/>
-      <w:r>
-        <w:rPr>
-          <w:lang w:val="sv-SE"/>
-        </w:rPr>
-        <w:t xml:space="preserve"> akan </w:t>
-      </w:r>
-      <w:proofErr w:type="spellStart"/>
-      <w:r>
-        <w:rPr>
-          <w:lang w:val="sv-SE"/>
-        </w:rPr>
-        <w:t>memberikan</w:t>
-      </w:r>
-      <w:proofErr w:type="spellEnd"/>
-      <w:r>
-        <w:rPr>
-          <w:lang w:val="sv-SE"/>
-        </w:rPr>
-        <w:t xml:space="preserve"> diskon 20% </w:t>
-      </w:r>
-      <w:proofErr w:type="spellStart"/>
-      <w:r>
-        <w:rPr>
-          <w:lang w:val="sv-SE"/>
-        </w:rPr>
-        <w:t>permenu</w:t>
-      </w:r>
-      <w:proofErr w:type="spellEnd"/>
-      <w:r>
-        <w:rPr>
-          <w:lang w:val="sv-SE"/>
-        </w:rPr>
-        <w:t xml:space="preserve"> </w:t>
-      </w:r>
-      <w:proofErr w:type="spellStart"/>
-      <w:r>
-        <w:rPr>
-          <w:lang w:val="sv-SE"/>
-        </w:rPr>
-        <w:t>bagi</w:t>
-      </w:r>
-      <w:proofErr w:type="spellEnd"/>
-      <w:r>
-        <w:rPr>
-          <w:lang w:val="sv-SE"/>
-        </w:rPr>
-        <w:t xml:space="preserve"> </w:t>
-      </w:r>
-      <w:proofErr w:type="spellStart"/>
-      <w:r>
-        <w:rPr>
-          <w:lang w:val="sv-SE"/>
-        </w:rPr>
-        <w:t>pengunjung</w:t>
-      </w:r>
-      <w:proofErr w:type="spellEnd"/>
-      <w:r>
-        <w:rPr>
-          <w:lang w:val="sv-SE"/>
-        </w:rPr>
-        <w:t xml:space="preserve"> </w:t>
-      </w:r>
-      <w:proofErr w:type="spellStart"/>
-      <w:r>
-        <w:rPr>
-          <w:lang w:val="sv-SE"/>
-        </w:rPr>
-        <w:t>langganan</w:t>
-      </w:r>
-      <w:proofErr w:type="spellEnd"/>
-      <w:r>
-        <w:rPr>
-          <w:lang w:val="sv-SE"/>
-        </w:rPr>
-        <w:t>.</w:t>
+        <w:t>Sebagai User, Saya akan memberikan diskon 20% permenu bagi pengunjung langganan.</w:t>
       </w:r>
     </w:p>
     <w:p>
@@ -1394,117 +883,11 @@
           <w:lang w:val="sv-SE"/>
         </w:rPr>
       </w:pPr>
-      <w:proofErr w:type="spellStart"/>
       <w:r>
         <w:rPr>
           <w:lang w:val="sv-SE"/>
         </w:rPr>
-        <w:t>Sebagai</w:t>
-      </w:r>
-      <w:proofErr w:type="spellEnd"/>
-      <w:r>
-        <w:rPr>
-          <w:lang w:val="sv-SE"/>
-        </w:rPr>
-        <w:t xml:space="preserve"> </w:t>
-      </w:r>
-      <w:proofErr w:type="spellStart"/>
-      <w:r>
-        <w:rPr>
-          <w:lang w:val="sv-SE"/>
-        </w:rPr>
-        <w:t>User</w:t>
-      </w:r>
-      <w:proofErr w:type="spellEnd"/>
-      <w:r>
-        <w:rPr>
-          <w:lang w:val="sv-SE"/>
-        </w:rPr>
-        <w:t xml:space="preserve">, </w:t>
-      </w:r>
-      <w:proofErr w:type="spellStart"/>
-      <w:r>
-        <w:rPr>
-          <w:lang w:val="sv-SE"/>
-        </w:rPr>
-        <w:t>Saya</w:t>
-      </w:r>
-      <w:proofErr w:type="spellEnd"/>
-      <w:r>
-        <w:rPr>
-          <w:lang w:val="sv-SE"/>
-        </w:rPr>
-        <w:t xml:space="preserve"> akan </w:t>
-      </w:r>
-      <w:proofErr w:type="spellStart"/>
-      <w:r>
-        <w:rPr>
-          <w:lang w:val="sv-SE"/>
-        </w:rPr>
-        <w:t>memberikan</w:t>
-      </w:r>
-      <w:proofErr w:type="spellEnd"/>
-      <w:r>
-        <w:rPr>
-          <w:lang w:val="sv-SE"/>
-        </w:rPr>
-        <w:t xml:space="preserve"> Voucher </w:t>
-      </w:r>
-      <w:proofErr w:type="spellStart"/>
-      <w:r>
-        <w:rPr>
-          <w:lang w:val="sv-SE"/>
-        </w:rPr>
-        <w:t>minum</w:t>
-      </w:r>
-      <w:proofErr w:type="spellEnd"/>
-      <w:r>
-        <w:rPr>
-          <w:lang w:val="sv-SE"/>
-        </w:rPr>
-        <w:t xml:space="preserve"> gratis </w:t>
-      </w:r>
-      <w:proofErr w:type="spellStart"/>
-      <w:r>
-        <w:rPr>
-          <w:lang w:val="sv-SE"/>
-        </w:rPr>
-        <w:t>kepada</w:t>
-      </w:r>
-      <w:proofErr w:type="spellEnd"/>
-      <w:r>
-        <w:rPr>
-          <w:lang w:val="sv-SE"/>
-        </w:rPr>
-        <w:t xml:space="preserve"> </w:t>
-      </w:r>
-      <w:proofErr w:type="spellStart"/>
-      <w:r>
-        <w:rPr>
-          <w:lang w:val="sv-SE"/>
-        </w:rPr>
-        <w:t>pengunjung</w:t>
-      </w:r>
-      <w:proofErr w:type="spellEnd"/>
-      <w:r>
-        <w:rPr>
-          <w:lang w:val="sv-SE"/>
-        </w:rPr>
-        <w:t xml:space="preserve"> </w:t>
-      </w:r>
-      <w:proofErr w:type="spellStart"/>
-      <w:r>
-        <w:rPr>
-          <w:lang w:val="sv-SE"/>
-        </w:rPr>
-        <w:t>langganan</w:t>
-      </w:r>
-      <w:proofErr w:type="spellEnd"/>
-      <w:r>
-        <w:rPr>
-          <w:lang w:val="sv-SE"/>
-        </w:rPr>
-        <w:t>.</w:t>
+        <w:t>Sebagai User, Saya akan memberikan Voucher minum gratis kepada pengunjung langganan.</w:t>
       </w:r>
     </w:p>
     <w:p>
@@ -1548,131 +931,11 @@
           <w:lang w:val="sv-SE"/>
         </w:rPr>
       </w:pPr>
-      <w:proofErr w:type="spellStart"/>
       <w:r>
         <w:rPr>
           <w:lang w:val="sv-SE"/>
         </w:rPr>
-        <w:t>Sebagai</w:t>
-      </w:r>
-      <w:proofErr w:type="spellEnd"/>
-      <w:r>
-        <w:rPr>
-          <w:lang w:val="sv-SE"/>
-        </w:rPr>
-        <w:t xml:space="preserve"> </w:t>
-      </w:r>
-      <w:proofErr w:type="spellStart"/>
-      <w:r>
-        <w:rPr>
-          <w:lang w:val="sv-SE"/>
-        </w:rPr>
-        <w:t>User</w:t>
-      </w:r>
-      <w:proofErr w:type="spellEnd"/>
-      <w:r>
-        <w:rPr>
-          <w:lang w:val="sv-SE"/>
-        </w:rPr>
-        <w:t xml:space="preserve">, </w:t>
-      </w:r>
-      <w:proofErr w:type="spellStart"/>
-      <w:r>
-        <w:rPr>
-          <w:lang w:val="sv-SE"/>
-        </w:rPr>
-        <w:t>Saya</w:t>
-      </w:r>
-      <w:proofErr w:type="spellEnd"/>
-      <w:r>
-        <w:rPr>
-          <w:lang w:val="sv-SE"/>
-        </w:rPr>
-        <w:t xml:space="preserve"> </w:t>
-      </w:r>
-      <w:proofErr w:type="spellStart"/>
-      <w:r>
-        <w:rPr>
-          <w:lang w:val="sv-SE"/>
-        </w:rPr>
-        <w:t>ingin</w:t>
-      </w:r>
-      <w:proofErr w:type="spellEnd"/>
-      <w:r>
-        <w:rPr>
-          <w:lang w:val="sv-SE"/>
-        </w:rPr>
-        <w:t xml:space="preserve"> </w:t>
-      </w:r>
-      <w:proofErr w:type="spellStart"/>
-      <w:r>
-        <w:rPr>
-          <w:lang w:val="sv-SE"/>
-        </w:rPr>
-        <w:t>menambah</w:t>
-      </w:r>
-      <w:proofErr w:type="spellEnd"/>
-      <w:r>
-        <w:rPr>
-          <w:lang w:val="sv-SE"/>
-        </w:rPr>
-        <w:t xml:space="preserve"> </w:t>
-      </w:r>
-      <w:proofErr w:type="spellStart"/>
-      <w:r>
-        <w:rPr>
-          <w:lang w:val="sv-SE"/>
-        </w:rPr>
-        <w:t>menu</w:t>
-      </w:r>
-      <w:proofErr w:type="spellEnd"/>
-      <w:r>
-        <w:rPr>
-          <w:lang w:val="sv-SE"/>
-        </w:rPr>
-        <w:t xml:space="preserve"> </w:t>
-      </w:r>
-      <w:proofErr w:type="spellStart"/>
-      <w:r>
-        <w:rPr>
-          <w:lang w:val="sv-SE"/>
-        </w:rPr>
-        <w:t>makanan</w:t>
-      </w:r>
-      <w:proofErr w:type="spellEnd"/>
-      <w:r>
-        <w:rPr>
-          <w:lang w:val="sv-SE"/>
-        </w:rPr>
-        <w:t xml:space="preserve"> dan </w:t>
-      </w:r>
-      <w:proofErr w:type="spellStart"/>
-      <w:r>
-        <w:rPr>
-          <w:lang w:val="sv-SE"/>
-        </w:rPr>
-        <w:t>minuman</w:t>
-      </w:r>
-      <w:proofErr w:type="spellEnd"/>
-      <w:r>
-        <w:rPr>
-          <w:lang w:val="sv-SE"/>
-        </w:rPr>
-        <w:t xml:space="preserve"> </w:t>
-      </w:r>
-      <w:proofErr w:type="spellStart"/>
-      <w:r>
-        <w:rPr>
-          <w:lang w:val="sv-SE"/>
-        </w:rPr>
-        <w:t>baru</w:t>
-      </w:r>
-      <w:proofErr w:type="spellEnd"/>
-      <w:r>
-        <w:rPr>
-          <w:lang w:val="sv-SE"/>
-        </w:rPr>
-        <w:t>.</w:t>
+        <w:t>Sebagai User, Saya ingin menambah menu makanan dan minuman baru.</w:t>
       </w:r>
     </w:p>
     <w:p>
@@ -1690,131 +953,11 @@
           <w:lang w:val="sv-SE"/>
         </w:rPr>
       </w:pPr>
-      <w:proofErr w:type="spellStart"/>
       <w:r>
         <w:rPr>
           <w:lang w:val="sv-SE"/>
         </w:rPr>
-        <w:t>Sebagai</w:t>
-      </w:r>
-      <w:proofErr w:type="spellEnd"/>
-      <w:r>
-        <w:rPr>
-          <w:lang w:val="sv-SE"/>
-        </w:rPr>
-        <w:t xml:space="preserve"> </w:t>
-      </w:r>
-      <w:proofErr w:type="spellStart"/>
-      <w:r>
-        <w:rPr>
-          <w:lang w:val="sv-SE"/>
-        </w:rPr>
-        <w:t>User</w:t>
-      </w:r>
-      <w:proofErr w:type="spellEnd"/>
-      <w:r>
-        <w:rPr>
-          <w:lang w:val="sv-SE"/>
-        </w:rPr>
-        <w:t xml:space="preserve">, </w:t>
-      </w:r>
-      <w:proofErr w:type="spellStart"/>
-      <w:r>
-        <w:rPr>
-          <w:lang w:val="sv-SE"/>
-        </w:rPr>
-        <w:t>Saya</w:t>
-      </w:r>
-      <w:proofErr w:type="spellEnd"/>
-      <w:r>
-        <w:rPr>
-          <w:lang w:val="sv-SE"/>
-        </w:rPr>
-        <w:t xml:space="preserve"> akan </w:t>
-      </w:r>
-      <w:proofErr w:type="spellStart"/>
-      <w:r>
-        <w:rPr>
-          <w:lang w:val="sv-SE"/>
-        </w:rPr>
-        <w:t>menyediakan</w:t>
-      </w:r>
-      <w:proofErr w:type="spellEnd"/>
-      <w:r>
-        <w:rPr>
-          <w:lang w:val="sv-SE"/>
-        </w:rPr>
-        <w:t xml:space="preserve"> </w:t>
-      </w:r>
-      <w:proofErr w:type="spellStart"/>
-      <w:r>
-        <w:rPr>
-          <w:lang w:val="sv-SE"/>
-        </w:rPr>
-        <w:t>menu</w:t>
-      </w:r>
-      <w:proofErr w:type="spellEnd"/>
-      <w:r>
-        <w:rPr>
-          <w:lang w:val="sv-SE"/>
-        </w:rPr>
-        <w:t xml:space="preserve"> yang </w:t>
-      </w:r>
-      <w:proofErr w:type="spellStart"/>
-      <w:r>
-        <w:rPr>
-          <w:lang w:val="sv-SE"/>
-        </w:rPr>
-        <w:t>berbeda</w:t>
-      </w:r>
-      <w:proofErr w:type="spellEnd"/>
-      <w:r>
-        <w:rPr>
-          <w:lang w:val="sv-SE"/>
-        </w:rPr>
-        <w:t xml:space="preserve"> </w:t>
-      </w:r>
-      <w:proofErr w:type="spellStart"/>
-      <w:r>
-        <w:rPr>
-          <w:lang w:val="sv-SE"/>
-        </w:rPr>
-        <w:t>tiap</w:t>
-      </w:r>
-      <w:proofErr w:type="spellEnd"/>
-      <w:r>
-        <w:rPr>
-          <w:lang w:val="sv-SE"/>
-        </w:rPr>
-        <w:t xml:space="preserve"> </w:t>
-      </w:r>
-      <w:proofErr w:type="spellStart"/>
-      <w:r>
-        <w:rPr>
-          <w:lang w:val="sv-SE"/>
-        </w:rPr>
-        <w:t>akhir</w:t>
-      </w:r>
-      <w:proofErr w:type="spellEnd"/>
-      <w:r>
-        <w:rPr>
-          <w:lang w:val="sv-SE"/>
-        </w:rPr>
-        <w:t xml:space="preserve"> </w:t>
-      </w:r>
-      <w:proofErr w:type="spellStart"/>
-      <w:r>
-        <w:rPr>
-          <w:lang w:val="sv-SE"/>
-        </w:rPr>
-        <w:t>pekan</w:t>
-      </w:r>
-      <w:proofErr w:type="spellEnd"/>
-      <w:r>
-        <w:rPr>
-          <w:lang w:val="sv-SE"/>
-        </w:rPr>
-        <w:t>.</w:t>
+        <w:t>Sebagai User, Saya akan menyediakan menu yang berbeda tiap akhir pekan.</w:t>
       </w:r>
       <w:r>
         <w:rPr>
@@ -1875,117 +1018,11 @@
           <w:lang w:val="sv-SE"/>
         </w:rPr>
       </w:pPr>
-      <w:proofErr w:type="spellStart"/>
       <w:r>
         <w:rPr>
           <w:lang w:val="sv-SE"/>
         </w:rPr>
-        <w:t>Dalam</w:t>
-      </w:r>
-      <w:proofErr w:type="spellEnd"/>
-      <w:r>
-        <w:rPr>
-          <w:lang w:val="sv-SE"/>
-        </w:rPr>
-        <w:t xml:space="preserve"> </w:t>
-      </w:r>
-      <w:proofErr w:type="spellStart"/>
-      <w:r>
-        <w:rPr>
-          <w:lang w:val="sv-SE"/>
-        </w:rPr>
-        <w:t>Website</w:t>
-      </w:r>
-      <w:proofErr w:type="spellEnd"/>
-      <w:r>
-        <w:rPr>
-          <w:lang w:val="sv-SE"/>
-        </w:rPr>
-        <w:t xml:space="preserve"> </w:t>
-      </w:r>
-      <w:proofErr w:type="spellStart"/>
-      <w:r>
-        <w:rPr>
-          <w:lang w:val="sv-SE"/>
-        </w:rPr>
-        <w:t>Restoran</w:t>
-      </w:r>
-      <w:proofErr w:type="spellEnd"/>
-      <w:r>
-        <w:rPr>
-          <w:lang w:val="sv-SE"/>
-        </w:rPr>
-        <w:t xml:space="preserve"> ini, </w:t>
-      </w:r>
-      <w:proofErr w:type="spellStart"/>
-      <w:r>
-        <w:rPr>
-          <w:lang w:val="sv-SE"/>
-        </w:rPr>
-        <w:t>kebutuhan</w:t>
-      </w:r>
-      <w:proofErr w:type="spellEnd"/>
-      <w:r>
-        <w:rPr>
-          <w:lang w:val="sv-SE"/>
-        </w:rPr>
-        <w:t xml:space="preserve"> </w:t>
-      </w:r>
-      <w:proofErr w:type="spellStart"/>
-      <w:r>
-        <w:rPr>
-          <w:lang w:val="sv-SE"/>
-        </w:rPr>
-        <w:t>teknis</w:t>
-      </w:r>
-      <w:proofErr w:type="spellEnd"/>
-      <w:r>
-        <w:rPr>
-          <w:lang w:val="sv-SE"/>
-        </w:rPr>
-        <w:t xml:space="preserve"> yang </w:t>
-      </w:r>
-      <w:proofErr w:type="spellStart"/>
-      <w:r>
-        <w:rPr>
-          <w:lang w:val="sv-SE"/>
-        </w:rPr>
-        <w:t>perlu</w:t>
-      </w:r>
-      <w:proofErr w:type="spellEnd"/>
-      <w:r>
-        <w:rPr>
-          <w:lang w:val="sv-SE"/>
-        </w:rPr>
-        <w:t xml:space="preserve"> </w:t>
-      </w:r>
-      <w:proofErr w:type="spellStart"/>
-      <w:r>
-        <w:rPr>
-          <w:lang w:val="sv-SE"/>
-        </w:rPr>
-        <w:t>dibuat</w:t>
-      </w:r>
-      <w:proofErr w:type="spellEnd"/>
-      <w:r>
-        <w:rPr>
-          <w:lang w:val="sv-SE"/>
-        </w:rPr>
-        <w:t xml:space="preserve"> </w:t>
-      </w:r>
-      <w:proofErr w:type="spellStart"/>
-      <w:r>
-        <w:rPr>
-          <w:lang w:val="sv-SE"/>
-        </w:rPr>
-        <w:t>yaitu</w:t>
-      </w:r>
-      <w:proofErr w:type="spellEnd"/>
-      <w:r>
-        <w:rPr>
-          <w:lang w:val="sv-SE"/>
-        </w:rPr>
-        <w:t>:</w:t>
+        <w:t>Dalam Website Restoran ini, kebutuhan teknis yang perlu dibuat yaitu:</w:t>
       </w:r>
     </w:p>
     <w:p>
@@ -2001,84 +1038,12 @@
           <w:lang w:val="sv-SE"/>
         </w:rPr>
       </w:pPr>
-      <w:proofErr w:type="spellStart"/>
       <w:r>
         <w:rPr>
           <w:lang w:val="sv-SE"/>
         </w:rPr>
-        <w:t>Membuat</w:t>
-      </w:r>
-      <w:proofErr w:type="spellEnd"/>
-      <w:r>
-        <w:rPr>
-          <w:lang w:val="sv-SE"/>
-        </w:rPr>
-        <w:t xml:space="preserve"> </w:t>
-      </w:r>
-      <w:proofErr w:type="spellStart"/>
-      <w:r>
-        <w:rPr>
-          <w:lang w:val="sv-SE"/>
-        </w:rPr>
-        <w:t>Menu</w:t>
-      </w:r>
-      <w:proofErr w:type="spellEnd"/>
-      <w:r>
-        <w:rPr>
-          <w:lang w:val="sv-SE"/>
-        </w:rPr>
-        <w:t xml:space="preserve"> Digital </w:t>
-      </w:r>
-      <w:proofErr w:type="spellStart"/>
-      <w:r>
-        <w:rPr>
-          <w:lang w:val="sv-SE"/>
-        </w:rPr>
-        <w:t>untuk</w:t>
-      </w:r>
-      <w:proofErr w:type="spellEnd"/>
-      <w:r>
-        <w:rPr>
-          <w:lang w:val="sv-SE"/>
-        </w:rPr>
-        <w:t xml:space="preserve"> </w:t>
-      </w:r>
-      <w:proofErr w:type="spellStart"/>
-      <w:r>
-        <w:rPr>
-          <w:lang w:val="sv-SE"/>
-        </w:rPr>
-        <w:t>pemesanan</w:t>
-      </w:r>
-      <w:proofErr w:type="spellEnd"/>
-      <w:r>
-        <w:rPr>
-          <w:lang w:val="sv-SE"/>
-        </w:rPr>
-        <w:t xml:space="preserve"> dan </w:t>
-      </w:r>
-      <w:proofErr w:type="spellStart"/>
-      <w:r>
-        <w:rPr>
-          <w:lang w:val="sv-SE"/>
-        </w:rPr>
-        <w:t>pembayaran</w:t>
-      </w:r>
-      <w:proofErr w:type="spellEnd"/>
-      <w:r>
-        <w:rPr>
-          <w:lang w:val="sv-SE"/>
-        </w:rPr>
-        <w:t xml:space="preserve"> </w:t>
-      </w:r>
-      <w:proofErr w:type="spellStart"/>
-      <w:r>
-        <w:rPr>
-          <w:lang w:val="sv-SE"/>
-        </w:rPr>
-        <w:t>makanan</w:t>
-      </w:r>
-      <w:proofErr w:type="spellEnd"/>
+        <w:t>Membuat Menu Digital untuk pemesanan dan pembayaran makanan</w:t>
+      </w:r>
     </w:p>
     <w:p>
       <w:pPr>
@@ -2157,89 +1122,11 @@
           <w:lang w:val="sv-SE"/>
         </w:rPr>
       </w:pPr>
-      <w:proofErr w:type="spellStart"/>
       <w:r>
         <w:rPr>
           <w:lang w:val="sv-SE"/>
         </w:rPr>
-        <w:t>Deskripsi</w:t>
-      </w:r>
-      <w:proofErr w:type="spellEnd"/>
-      <w:r>
-        <w:rPr>
-          <w:lang w:val="sv-SE"/>
-        </w:rPr>
-        <w:t xml:space="preserve"> </w:t>
-      </w:r>
-      <w:proofErr w:type="spellStart"/>
-      <w:r>
-        <w:rPr>
-          <w:lang w:val="sv-SE"/>
-        </w:rPr>
-        <w:t>dalam</w:t>
-      </w:r>
-      <w:proofErr w:type="spellEnd"/>
-      <w:r>
-        <w:rPr>
-          <w:lang w:val="sv-SE"/>
-        </w:rPr>
-        <w:t xml:space="preserve"> </w:t>
-      </w:r>
-      <w:proofErr w:type="spellStart"/>
-      <w:r>
-        <w:rPr>
-          <w:lang w:val="sv-SE"/>
-        </w:rPr>
-        <w:t>penggunaan</w:t>
-      </w:r>
-      <w:proofErr w:type="spellEnd"/>
-      <w:r>
-        <w:rPr>
-          <w:lang w:val="sv-SE"/>
-        </w:rPr>
-        <w:t xml:space="preserve"> dan </w:t>
-      </w:r>
-      <w:proofErr w:type="spellStart"/>
-      <w:r>
-        <w:rPr>
-          <w:lang w:val="sv-SE"/>
-        </w:rPr>
-        <w:t>tata</w:t>
-      </w:r>
-      <w:proofErr w:type="spellEnd"/>
-      <w:r>
-        <w:rPr>
-          <w:lang w:val="sv-SE"/>
-        </w:rPr>
-        <w:t xml:space="preserve"> </w:t>
-      </w:r>
-      <w:proofErr w:type="spellStart"/>
-      <w:r>
-        <w:rPr>
-          <w:lang w:val="sv-SE"/>
-        </w:rPr>
-        <w:t>cara</w:t>
-      </w:r>
-      <w:proofErr w:type="spellEnd"/>
-      <w:r>
-        <w:rPr>
-          <w:lang w:val="sv-SE"/>
-        </w:rPr>
-        <w:t xml:space="preserve"> </w:t>
-      </w:r>
-      <w:proofErr w:type="spellStart"/>
-      <w:r>
-        <w:rPr>
-          <w:lang w:val="sv-SE"/>
-        </w:rPr>
-        <w:t>setiap</w:t>
-      </w:r>
-      <w:proofErr w:type="spellEnd"/>
-      <w:r>
-        <w:rPr>
-          <w:lang w:val="sv-SE"/>
-        </w:rPr>
-        <w:t xml:space="preserve"> Board Game</w:t>
+        <w:t>Deskripsi dalam penggunaan dan tata cara setiap Board Game</w:t>
       </w:r>
     </w:p>
     <w:p>
@@ -2255,126 +1142,12 @@
           <w:lang w:val="sv-SE"/>
         </w:rPr>
       </w:pPr>
-      <w:proofErr w:type="spellStart"/>
       <w:r>
         <w:rPr>
           <w:lang w:val="sv-SE"/>
         </w:rPr>
-        <w:t>Melacak</w:t>
-      </w:r>
-      <w:proofErr w:type="spellEnd"/>
-      <w:r>
-        <w:rPr>
-          <w:lang w:val="sv-SE"/>
-        </w:rPr>
-        <w:t xml:space="preserve"> </w:t>
-      </w:r>
-      <w:proofErr w:type="spellStart"/>
-      <w:r>
-        <w:rPr>
-          <w:lang w:val="sv-SE"/>
-        </w:rPr>
-        <w:t>atau</w:t>
-      </w:r>
-      <w:proofErr w:type="spellEnd"/>
-      <w:r>
-        <w:rPr>
-          <w:lang w:val="sv-SE"/>
-        </w:rPr>
-        <w:t xml:space="preserve"> </w:t>
-      </w:r>
-      <w:proofErr w:type="spellStart"/>
-      <w:r>
-        <w:rPr>
-          <w:lang w:val="sv-SE"/>
-        </w:rPr>
-        <w:t>mentrack</w:t>
-      </w:r>
-      <w:proofErr w:type="spellEnd"/>
-      <w:r>
-        <w:rPr>
-          <w:lang w:val="sv-SE"/>
-        </w:rPr>
-        <w:t xml:space="preserve"> </w:t>
-      </w:r>
-      <w:proofErr w:type="spellStart"/>
-      <w:r>
-        <w:rPr>
-          <w:lang w:val="sv-SE"/>
-        </w:rPr>
-        <w:t>peminjam</w:t>
-      </w:r>
-      <w:proofErr w:type="spellEnd"/>
-      <w:r>
-        <w:rPr>
-          <w:lang w:val="sv-SE"/>
-        </w:rPr>
-        <w:t xml:space="preserve"> game </w:t>
-      </w:r>
-      <w:proofErr w:type="spellStart"/>
-      <w:r>
-        <w:rPr>
-          <w:lang w:val="sv-SE"/>
-        </w:rPr>
-        <w:t>dengan</w:t>
-      </w:r>
-      <w:proofErr w:type="spellEnd"/>
-      <w:r>
-        <w:rPr>
-          <w:lang w:val="sv-SE"/>
-        </w:rPr>
-        <w:t xml:space="preserve"> </w:t>
-      </w:r>
-      <w:proofErr w:type="spellStart"/>
-      <w:r>
-        <w:rPr>
-          <w:lang w:val="sv-SE"/>
-        </w:rPr>
-        <w:t>menuliskan</w:t>
-      </w:r>
-      <w:proofErr w:type="spellEnd"/>
-      <w:r>
-        <w:rPr>
-          <w:lang w:val="sv-SE"/>
-        </w:rPr>
-        <w:t xml:space="preserve"> </w:t>
-      </w:r>
-      <w:proofErr w:type="spellStart"/>
-      <w:r>
-        <w:rPr>
-          <w:lang w:val="sv-SE"/>
-        </w:rPr>
-        <w:t>nama</w:t>
-      </w:r>
-      <w:proofErr w:type="spellEnd"/>
-      <w:r>
-        <w:rPr>
-          <w:lang w:val="sv-SE"/>
-        </w:rPr>
-        <w:t xml:space="preserve"> </w:t>
-      </w:r>
-      <w:proofErr w:type="spellStart"/>
-      <w:r>
-        <w:rPr>
-          <w:lang w:val="sv-SE"/>
-        </w:rPr>
-        <w:t>peminjaman</w:t>
-      </w:r>
-      <w:proofErr w:type="spellEnd"/>
-      <w:r>
-        <w:rPr>
-          <w:lang w:val="sv-SE"/>
-        </w:rPr>
-        <w:t xml:space="preserve"> di </w:t>
-      </w:r>
-      <w:proofErr w:type="spellStart"/>
-      <w:r>
-        <w:rPr>
-          <w:lang w:val="sv-SE"/>
-        </w:rPr>
-        <w:t>aplikasi</w:t>
-      </w:r>
-      <w:proofErr w:type="spellEnd"/>
+        <w:t>Melacak atau mentrack peminjam game dengan menuliskan nama peminjaman di aplikasi</w:t>
+      </w:r>
     </w:p>
     <w:p>
       <w:pPr>
@@ -2419,117 +1192,11 @@
           <w:lang w:val="sv-SE"/>
         </w:rPr>
       </w:pPr>
-      <w:proofErr w:type="spellStart"/>
       <w:r>
         <w:rPr>
           <w:lang w:val="sv-SE"/>
         </w:rPr>
-        <w:t>Dalam</w:t>
-      </w:r>
-      <w:proofErr w:type="spellEnd"/>
-      <w:r>
-        <w:rPr>
-          <w:lang w:val="sv-SE"/>
-        </w:rPr>
-        <w:t xml:space="preserve"> </w:t>
-      </w:r>
-      <w:proofErr w:type="spellStart"/>
-      <w:r>
-        <w:rPr>
-          <w:lang w:val="sv-SE"/>
-        </w:rPr>
-        <w:t>Website</w:t>
-      </w:r>
-      <w:proofErr w:type="spellEnd"/>
-      <w:r>
-        <w:rPr>
-          <w:lang w:val="sv-SE"/>
-        </w:rPr>
-        <w:t xml:space="preserve"> </w:t>
-      </w:r>
-      <w:proofErr w:type="spellStart"/>
-      <w:r>
-        <w:rPr>
-          <w:lang w:val="sv-SE"/>
-        </w:rPr>
-        <w:t>Restoran</w:t>
-      </w:r>
-      <w:proofErr w:type="spellEnd"/>
-      <w:r>
-        <w:rPr>
-          <w:lang w:val="sv-SE"/>
-        </w:rPr>
-        <w:t xml:space="preserve"> ini, </w:t>
-      </w:r>
-      <w:proofErr w:type="spellStart"/>
-      <w:r>
-        <w:rPr>
-          <w:lang w:val="sv-SE"/>
-        </w:rPr>
-        <w:t>kebutuhan</w:t>
-      </w:r>
-      <w:proofErr w:type="spellEnd"/>
-      <w:r>
-        <w:rPr>
-          <w:lang w:val="sv-SE"/>
-        </w:rPr>
-        <w:t xml:space="preserve"> non </w:t>
-      </w:r>
-      <w:proofErr w:type="spellStart"/>
-      <w:r>
-        <w:rPr>
-          <w:lang w:val="sv-SE"/>
-        </w:rPr>
-        <w:t>teknis</w:t>
-      </w:r>
-      <w:proofErr w:type="spellEnd"/>
-      <w:r>
-        <w:rPr>
-          <w:lang w:val="sv-SE"/>
-        </w:rPr>
-        <w:t xml:space="preserve"> yang </w:t>
-      </w:r>
-      <w:proofErr w:type="spellStart"/>
-      <w:r>
-        <w:rPr>
-          <w:lang w:val="sv-SE"/>
-        </w:rPr>
-        <w:t>perlu</w:t>
-      </w:r>
-      <w:proofErr w:type="spellEnd"/>
-      <w:r>
-        <w:rPr>
-          <w:lang w:val="sv-SE"/>
-        </w:rPr>
-        <w:t xml:space="preserve"> </w:t>
-      </w:r>
-      <w:proofErr w:type="spellStart"/>
-      <w:r>
-        <w:rPr>
-          <w:lang w:val="sv-SE"/>
-        </w:rPr>
-        <w:t>dibuat</w:t>
-      </w:r>
-      <w:proofErr w:type="spellEnd"/>
-      <w:r>
-        <w:rPr>
-          <w:lang w:val="sv-SE"/>
-        </w:rPr>
-        <w:t xml:space="preserve"> </w:t>
-      </w:r>
-      <w:proofErr w:type="spellStart"/>
-      <w:r>
-        <w:rPr>
-          <w:lang w:val="sv-SE"/>
-        </w:rPr>
-        <w:t>yaitu</w:t>
-      </w:r>
-      <w:proofErr w:type="spellEnd"/>
-      <w:r>
-        <w:rPr>
-          <w:lang w:val="sv-SE"/>
-        </w:rPr>
-        <w:t>:</w:t>
+        <w:t>Dalam Website Restoran ini, kebutuhan non teknis yang perlu dibuat yaitu:</w:t>
       </w:r>
     </w:p>
     <w:p>
@@ -2545,98 +1212,12 @@
           <w:lang w:val="sv-SE"/>
         </w:rPr>
       </w:pPr>
-      <w:proofErr w:type="spellStart"/>
       <w:r>
         <w:rPr>
           <w:lang w:val="sv-SE"/>
         </w:rPr>
-        <w:t>Memberikan</w:t>
-      </w:r>
-      <w:proofErr w:type="spellEnd"/>
-      <w:r>
-        <w:rPr>
-          <w:lang w:val="sv-SE"/>
-        </w:rPr>
-        <w:t xml:space="preserve"> </w:t>
-      </w:r>
-      <w:proofErr w:type="spellStart"/>
-      <w:r>
-        <w:rPr>
-          <w:lang w:val="sv-SE"/>
-        </w:rPr>
-        <w:t>potongan</w:t>
-      </w:r>
-      <w:proofErr w:type="spellEnd"/>
-      <w:r>
-        <w:rPr>
-          <w:lang w:val="sv-SE"/>
-        </w:rPr>
-        <w:t xml:space="preserve"> </w:t>
-      </w:r>
-      <w:proofErr w:type="spellStart"/>
-      <w:r>
-        <w:rPr>
-          <w:lang w:val="sv-SE"/>
-        </w:rPr>
-        <w:t>harga</w:t>
-      </w:r>
-      <w:proofErr w:type="spellEnd"/>
-      <w:r>
-        <w:rPr>
-          <w:lang w:val="sv-SE"/>
-        </w:rPr>
-        <w:t xml:space="preserve"> </w:t>
-      </w:r>
-      <w:proofErr w:type="spellStart"/>
-      <w:r>
-        <w:rPr>
-          <w:lang w:val="sv-SE"/>
-        </w:rPr>
-        <w:t>bagi</w:t>
-      </w:r>
-      <w:proofErr w:type="spellEnd"/>
-      <w:r>
-        <w:rPr>
-          <w:lang w:val="sv-SE"/>
-        </w:rPr>
-        <w:t xml:space="preserve"> </w:t>
-      </w:r>
-      <w:proofErr w:type="spellStart"/>
-      <w:r>
-        <w:rPr>
-          <w:lang w:val="sv-SE"/>
-        </w:rPr>
-        <w:t>member</w:t>
-      </w:r>
-      <w:proofErr w:type="spellEnd"/>
-      <w:r>
-        <w:rPr>
-          <w:lang w:val="sv-SE"/>
-        </w:rPr>
-        <w:t xml:space="preserve"> yang </w:t>
-      </w:r>
-      <w:proofErr w:type="spellStart"/>
-      <w:r>
-        <w:rPr>
-          <w:lang w:val="sv-SE"/>
-        </w:rPr>
-        <w:t>sering</w:t>
-      </w:r>
-      <w:proofErr w:type="spellEnd"/>
-      <w:r>
-        <w:rPr>
-          <w:lang w:val="sv-SE"/>
-        </w:rPr>
-        <w:t xml:space="preserve"> </w:t>
-      </w:r>
-      <w:proofErr w:type="spellStart"/>
-      <w:r>
-        <w:rPr>
-          <w:lang w:val="sv-SE"/>
-        </w:rPr>
-        <w:t>mengunjungi</w:t>
-      </w:r>
-      <w:proofErr w:type="spellEnd"/>
+        <w:t>Memberikan potongan harga bagi member yang sering mengunjungi</w:t>
+      </w:r>
       <w:r>
         <w:rPr>
           <w:lang w:val="sv-SE"/>
@@ -2729,6 +1310,7 @@
           <w:bCs/>
         </w:rPr>
       </w:pPr>
+      <w:proofErr w:type="gramStart"/>
       <w:r>
         <w:rPr>
           <w:b/>
@@ -2744,49 +1326,24 @@
           <w:bCs/>
           <w:lang w:val="en-ID"/>
         </w:rPr>
-        <w:t xml:space="preserve"> : </w:t>
-      </w:r>
-      <w:proofErr w:type="spellStart"/>
+        <w:t xml:space="preserve"> :</w:t>
+      </w:r>
+      <w:proofErr w:type="gramEnd"/>
       <w:r>
         <w:rPr>
           <w:b/>
           <w:bCs/>
-        </w:rPr>
-        <w:t>Ardiawan</w:t>
-      </w:r>
-      <w:proofErr w:type="spellEnd"/>
+          <w:lang w:val="en-ID"/>
+        </w:rPr>
+        <w:t xml:space="preserve"> </w:t>
+      </w:r>
       <w:r>
         <w:rPr>
           <w:b/>
           <w:bCs/>
         </w:rPr>
-        <w:t xml:space="preserve"> Bagus Harisa </w:t>
-      </w:r>
-      <w:proofErr w:type="spellStart"/>
-      <w:r>
-        <w:rPr>
-          <w:b/>
-          <w:bCs/>
-        </w:rPr>
-        <w:t>S.Kom</w:t>
-      </w:r>
-      <w:proofErr w:type="spellEnd"/>
-      <w:r>
-        <w:rPr>
-          <w:b/>
-          <w:bCs/>
-        </w:rPr>
-        <w:t xml:space="preserve">, </w:t>
-      </w:r>
-      <w:proofErr w:type="spellStart"/>
-      <w:r>
-        <w:rPr>
-          <w:b/>
-          <w:bCs/>
-        </w:rPr>
-        <w:t>M.Sc</w:t>
-      </w:r>
-      <w:proofErr w:type="spellEnd"/>
+        <w:t>Ardiawan Bagus Harisa S.Kom, M.Sc</w:t>
+      </w:r>
     </w:p>
     <w:p>
       <w:pPr>
@@ -2799,7 +1356,6 @@
           <w:lang w:val="sv-SE"/>
         </w:rPr>
       </w:pPr>
-      <w:proofErr w:type="spellStart"/>
       <w:r>
         <w:rPr>
           <w:rFonts w:ascii="Baskerville Old Face" w:eastAsiaTheme="majorEastAsia" w:hAnsi="Baskerville Old Face" w:cstheme="majorBidi"/>
@@ -2807,9 +1363,8 @@
           <w:szCs w:val="32"/>
           <w:lang w:val="sv-SE"/>
         </w:rPr>
-        <w:t>Owner</w:t>
-      </w:r>
-      <w:proofErr w:type="spellEnd"/>
+        <w:t>Owner adalah sebuah pemilik usaha atau pem</w:t>
+      </w:r>
       <w:r>
         <w:rPr>
           <w:rFonts w:ascii="Baskerville Old Face" w:eastAsiaTheme="majorEastAsia" w:hAnsi="Baskerville Old Face" w:cstheme="majorBidi"/>
@@ -2817,9 +1372,8 @@
           <w:szCs w:val="32"/>
           <w:lang w:val="sv-SE"/>
         </w:rPr>
-        <w:t xml:space="preserve"> </w:t>
-      </w:r>
-      <w:proofErr w:type="spellStart"/>
+        <w:t>impin</w:t>
+      </w:r>
       <w:r>
         <w:rPr>
           <w:rFonts w:ascii="Baskerville Old Face" w:eastAsiaTheme="majorEastAsia" w:hAnsi="Baskerville Old Face" w:cstheme="majorBidi"/>
@@ -2827,146 +1381,7 @@
           <w:szCs w:val="32"/>
           <w:lang w:val="sv-SE"/>
         </w:rPr>
-        <w:t>adalah</w:t>
-      </w:r>
-      <w:proofErr w:type="spellEnd"/>
-      <w:r>
-        <w:rPr>
-          <w:rFonts w:ascii="Baskerville Old Face" w:eastAsiaTheme="majorEastAsia" w:hAnsi="Baskerville Old Face" w:cstheme="majorBidi"/>
-          <w:sz w:val="28"/>
-          <w:szCs w:val="32"/>
-          <w:lang w:val="sv-SE"/>
-        </w:rPr>
-        <w:t xml:space="preserve"> </w:t>
-      </w:r>
-      <w:proofErr w:type="spellStart"/>
-      <w:r>
-        <w:rPr>
-          <w:rFonts w:ascii="Baskerville Old Face" w:eastAsiaTheme="majorEastAsia" w:hAnsi="Baskerville Old Face" w:cstheme="majorBidi"/>
-          <w:sz w:val="28"/>
-          <w:szCs w:val="32"/>
-          <w:lang w:val="sv-SE"/>
-        </w:rPr>
-        <w:t>sebuah</w:t>
-      </w:r>
-      <w:proofErr w:type="spellEnd"/>
-      <w:r>
-        <w:rPr>
-          <w:rFonts w:ascii="Baskerville Old Face" w:eastAsiaTheme="majorEastAsia" w:hAnsi="Baskerville Old Face" w:cstheme="majorBidi"/>
-          <w:sz w:val="28"/>
-          <w:szCs w:val="32"/>
-          <w:lang w:val="sv-SE"/>
-        </w:rPr>
-        <w:t xml:space="preserve"> </w:t>
-      </w:r>
-      <w:proofErr w:type="spellStart"/>
-      <w:r>
-        <w:rPr>
-          <w:rFonts w:ascii="Baskerville Old Face" w:eastAsiaTheme="majorEastAsia" w:hAnsi="Baskerville Old Face" w:cstheme="majorBidi"/>
-          <w:sz w:val="28"/>
-          <w:szCs w:val="32"/>
-          <w:lang w:val="sv-SE"/>
-        </w:rPr>
-        <w:t>pemilik</w:t>
-      </w:r>
-      <w:proofErr w:type="spellEnd"/>
-      <w:r>
-        <w:rPr>
-          <w:rFonts w:ascii="Baskerville Old Face" w:eastAsiaTheme="majorEastAsia" w:hAnsi="Baskerville Old Face" w:cstheme="majorBidi"/>
-          <w:sz w:val="28"/>
-          <w:szCs w:val="32"/>
-          <w:lang w:val="sv-SE"/>
-        </w:rPr>
-        <w:t xml:space="preserve"> </w:t>
-      </w:r>
-      <w:proofErr w:type="spellStart"/>
-      <w:r>
-        <w:rPr>
-          <w:rFonts w:ascii="Baskerville Old Face" w:eastAsiaTheme="majorEastAsia" w:hAnsi="Baskerville Old Face" w:cstheme="majorBidi"/>
-          <w:sz w:val="28"/>
-          <w:szCs w:val="32"/>
-          <w:lang w:val="sv-SE"/>
-        </w:rPr>
-        <w:t>usaha</w:t>
-      </w:r>
-      <w:proofErr w:type="spellEnd"/>
-      <w:r>
-        <w:rPr>
-          <w:rFonts w:ascii="Baskerville Old Face" w:eastAsiaTheme="majorEastAsia" w:hAnsi="Baskerville Old Face" w:cstheme="majorBidi"/>
-          <w:sz w:val="28"/>
-          <w:szCs w:val="32"/>
-          <w:lang w:val="sv-SE"/>
-        </w:rPr>
-        <w:t xml:space="preserve"> </w:t>
-      </w:r>
-      <w:proofErr w:type="spellStart"/>
-      <w:r>
-        <w:rPr>
-          <w:rFonts w:ascii="Baskerville Old Face" w:eastAsiaTheme="majorEastAsia" w:hAnsi="Baskerville Old Face" w:cstheme="majorBidi"/>
-          <w:sz w:val="28"/>
-          <w:szCs w:val="32"/>
-          <w:lang w:val="sv-SE"/>
-        </w:rPr>
-        <w:t>atau</w:t>
-      </w:r>
-      <w:proofErr w:type="spellEnd"/>
-      <w:r>
-        <w:rPr>
-          <w:rFonts w:ascii="Baskerville Old Face" w:eastAsiaTheme="majorEastAsia" w:hAnsi="Baskerville Old Face" w:cstheme="majorBidi"/>
-          <w:sz w:val="28"/>
-          <w:szCs w:val="32"/>
-          <w:lang w:val="sv-SE"/>
-        </w:rPr>
-        <w:t xml:space="preserve"> </w:t>
-      </w:r>
-      <w:proofErr w:type="spellStart"/>
-      <w:r>
-        <w:rPr>
-          <w:rFonts w:ascii="Baskerville Old Face" w:eastAsiaTheme="majorEastAsia" w:hAnsi="Baskerville Old Face" w:cstheme="majorBidi"/>
-          <w:sz w:val="28"/>
-          <w:szCs w:val="32"/>
-          <w:lang w:val="sv-SE"/>
-        </w:rPr>
-        <w:t>pem</w:t>
-      </w:r>
-      <w:r>
-        <w:rPr>
-          <w:rFonts w:ascii="Baskerville Old Face" w:eastAsiaTheme="majorEastAsia" w:hAnsi="Baskerville Old Face" w:cstheme="majorBidi"/>
-          <w:sz w:val="28"/>
-          <w:szCs w:val="32"/>
-          <w:lang w:val="sv-SE"/>
-        </w:rPr>
-        <w:t>impin</w:t>
-      </w:r>
-      <w:proofErr w:type="spellEnd"/>
-      <w:r>
-        <w:rPr>
-          <w:rFonts w:ascii="Baskerville Old Face" w:eastAsiaTheme="majorEastAsia" w:hAnsi="Baskerville Old Face" w:cstheme="majorBidi"/>
-          <w:sz w:val="28"/>
-          <w:szCs w:val="32"/>
-          <w:lang w:val="sv-SE"/>
-        </w:rPr>
-        <w:t xml:space="preserve"> </w:t>
-      </w:r>
-      <w:proofErr w:type="spellStart"/>
-      <w:r>
-        <w:rPr>
-          <w:rFonts w:ascii="Baskerville Old Face" w:eastAsiaTheme="majorEastAsia" w:hAnsi="Baskerville Old Face" w:cstheme="majorBidi"/>
-          <w:sz w:val="28"/>
-          <w:szCs w:val="32"/>
-          <w:lang w:val="sv-SE"/>
-        </w:rPr>
-        <w:t>usaha</w:t>
-      </w:r>
-      <w:proofErr w:type="spellEnd"/>
-      <w:r>
-        <w:rPr>
-          <w:rFonts w:ascii="Baskerville Old Face" w:eastAsiaTheme="majorEastAsia" w:hAnsi="Baskerville Old Face" w:cstheme="majorBidi"/>
-          <w:sz w:val="28"/>
-          <w:szCs w:val="32"/>
-          <w:lang w:val="sv-SE"/>
-        </w:rPr>
-        <w:t>.</w:t>
+        <w:t xml:space="preserve"> usaha.</w:t>
       </w:r>
     </w:p>
     <w:p>
@@ -2992,6 +1407,7 @@
         <w:t xml:space="preserve">Manager </w:t>
       </w:r>
       <w:proofErr w:type="spellStart"/>
+      <w:proofErr w:type="gramStart"/>
       <w:r>
         <w:rPr>
           <w:b/>
@@ -3007,7 +1423,16 @@
           <w:bCs/>
           <w:lang w:val="en-ID"/>
         </w:rPr>
-        <w:t xml:space="preserve"> : </w:t>
+        <w:t xml:space="preserve"> :</w:t>
+      </w:r>
+      <w:proofErr w:type="gramEnd"/>
+      <w:r>
+        <w:rPr>
+          <w:b/>
+          <w:bCs/>
+          <w:lang w:val="en-ID"/>
+        </w:rPr>
+        <w:t xml:space="preserve"> </w:t>
       </w:r>
       <w:r>
         <w:rPr>
@@ -3660,6 +2085,7 @@
           <w:lang w:val="en-US"/>
         </w:rPr>
       </w:pPr>
+      <w:proofErr w:type="gramStart"/>
       <w:r>
         <w:rPr>
           <w:b/>
@@ -3674,7 +2100,16 @@
           <w:bCs/>
           <w:lang w:val="en-ID"/>
         </w:rPr>
-        <w:t xml:space="preserve"> : </w:t>
+        <w:t xml:space="preserve"> :</w:t>
+      </w:r>
+      <w:proofErr w:type="gramEnd"/>
+      <w:r>
+        <w:rPr>
+          <w:b/>
+          <w:bCs/>
+          <w:lang w:val="en-ID"/>
+        </w:rPr>
+        <w:t xml:space="preserve"> </w:t>
       </w:r>
       <w:proofErr w:type="spellStart"/>
       <w:r>
@@ -3732,7 +2167,6 @@
           <w:lang w:val="sv-SE"/>
         </w:rPr>
       </w:pPr>
-      <w:proofErr w:type="spellStart"/>
       <w:r>
         <w:rPr>
           <w:rFonts w:ascii="Baskerville Old Face" w:eastAsiaTheme="majorEastAsia" w:hAnsi="Baskerville Old Face" w:cstheme="majorBidi"/>
@@ -3740,181 +2174,74 @@
           <w:szCs w:val="32"/>
           <w:lang w:val="sv-SE"/>
         </w:rPr>
-        <w:t>Requirements</w:t>
-      </w:r>
-      <w:proofErr w:type="spellEnd"/>
-      <w:r>
-        <w:rPr>
-          <w:rFonts w:ascii="Baskerville Old Face" w:eastAsiaTheme="majorEastAsia" w:hAnsi="Baskerville Old Face" w:cstheme="majorBidi"/>
-          <w:sz w:val="28"/>
-          <w:szCs w:val="32"/>
+        <w:t xml:space="preserve">Requirements adalah </w:t>
+      </w:r>
+      <w:r>
+        <w:t>layanan (services) dan batasan bagi sistem yang</w:t>
+      </w:r>
+      <w:r>
+        <w:rPr>
           <w:lang w:val="sv-SE"/>
         </w:rPr>
         <w:t xml:space="preserve"> </w:t>
       </w:r>
-      <w:proofErr w:type="spellStart"/>
-      <w:r>
-        <w:rPr>
-          <w:rFonts w:ascii="Baskerville Old Face" w:eastAsiaTheme="majorEastAsia" w:hAnsi="Baskerville Old Face" w:cstheme="majorBidi"/>
-          <w:sz w:val="28"/>
-          <w:szCs w:val="32"/>
+      <w:r>
+        <w:t>akan dib</w:t>
+      </w:r>
+      <w:r>
+        <w:rPr>
           <w:lang w:val="sv-SE"/>
         </w:rPr>
-        <w:t>adalah</w:t>
-      </w:r>
-      <w:proofErr w:type="spellEnd"/>
-      <w:r>
-        <w:rPr>
-          <w:rFonts w:ascii="Baskerville Old Face" w:eastAsiaTheme="majorEastAsia" w:hAnsi="Baskerville Old Face" w:cstheme="majorBidi"/>
-          <w:sz w:val="28"/>
-          <w:szCs w:val="32"/>
+        <w:t>u</w:t>
+      </w:r>
+      <w:r>
+        <w:rPr>
           <w:lang w:val="sv-SE"/>
         </w:rPr>
+        <w:t xml:space="preserve">at dan </w:t>
+      </w:r>
+      <w:r>
+        <w:t>batasan dari sistem dan matematis fungsi</w:t>
+      </w:r>
+      <w:r>
+        <w:rPr>
+          <w:lang w:val="sv-SE"/>
+        </w:rPr>
         <w:t xml:space="preserve"> </w:t>
       </w:r>
       <w:r>
-        <w:t>layanan (</w:t>
-      </w:r>
-      <w:proofErr w:type="spellStart"/>
-      <w:r>
-        <w:t>services</w:t>
-      </w:r>
-      <w:proofErr w:type="spellEnd"/>
-      <w:r>
-        <w:t>) dan batasan bagi sistem yang</w:t>
-      </w:r>
-      <w:r>
         <w:rPr>
           <w:lang w:val="sv-SE"/>
         </w:rPr>
+        <w:t>dari</w:t>
+      </w:r>
+      <w:r>
+        <w:t xml:space="preserve"> sistem</w:t>
+      </w:r>
+      <w:r>
+        <w:rPr>
+          <w:lang w:val="sv-SE"/>
+        </w:rPr>
         <w:t xml:space="preserve"> </w:t>
       </w:r>
       <w:r>
-        <w:t xml:space="preserve">akan </w:t>
-      </w:r>
-      <w:proofErr w:type="spellStart"/>
-      <w:r>
-        <w:t>dib</w:t>
-      </w:r>
-      <w:r>
         <w:rPr>
           <w:lang w:val="sv-SE"/>
         </w:rPr>
-        <w:t>u</w:t>
+        <w:t>yang akan dibuat</w:t>
       </w:r>
       <w:r>
         <w:rPr>
           <w:lang w:val="sv-SE"/>
         </w:rPr>
-        <w:t>at</w:t>
-      </w:r>
-      <w:proofErr w:type="spellEnd"/>
+        <w:t xml:space="preserve"> dan</w:t>
+      </w:r>
       <w:r>
         <w:rPr>
           <w:lang w:val="sv-SE"/>
         </w:rPr>
-        <w:t xml:space="preserve"> dan </w:t>
-      </w:r>
-      <w:r>
-        <w:t>batasan dari sistem dan matematis fungsi</w:t>
-      </w:r>
-      <w:r>
-        <w:rPr>
-          <w:lang w:val="sv-SE"/>
-        </w:rPr>
-        <w:t xml:space="preserve"> </w:t>
-      </w:r>
-      <w:r>
-        <w:rPr>
-          <w:lang w:val="sv-SE"/>
-        </w:rPr>
-        <w:t>dari</w:t>
-      </w:r>
-      <w:r>
-        <w:t xml:space="preserve"> sistem</w:t>
-      </w:r>
-      <w:r>
-        <w:rPr>
-          <w:lang w:val="sv-SE"/>
-        </w:rPr>
-        <w:t xml:space="preserve"> </w:t>
-      </w:r>
-      <w:r>
-        <w:rPr>
-          <w:lang w:val="sv-SE"/>
-        </w:rPr>
-        <w:t xml:space="preserve">yang akan </w:t>
-      </w:r>
-      <w:proofErr w:type="spellStart"/>
-      <w:r>
-        <w:rPr>
-          <w:lang w:val="sv-SE"/>
-        </w:rPr>
-        <w:t>dibuat</w:t>
-      </w:r>
-      <w:proofErr w:type="spellEnd"/>
-      <w:r>
-        <w:rPr>
-          <w:lang w:val="sv-SE"/>
-        </w:rPr>
-        <w:t xml:space="preserve"> dan</w:t>
-      </w:r>
-      <w:r>
-        <w:rPr>
-          <w:lang w:val="sv-SE"/>
-        </w:rPr>
-        <w:t xml:space="preserve"> </w:t>
-      </w:r>
-      <w:proofErr w:type="spellStart"/>
-      <w:r>
-        <w:rPr>
-          <w:lang w:val="sv-SE"/>
-        </w:rPr>
-        <w:t>bertanggung</w:t>
-      </w:r>
-      <w:proofErr w:type="spellEnd"/>
-      <w:r>
-        <w:rPr>
-          <w:lang w:val="sv-SE"/>
-        </w:rPr>
-        <w:t xml:space="preserve"> </w:t>
-      </w:r>
-      <w:proofErr w:type="spellStart"/>
-      <w:r>
-        <w:rPr>
-          <w:lang w:val="sv-SE"/>
-        </w:rPr>
-        <w:t>jawab</w:t>
-      </w:r>
-      <w:proofErr w:type="spellEnd"/>
-      <w:r>
-        <w:rPr>
-          <w:lang w:val="sv-SE"/>
-        </w:rPr>
-        <w:t xml:space="preserve"> </w:t>
-      </w:r>
-      <w:proofErr w:type="spellStart"/>
-      <w:r>
-        <w:rPr>
-          <w:lang w:val="sv-SE"/>
-        </w:rPr>
-        <w:t>terhadap</w:t>
-      </w:r>
-      <w:proofErr w:type="spellEnd"/>
-      <w:r>
-        <w:rPr>
-          <w:lang w:val="sv-SE"/>
-        </w:rPr>
-        <w:t xml:space="preserve"> Manager </w:t>
-      </w:r>
-      <w:proofErr w:type="spellStart"/>
-      <w:r>
-        <w:rPr>
-          <w:lang w:val="sv-SE"/>
-        </w:rPr>
-        <w:t>Proyek</w:t>
-      </w:r>
-      <w:proofErr w:type="spellEnd"/>
+        <w:t xml:space="preserve"> bertanggung jawab terhadap Manager Proyek</w:t>
+      </w:r>
       <w:r>
         <w:t>.</w:t>
       </w:r>
@@ -3933,6 +2260,7 @@
           <w:lang w:val="en-US"/>
         </w:rPr>
       </w:pPr>
+      <w:proofErr w:type="gramStart"/>
       <w:r>
         <w:rPr>
           <w:b/>
@@ -3947,7 +2275,16 @@
           <w:bCs/>
           <w:lang w:val="en-ID"/>
         </w:rPr>
-        <w:t xml:space="preserve"> : </w:t>
+        <w:t xml:space="preserve"> :</w:t>
+      </w:r>
+      <w:proofErr w:type="gramEnd"/>
+      <w:r>
+        <w:rPr>
+          <w:b/>
+          <w:bCs/>
+          <w:lang w:val="en-ID"/>
+        </w:rPr>
+        <w:t xml:space="preserve"> </w:t>
       </w:r>
       <w:proofErr w:type="spellStart"/>
       <w:r>
@@ -3990,7 +2327,6 @@
           <w:lang w:val="sv-SE"/>
         </w:rPr>
       </w:pPr>
-      <w:proofErr w:type="spellStart"/>
       <w:r>
         <w:rPr>
           <w:rFonts w:ascii="Baskerville Old Face" w:eastAsiaTheme="majorEastAsia" w:hAnsi="Baskerville Old Face" w:cstheme="majorBidi"/>
@@ -3998,9 +2334,8 @@
           <w:szCs w:val="32"/>
           <w:lang w:val="sv-SE"/>
         </w:rPr>
-        <w:t>Desain</w:t>
-      </w:r>
-      <w:proofErr w:type="spellEnd"/>
+        <w:t xml:space="preserve">Desain </w:t>
+      </w:r>
       <w:r>
         <w:rPr>
           <w:rFonts w:ascii="Baskerville Old Face" w:eastAsiaTheme="majorEastAsia" w:hAnsi="Baskerville Old Face" w:cstheme="majorBidi"/>
@@ -4008,9 +2343,8 @@
           <w:szCs w:val="32"/>
           <w:lang w:val="sv-SE"/>
         </w:rPr>
-        <w:t xml:space="preserve"> </w:t>
-      </w:r>
-      <w:proofErr w:type="spellStart"/>
+        <w:t>sebagai menganalisis situasi, merencanakan strategi dan struktur agar menghasilkan sebua</w:t>
+      </w:r>
       <w:r>
         <w:rPr>
           <w:rFonts w:ascii="Baskerville Old Face" w:eastAsiaTheme="majorEastAsia" w:hAnsi="Baskerville Old Face" w:cstheme="majorBidi"/>
@@ -4018,271 +2352,13 @@
           <w:szCs w:val="32"/>
           <w:lang w:val="sv-SE"/>
         </w:rPr>
-        <w:t>sebagai</w:t>
-      </w:r>
-      <w:proofErr w:type="spellEnd"/>
-      <w:r>
-        <w:rPr>
-          <w:rFonts w:ascii="Baskerville Old Face" w:eastAsiaTheme="majorEastAsia" w:hAnsi="Baskerville Old Face" w:cstheme="majorBidi"/>
-          <w:sz w:val="28"/>
-          <w:szCs w:val="32"/>
+        <w:t xml:space="preserve"> </w:t>
+      </w:r>
+      <w:r>
+        <w:rPr>
           <w:lang w:val="sv-SE"/>
         </w:rPr>
-        <w:t xml:space="preserve"> </w:t>
-      </w:r>
-      <w:proofErr w:type="spellStart"/>
-      <w:r>
-        <w:rPr>
-          <w:rFonts w:ascii="Baskerville Old Face" w:eastAsiaTheme="majorEastAsia" w:hAnsi="Baskerville Old Face" w:cstheme="majorBidi"/>
-          <w:sz w:val="28"/>
-          <w:szCs w:val="32"/>
-          <w:lang w:val="sv-SE"/>
-        </w:rPr>
-        <w:t>menganalisis</w:t>
-      </w:r>
-      <w:proofErr w:type="spellEnd"/>
-      <w:r>
-        <w:rPr>
-          <w:rFonts w:ascii="Baskerville Old Face" w:eastAsiaTheme="majorEastAsia" w:hAnsi="Baskerville Old Face" w:cstheme="majorBidi"/>
-          <w:sz w:val="28"/>
-          <w:szCs w:val="32"/>
-          <w:lang w:val="sv-SE"/>
-        </w:rPr>
-        <w:t xml:space="preserve"> </w:t>
-      </w:r>
-      <w:proofErr w:type="spellStart"/>
-      <w:r>
-        <w:rPr>
-          <w:rFonts w:ascii="Baskerville Old Face" w:eastAsiaTheme="majorEastAsia" w:hAnsi="Baskerville Old Face" w:cstheme="majorBidi"/>
-          <w:sz w:val="28"/>
-          <w:szCs w:val="32"/>
-          <w:lang w:val="sv-SE"/>
-        </w:rPr>
-        <w:t>situasi</w:t>
-      </w:r>
-      <w:proofErr w:type="spellEnd"/>
-      <w:r>
-        <w:rPr>
-          <w:rFonts w:ascii="Baskerville Old Face" w:eastAsiaTheme="majorEastAsia" w:hAnsi="Baskerville Old Face" w:cstheme="majorBidi"/>
-          <w:sz w:val="28"/>
-          <w:szCs w:val="32"/>
-          <w:lang w:val="sv-SE"/>
-        </w:rPr>
-        <w:t xml:space="preserve">, </w:t>
-      </w:r>
-      <w:proofErr w:type="spellStart"/>
-      <w:r>
-        <w:rPr>
-          <w:rFonts w:ascii="Baskerville Old Face" w:eastAsiaTheme="majorEastAsia" w:hAnsi="Baskerville Old Face" w:cstheme="majorBidi"/>
-          <w:sz w:val="28"/>
-          <w:szCs w:val="32"/>
-          <w:lang w:val="sv-SE"/>
-        </w:rPr>
-        <w:t>merencanakan</w:t>
-      </w:r>
-      <w:proofErr w:type="spellEnd"/>
-      <w:r>
-        <w:rPr>
-          <w:rFonts w:ascii="Baskerville Old Face" w:eastAsiaTheme="majorEastAsia" w:hAnsi="Baskerville Old Face" w:cstheme="majorBidi"/>
-          <w:sz w:val="28"/>
-          <w:szCs w:val="32"/>
-          <w:lang w:val="sv-SE"/>
-        </w:rPr>
-        <w:t xml:space="preserve"> strategi dan struktur agar </w:t>
-      </w:r>
-      <w:proofErr w:type="spellStart"/>
-      <w:r>
-        <w:rPr>
-          <w:rFonts w:ascii="Baskerville Old Face" w:eastAsiaTheme="majorEastAsia" w:hAnsi="Baskerville Old Face" w:cstheme="majorBidi"/>
-          <w:sz w:val="28"/>
-          <w:szCs w:val="32"/>
-          <w:lang w:val="sv-SE"/>
-        </w:rPr>
-        <w:t>menghasilkan</w:t>
-      </w:r>
-      <w:proofErr w:type="spellEnd"/>
-      <w:r>
-        <w:rPr>
-          <w:rFonts w:ascii="Baskerville Old Face" w:eastAsiaTheme="majorEastAsia" w:hAnsi="Baskerville Old Face" w:cstheme="majorBidi"/>
-          <w:sz w:val="28"/>
-          <w:szCs w:val="32"/>
-          <w:lang w:val="sv-SE"/>
-        </w:rPr>
-        <w:t xml:space="preserve"> </w:t>
-      </w:r>
-      <w:proofErr w:type="spellStart"/>
-      <w:r>
-        <w:rPr>
-          <w:rFonts w:ascii="Baskerville Old Face" w:eastAsiaTheme="majorEastAsia" w:hAnsi="Baskerville Old Face" w:cstheme="majorBidi"/>
-          <w:sz w:val="28"/>
-          <w:szCs w:val="32"/>
-          <w:lang w:val="sv-SE"/>
-        </w:rPr>
-        <w:t>sebua</w:t>
-      </w:r>
-      <w:proofErr w:type="spellEnd"/>
-      <w:r>
-        <w:rPr>
-          <w:rFonts w:ascii="Baskerville Old Face" w:eastAsiaTheme="majorEastAsia" w:hAnsi="Baskerville Old Face" w:cstheme="majorBidi"/>
-          <w:sz w:val="28"/>
-          <w:szCs w:val="32"/>
-          <w:lang w:val="sv-SE"/>
-        </w:rPr>
-        <w:t xml:space="preserve"> </w:t>
-      </w:r>
-      <w:proofErr w:type="spellStart"/>
-      <w:r>
-        <w:rPr>
-          <w:lang w:val="sv-SE"/>
-        </w:rPr>
-        <w:t>sebuah</w:t>
-      </w:r>
-      <w:proofErr w:type="spellEnd"/>
-      <w:r>
-        <w:rPr>
-          <w:lang w:val="sv-SE"/>
-        </w:rPr>
-        <w:t xml:space="preserve"> </w:t>
-      </w:r>
-      <w:proofErr w:type="spellStart"/>
-      <w:r>
-        <w:rPr>
-          <w:lang w:val="sv-SE"/>
-        </w:rPr>
-        <w:t>project</w:t>
-      </w:r>
-      <w:proofErr w:type="spellEnd"/>
-      <w:r>
-        <w:rPr>
-          <w:lang w:val="sv-SE"/>
-        </w:rPr>
-        <w:t xml:space="preserve"> yang </w:t>
-      </w:r>
-      <w:proofErr w:type="spellStart"/>
-      <w:r>
-        <w:rPr>
-          <w:lang w:val="sv-SE"/>
-        </w:rPr>
-        <w:t>baik</w:t>
-      </w:r>
-      <w:proofErr w:type="spellEnd"/>
-      <w:r>
-        <w:rPr>
-          <w:lang w:val="sv-SE"/>
-        </w:rPr>
-        <w:t xml:space="preserve"> dan </w:t>
-      </w:r>
-      <w:proofErr w:type="spellStart"/>
-      <w:r>
-        <w:rPr>
-          <w:lang w:val="sv-SE"/>
-        </w:rPr>
-        <w:t>terstruktur</w:t>
-      </w:r>
-      <w:proofErr w:type="spellEnd"/>
-      <w:r>
-        <w:rPr>
-          <w:lang w:val="sv-SE"/>
-        </w:rPr>
-        <w:t xml:space="preserve">. </w:t>
-      </w:r>
-      <w:proofErr w:type="spellStart"/>
-      <w:r>
-        <w:rPr>
-          <w:lang w:val="sv-SE"/>
-        </w:rPr>
-        <w:t>Tugas</w:t>
-      </w:r>
-      <w:proofErr w:type="spellEnd"/>
-      <w:r>
-        <w:rPr>
-          <w:lang w:val="sv-SE"/>
-        </w:rPr>
-        <w:t xml:space="preserve"> </w:t>
-      </w:r>
-      <w:proofErr w:type="spellStart"/>
-      <w:r>
-        <w:rPr>
-          <w:lang w:val="sv-SE"/>
-        </w:rPr>
-        <w:t>desain</w:t>
-      </w:r>
-      <w:proofErr w:type="spellEnd"/>
-      <w:r>
-        <w:rPr>
-          <w:lang w:val="sv-SE"/>
-        </w:rPr>
-        <w:t xml:space="preserve"> </w:t>
-      </w:r>
-      <w:proofErr w:type="spellStart"/>
-      <w:r>
-        <w:rPr>
-          <w:lang w:val="sv-SE"/>
-        </w:rPr>
-        <w:t>yaitu</w:t>
-      </w:r>
-      <w:proofErr w:type="spellEnd"/>
-      <w:r>
-        <w:rPr>
-          <w:lang w:val="sv-SE"/>
-        </w:rPr>
-        <w:t xml:space="preserve"> </w:t>
-      </w:r>
-      <w:proofErr w:type="spellStart"/>
-      <w:r>
-        <w:rPr>
-          <w:lang w:val="sv-SE"/>
-        </w:rPr>
-        <w:t>identifikasi</w:t>
-      </w:r>
-      <w:proofErr w:type="spellEnd"/>
-      <w:r>
-        <w:rPr>
-          <w:lang w:val="sv-SE"/>
-        </w:rPr>
-        <w:t xml:space="preserve"> program, </w:t>
-      </w:r>
-      <w:proofErr w:type="spellStart"/>
-      <w:r>
-        <w:rPr>
-          <w:lang w:val="sv-SE"/>
-        </w:rPr>
-        <w:t>formulasi</w:t>
-      </w:r>
-      <w:proofErr w:type="spellEnd"/>
-      <w:r>
-        <w:rPr>
-          <w:lang w:val="sv-SE"/>
-        </w:rPr>
-        <w:t xml:space="preserve"> program, dan </w:t>
-      </w:r>
-      <w:proofErr w:type="spellStart"/>
-      <w:r>
-        <w:rPr>
-          <w:lang w:val="sv-SE"/>
-        </w:rPr>
-        <w:t>perencanaan</w:t>
-      </w:r>
-      <w:proofErr w:type="spellEnd"/>
-      <w:r>
-        <w:rPr>
-          <w:lang w:val="sv-SE"/>
-        </w:rPr>
-        <w:t xml:space="preserve"> </w:t>
-      </w:r>
-      <w:proofErr w:type="spellStart"/>
-      <w:r>
-        <w:rPr>
-          <w:lang w:val="sv-SE"/>
-        </w:rPr>
-        <w:t>monitoring</w:t>
-      </w:r>
-      <w:proofErr w:type="spellEnd"/>
-      <w:r>
-        <w:rPr>
-          <w:lang w:val="sv-SE"/>
-        </w:rPr>
-        <w:t>.</w:t>
+        <w:t>sebuah project yang baik dan terstruktur. Tugas desain yaitu identifikasi program, formulasi program, dan perencanaan monitoring.</w:t>
       </w:r>
     </w:p>
     <w:p>
@@ -4302,6 +2378,7 @@
           <w:lang w:val="en-ID"/>
         </w:rPr>
       </w:pPr>
+      <w:proofErr w:type="gramStart"/>
       <w:r>
         <w:rPr>
           <w:b/>
@@ -4316,7 +2393,16 @@
           <w:bCs/>
           <w:lang w:val="en-ID"/>
         </w:rPr>
-        <w:t xml:space="preserve"> : TIM</w:t>
+        <w:t xml:space="preserve"> :</w:t>
+      </w:r>
+      <w:proofErr w:type="gramEnd"/>
+      <w:r>
+        <w:rPr>
+          <w:b/>
+          <w:bCs/>
+          <w:lang w:val="en-ID"/>
+        </w:rPr>
+        <w:t xml:space="preserve"> TIM</w:t>
       </w:r>
     </w:p>
     <w:p>
@@ -4337,9 +2423,8 @@
           <w:szCs w:val="32"/>
           <w:lang w:val="sv-SE"/>
         </w:rPr>
-        <w:t xml:space="preserve">Construction </w:t>
-      </w:r>
-      <w:proofErr w:type="spellStart"/>
+        <w:t>Construction merupakan tahapan untuk melakukan pembuatan</w:t>
+      </w:r>
       <w:r>
         <w:rPr>
           <w:rFonts w:ascii="Baskerville Old Face" w:eastAsiaTheme="majorEastAsia" w:hAnsi="Baskerville Old Face" w:cstheme="majorBidi"/>
@@ -4347,209 +2432,8 @@
           <w:szCs w:val="32"/>
           <w:lang w:val="sv-SE"/>
         </w:rPr>
-        <w:t>merupakan</w:t>
-      </w:r>
-      <w:proofErr w:type="spellEnd"/>
-      <w:r>
-        <w:rPr>
-          <w:rFonts w:ascii="Baskerville Old Face" w:eastAsiaTheme="majorEastAsia" w:hAnsi="Baskerville Old Face" w:cstheme="majorBidi"/>
-          <w:sz w:val="28"/>
-          <w:szCs w:val="32"/>
-          <w:lang w:val="sv-SE"/>
-        </w:rPr>
-        <w:t xml:space="preserve"> </w:t>
-      </w:r>
-      <w:proofErr w:type="spellStart"/>
-      <w:r>
-        <w:rPr>
-          <w:rFonts w:ascii="Baskerville Old Face" w:eastAsiaTheme="majorEastAsia" w:hAnsi="Baskerville Old Face" w:cstheme="majorBidi"/>
-          <w:sz w:val="28"/>
-          <w:szCs w:val="32"/>
-          <w:lang w:val="sv-SE"/>
-        </w:rPr>
-        <w:t>tahapan</w:t>
-      </w:r>
-      <w:proofErr w:type="spellEnd"/>
-      <w:r>
-        <w:rPr>
-          <w:rFonts w:ascii="Baskerville Old Face" w:eastAsiaTheme="majorEastAsia" w:hAnsi="Baskerville Old Face" w:cstheme="majorBidi"/>
-          <w:sz w:val="28"/>
-          <w:szCs w:val="32"/>
-          <w:lang w:val="sv-SE"/>
-        </w:rPr>
-        <w:t xml:space="preserve"> </w:t>
-      </w:r>
-      <w:proofErr w:type="spellStart"/>
-      <w:r>
-        <w:rPr>
-          <w:rFonts w:ascii="Baskerville Old Face" w:eastAsiaTheme="majorEastAsia" w:hAnsi="Baskerville Old Face" w:cstheme="majorBidi"/>
-          <w:sz w:val="28"/>
-          <w:szCs w:val="32"/>
-          <w:lang w:val="sv-SE"/>
-        </w:rPr>
-        <w:t>untuk</w:t>
-      </w:r>
-      <w:proofErr w:type="spellEnd"/>
-      <w:r>
-        <w:rPr>
-          <w:rFonts w:ascii="Baskerville Old Face" w:eastAsiaTheme="majorEastAsia" w:hAnsi="Baskerville Old Face" w:cstheme="majorBidi"/>
-          <w:sz w:val="28"/>
-          <w:szCs w:val="32"/>
-          <w:lang w:val="sv-SE"/>
-        </w:rPr>
-        <w:t xml:space="preserve"> </w:t>
-      </w:r>
-      <w:proofErr w:type="spellStart"/>
-      <w:r>
-        <w:rPr>
-          <w:rFonts w:ascii="Baskerville Old Face" w:eastAsiaTheme="majorEastAsia" w:hAnsi="Baskerville Old Face" w:cstheme="majorBidi"/>
-          <w:sz w:val="28"/>
-          <w:szCs w:val="32"/>
-          <w:lang w:val="sv-SE"/>
-        </w:rPr>
-        <w:t>melakukan</w:t>
-      </w:r>
-      <w:proofErr w:type="spellEnd"/>
-      <w:r>
-        <w:rPr>
-          <w:rFonts w:ascii="Baskerville Old Face" w:eastAsiaTheme="majorEastAsia" w:hAnsi="Baskerville Old Face" w:cstheme="majorBidi"/>
-          <w:sz w:val="28"/>
-          <w:szCs w:val="32"/>
-          <w:lang w:val="sv-SE"/>
-        </w:rPr>
-        <w:t xml:space="preserve"> </w:t>
-      </w:r>
-      <w:proofErr w:type="spellStart"/>
-      <w:r>
-        <w:rPr>
-          <w:rFonts w:ascii="Baskerville Old Face" w:eastAsiaTheme="majorEastAsia" w:hAnsi="Baskerville Old Face" w:cstheme="majorBidi"/>
-          <w:sz w:val="28"/>
-          <w:szCs w:val="32"/>
-          <w:lang w:val="sv-SE"/>
-        </w:rPr>
-        <w:t>pembuatan</w:t>
-      </w:r>
-      <w:proofErr w:type="spellEnd"/>
-      <w:r>
-        <w:rPr>
-          <w:rFonts w:ascii="Baskerville Old Face" w:eastAsiaTheme="majorEastAsia" w:hAnsi="Baskerville Old Face" w:cstheme="majorBidi"/>
-          <w:sz w:val="28"/>
-          <w:szCs w:val="32"/>
-          <w:lang w:val="sv-SE"/>
-        </w:rPr>
-        <w:t xml:space="preserve"> program yang </w:t>
-      </w:r>
-      <w:proofErr w:type="spellStart"/>
-      <w:r>
-        <w:rPr>
-          <w:rFonts w:ascii="Baskerville Old Face" w:eastAsiaTheme="majorEastAsia" w:hAnsi="Baskerville Old Face" w:cstheme="majorBidi"/>
-          <w:sz w:val="28"/>
-          <w:szCs w:val="32"/>
-          <w:lang w:val="sv-SE"/>
-        </w:rPr>
-        <w:t>dilakukan</w:t>
-      </w:r>
-      <w:proofErr w:type="spellEnd"/>
-      <w:r>
-        <w:rPr>
-          <w:rFonts w:ascii="Baskerville Old Face" w:eastAsiaTheme="majorEastAsia" w:hAnsi="Baskerville Old Face" w:cstheme="majorBidi"/>
-          <w:sz w:val="28"/>
-          <w:szCs w:val="32"/>
-          <w:lang w:val="sv-SE"/>
-        </w:rPr>
-        <w:t xml:space="preserve"> </w:t>
-      </w:r>
-      <w:proofErr w:type="spellStart"/>
-      <w:r>
-        <w:rPr>
-          <w:rFonts w:ascii="Baskerville Old Face" w:eastAsiaTheme="majorEastAsia" w:hAnsi="Baskerville Old Face" w:cstheme="majorBidi"/>
-          <w:sz w:val="28"/>
-          <w:szCs w:val="32"/>
-          <w:lang w:val="sv-SE"/>
-        </w:rPr>
-        <w:t>oleh</w:t>
-      </w:r>
-      <w:proofErr w:type="spellEnd"/>
-      <w:r>
-        <w:rPr>
-          <w:rFonts w:ascii="Baskerville Old Face" w:eastAsiaTheme="majorEastAsia" w:hAnsi="Baskerville Old Face" w:cstheme="majorBidi"/>
-          <w:sz w:val="28"/>
-          <w:szCs w:val="32"/>
-          <w:lang w:val="sv-SE"/>
-        </w:rPr>
-        <w:t xml:space="preserve"> TIM </w:t>
-      </w:r>
-      <w:proofErr w:type="spellStart"/>
-      <w:r>
-        <w:rPr>
-          <w:rFonts w:ascii="Baskerville Old Face" w:eastAsiaTheme="majorEastAsia" w:hAnsi="Baskerville Old Face" w:cstheme="majorBidi"/>
-          <w:sz w:val="28"/>
-          <w:szCs w:val="32"/>
-          <w:lang w:val="sv-SE"/>
-        </w:rPr>
-        <w:t>yaitu</w:t>
-      </w:r>
-      <w:proofErr w:type="spellEnd"/>
-      <w:r>
-        <w:rPr>
-          <w:rFonts w:ascii="Baskerville Old Face" w:eastAsiaTheme="majorEastAsia" w:hAnsi="Baskerville Old Face" w:cstheme="majorBidi"/>
-          <w:sz w:val="28"/>
-          <w:szCs w:val="32"/>
-          <w:lang w:val="sv-SE"/>
-        </w:rPr>
-        <w:t xml:space="preserve"> : Manager </w:t>
-      </w:r>
-      <w:proofErr w:type="spellStart"/>
-      <w:r>
-        <w:rPr>
-          <w:rFonts w:ascii="Baskerville Old Face" w:eastAsiaTheme="majorEastAsia" w:hAnsi="Baskerville Old Face" w:cstheme="majorBidi"/>
-          <w:sz w:val="28"/>
-          <w:szCs w:val="32"/>
-          <w:lang w:val="sv-SE"/>
-        </w:rPr>
-        <w:t>Proyek</w:t>
-      </w:r>
-      <w:proofErr w:type="spellEnd"/>
-      <w:r>
-        <w:rPr>
-          <w:rFonts w:ascii="Baskerville Old Face" w:eastAsiaTheme="majorEastAsia" w:hAnsi="Baskerville Old Face" w:cstheme="majorBidi"/>
-          <w:sz w:val="28"/>
-          <w:szCs w:val="32"/>
-          <w:lang w:val="sv-SE"/>
-        </w:rPr>
-        <w:t xml:space="preserve">, </w:t>
-      </w:r>
-      <w:proofErr w:type="spellStart"/>
-      <w:r>
-        <w:rPr>
-          <w:rFonts w:ascii="Baskerville Old Face" w:eastAsiaTheme="majorEastAsia" w:hAnsi="Baskerville Old Face" w:cstheme="majorBidi"/>
-          <w:sz w:val="28"/>
-          <w:szCs w:val="32"/>
-          <w:lang w:val="sv-SE"/>
-        </w:rPr>
-        <w:t>Requirements</w:t>
-      </w:r>
-      <w:proofErr w:type="spellEnd"/>
-      <w:r>
-        <w:rPr>
-          <w:rFonts w:ascii="Baskerville Old Face" w:eastAsiaTheme="majorEastAsia" w:hAnsi="Baskerville Old Face" w:cstheme="majorBidi"/>
-          <w:sz w:val="28"/>
-          <w:szCs w:val="32"/>
-          <w:lang w:val="sv-SE"/>
-        </w:rPr>
-        <w:t xml:space="preserve">, dan </w:t>
-      </w:r>
-      <w:proofErr w:type="spellStart"/>
-      <w:r>
-        <w:rPr>
-          <w:rFonts w:ascii="Baskerville Old Face" w:eastAsiaTheme="majorEastAsia" w:hAnsi="Baskerville Old Face" w:cstheme="majorBidi"/>
-          <w:sz w:val="28"/>
-          <w:szCs w:val="32"/>
-          <w:lang w:val="sv-SE"/>
-        </w:rPr>
-        <w:t>Desain</w:t>
-      </w:r>
-      <w:proofErr w:type="spellEnd"/>
+        <w:t xml:space="preserve"> program yang dilakukan oleh TIM yaitu : Manager Proyek, Requirements, dan Desain</w:t>
+      </w:r>
     </w:p>
     <w:p>
       <w:pPr>
@@ -4568,6 +2452,7 @@
           <w:lang w:val="en-ID"/>
         </w:rPr>
       </w:pPr>
+      <w:proofErr w:type="gramStart"/>
       <w:r>
         <w:rPr>
           <w:b/>
@@ -4582,7 +2467,16 @@
           <w:bCs/>
           <w:lang w:val="en-ID"/>
         </w:rPr>
-        <w:t xml:space="preserve"> : TIM</w:t>
+        <w:t xml:space="preserve"> :</w:t>
+      </w:r>
+      <w:proofErr w:type="gramEnd"/>
+      <w:r>
+        <w:rPr>
+          <w:b/>
+          <w:bCs/>
+          <w:lang w:val="en-ID"/>
+        </w:rPr>
+        <w:t xml:space="preserve"> TIM</w:t>
       </w:r>
     </w:p>
     <w:p>
@@ -4597,199 +2491,23 @@
           <w:lang w:val="sv-SE"/>
         </w:rPr>
       </w:pPr>
-      <w:proofErr w:type="spellStart"/>
       <w:r>
         <w:rPr>
           <w:lang w:val="sv-SE"/>
         </w:rPr>
-        <w:t>Testing</w:t>
-      </w:r>
-      <w:proofErr w:type="spellEnd"/>
+        <w:t>Testing merupakan bagian mel</w:t>
+      </w:r>
       <w:r>
         <w:rPr>
           <w:lang w:val="sv-SE"/>
         </w:rPr>
-        <w:t xml:space="preserve"> </w:t>
-      </w:r>
-      <w:proofErr w:type="spellStart"/>
+        <w:t>akukan tahapan uji progra</w:t>
+      </w:r>
       <w:r>
         <w:rPr>
           <w:lang w:val="sv-SE"/>
         </w:rPr>
-        <w:t>merupakan</w:t>
-      </w:r>
-      <w:proofErr w:type="spellEnd"/>
-      <w:r>
-        <w:rPr>
-          <w:lang w:val="sv-SE"/>
-        </w:rPr>
-        <w:t xml:space="preserve"> </w:t>
-      </w:r>
-      <w:proofErr w:type="spellStart"/>
-      <w:r>
-        <w:rPr>
-          <w:lang w:val="sv-SE"/>
-        </w:rPr>
-        <w:t>bagian</w:t>
-      </w:r>
-      <w:proofErr w:type="spellEnd"/>
-      <w:r>
-        <w:rPr>
-          <w:lang w:val="sv-SE"/>
-        </w:rPr>
-        <w:t xml:space="preserve"> </w:t>
-      </w:r>
-      <w:proofErr w:type="spellStart"/>
-      <w:r>
-        <w:rPr>
-          <w:lang w:val="sv-SE"/>
-        </w:rPr>
-        <w:t>mel</w:t>
-      </w:r>
-      <w:r>
-        <w:rPr>
-          <w:lang w:val="sv-SE"/>
-        </w:rPr>
-        <w:t>akukan</w:t>
-      </w:r>
-      <w:proofErr w:type="spellEnd"/>
-      <w:r>
-        <w:rPr>
-          <w:lang w:val="sv-SE"/>
-        </w:rPr>
-        <w:t xml:space="preserve"> </w:t>
-      </w:r>
-      <w:proofErr w:type="spellStart"/>
-      <w:r>
-        <w:rPr>
-          <w:lang w:val="sv-SE"/>
-        </w:rPr>
-        <w:t>tahapan</w:t>
-      </w:r>
-      <w:proofErr w:type="spellEnd"/>
-      <w:r>
-        <w:rPr>
-          <w:lang w:val="sv-SE"/>
-        </w:rPr>
-        <w:t xml:space="preserve"> </w:t>
-      </w:r>
-      <w:proofErr w:type="spellStart"/>
-      <w:r>
-        <w:rPr>
-          <w:lang w:val="sv-SE"/>
-        </w:rPr>
-        <w:t>uji</w:t>
-      </w:r>
-      <w:proofErr w:type="spellEnd"/>
-      <w:r>
-        <w:rPr>
-          <w:lang w:val="sv-SE"/>
-        </w:rPr>
-        <w:t xml:space="preserve"> progra</w:t>
-      </w:r>
-      <w:r>
-        <w:rPr>
-          <w:lang w:val="sv-SE"/>
-        </w:rPr>
-        <w:t xml:space="preserve">m yang </w:t>
-      </w:r>
-      <w:proofErr w:type="spellStart"/>
-      <w:r>
-        <w:rPr>
-          <w:lang w:val="sv-SE"/>
-        </w:rPr>
-        <w:t>digunakan</w:t>
-      </w:r>
-      <w:proofErr w:type="spellEnd"/>
-      <w:r>
-        <w:rPr>
-          <w:lang w:val="sv-SE"/>
-        </w:rPr>
-        <w:t xml:space="preserve"> </w:t>
-      </w:r>
-      <w:proofErr w:type="spellStart"/>
-      <w:r>
-        <w:rPr>
-          <w:lang w:val="sv-SE"/>
-        </w:rPr>
-        <w:t>untuk</w:t>
-      </w:r>
-      <w:proofErr w:type="spellEnd"/>
-      <w:r>
-        <w:rPr>
-          <w:lang w:val="sv-SE"/>
-        </w:rPr>
-        <w:t xml:space="preserve"> </w:t>
-      </w:r>
-      <w:proofErr w:type="spellStart"/>
-      <w:r>
-        <w:rPr>
-          <w:lang w:val="sv-SE"/>
-        </w:rPr>
-        <w:t>mencari</w:t>
-      </w:r>
-      <w:proofErr w:type="spellEnd"/>
-      <w:r>
-        <w:rPr>
-          <w:lang w:val="sv-SE"/>
-        </w:rPr>
-        <w:t xml:space="preserve"> </w:t>
-      </w:r>
-      <w:proofErr w:type="spellStart"/>
-      <w:r>
-        <w:rPr>
-          <w:lang w:val="sv-SE"/>
-        </w:rPr>
-        <w:t>adanya</w:t>
-      </w:r>
-      <w:proofErr w:type="spellEnd"/>
-      <w:r>
-        <w:rPr>
-          <w:lang w:val="sv-SE"/>
-        </w:rPr>
-        <w:t xml:space="preserve"> eror dan </w:t>
-      </w:r>
-      <w:proofErr w:type="spellStart"/>
-      <w:r>
-        <w:rPr>
-          <w:lang w:val="sv-SE"/>
-        </w:rPr>
-        <w:t>juga</w:t>
-      </w:r>
-      <w:proofErr w:type="spellEnd"/>
-      <w:r>
-        <w:rPr>
-          <w:lang w:val="sv-SE"/>
-        </w:rPr>
-        <w:t xml:space="preserve"> </w:t>
-      </w:r>
-      <w:proofErr w:type="spellStart"/>
-      <w:r>
-        <w:rPr>
-          <w:lang w:val="sv-SE"/>
-        </w:rPr>
-        <w:t>meminimalisir</w:t>
-      </w:r>
-      <w:proofErr w:type="spellEnd"/>
-      <w:r>
-        <w:rPr>
-          <w:lang w:val="sv-SE"/>
-        </w:rPr>
-        <w:t xml:space="preserve"> </w:t>
-      </w:r>
-      <w:proofErr w:type="spellStart"/>
-      <w:r>
-        <w:rPr>
-          <w:lang w:val="sv-SE"/>
-        </w:rPr>
-        <w:t>adanya</w:t>
-      </w:r>
-      <w:proofErr w:type="spellEnd"/>
-      <w:r>
-        <w:rPr>
-          <w:lang w:val="sv-SE"/>
-        </w:rPr>
-        <w:t xml:space="preserve"> bug.</w:t>
+        <w:t>m yang digunakan untuk mencari adanya eror dan juga meminimalisir adanya bug.</w:t>
       </w:r>
       <w:r>
         <w:rPr>
@@ -10467,75 +8185,17 @@
                 <w:lang w:val="sv-SE"/>
               </w:rPr>
             </w:pPr>
-            <w:proofErr w:type="spellStart"/>
             <w:r>
               <w:rPr>
                 <w:lang w:val="sv-SE"/>
               </w:rPr>
-              <w:t>Perancangan</w:t>
+              <w:t>Perancangan Sistem (Proses, Masukan</w:t>
             </w:r>
-            <w:proofErr w:type="spellEnd"/>
             <w:r>
               <w:rPr>
                 <w:lang w:val="sv-SE"/>
               </w:rPr>
-              <w:t xml:space="preserve"> </w:t>
-            </w:r>
-            <w:proofErr w:type="spellStart"/>
-            <w:r>
-              <w:rPr>
-                <w:lang w:val="sv-SE"/>
-              </w:rPr>
-              <w:t>Sistem</w:t>
-            </w:r>
-            <w:proofErr w:type="spellEnd"/>
-            <w:r>
-              <w:rPr>
-                <w:lang w:val="sv-SE"/>
-              </w:rPr>
-              <w:t xml:space="preserve"> (</w:t>
-            </w:r>
-            <w:proofErr w:type="spellStart"/>
-            <w:r>
-              <w:rPr>
-                <w:lang w:val="sv-SE"/>
-              </w:rPr>
-              <w:t>Proses</w:t>
-            </w:r>
-            <w:proofErr w:type="spellEnd"/>
-            <w:r>
-              <w:rPr>
-                <w:lang w:val="sv-SE"/>
-              </w:rPr>
-              <w:t xml:space="preserve">, </w:t>
-            </w:r>
-            <w:proofErr w:type="spellStart"/>
-            <w:r>
-              <w:rPr>
-                <w:lang w:val="sv-SE"/>
-              </w:rPr>
-              <w:t>Masukan</w:t>
-            </w:r>
-            <w:proofErr w:type="spellEnd"/>
-            <w:r>
-              <w:rPr>
-                <w:lang w:val="sv-SE"/>
-              </w:rPr>
-              <w:t xml:space="preserve">, </w:t>
-            </w:r>
-            <w:proofErr w:type="spellStart"/>
-            <w:r>
-              <w:rPr>
-                <w:lang w:val="sv-SE"/>
-              </w:rPr>
-              <w:t>Keluaran</w:t>
-            </w:r>
-            <w:proofErr w:type="spellEnd"/>
-            <w:r>
-              <w:rPr>
-                <w:lang w:val="sv-SE"/>
-              </w:rPr>
-              <w:t>)</w:t>
+              <w:t>, Keluaran)</w:t>
             </w:r>
           </w:p>
         </w:tc>
@@ -10842,28 +8502,12 @@
                 <w:lang w:val="sv-SE"/>
               </w:rPr>
             </w:pPr>
-            <w:proofErr w:type="spellStart"/>
             <w:r>
               <w:rPr>
                 <w:lang w:val="sv-SE"/>
               </w:rPr>
-              <w:t>Desain</w:t>
+              <w:t>Desain Website</w:t>
             </w:r>
-            <w:proofErr w:type="spellEnd"/>
-            <w:r>
-              <w:rPr>
-                <w:lang w:val="sv-SE"/>
-              </w:rPr>
-              <w:t xml:space="preserve"> </w:t>
-            </w:r>
-            <w:proofErr w:type="spellStart"/>
-            <w:r>
-              <w:rPr>
-                <w:lang w:val="sv-SE"/>
-              </w:rPr>
-              <w:t>Website</w:t>
-            </w:r>
-            <w:proofErr w:type="spellEnd"/>
           </w:p>
         </w:tc>
         <w:tc>
@@ -11169,28 +8813,12 @@
                 <w:lang w:val="sv-SE"/>
               </w:rPr>
             </w:pPr>
-            <w:proofErr w:type="spellStart"/>
             <w:r>
               <w:rPr>
                 <w:lang w:val="sv-SE"/>
               </w:rPr>
-              <w:t>Perancangan</w:t>
+              <w:t>Perancangan Database</w:t>
             </w:r>
-            <w:proofErr w:type="spellEnd"/>
-            <w:r>
-              <w:rPr>
-                <w:lang w:val="sv-SE"/>
-              </w:rPr>
-              <w:t xml:space="preserve"> </w:t>
-            </w:r>
-            <w:proofErr w:type="spellStart"/>
-            <w:r>
-              <w:rPr>
-                <w:lang w:val="sv-SE"/>
-              </w:rPr>
-              <w:t>Database</w:t>
-            </w:r>
-            <w:proofErr w:type="spellEnd"/>
           </w:p>
         </w:tc>
         <w:tc>
@@ -11496,56 +9124,12 @@
                 <w:lang w:val="sv-SE"/>
               </w:rPr>
             </w:pPr>
-            <w:proofErr w:type="spellStart"/>
             <w:r>
               <w:rPr>
                 <w:lang w:val="sv-SE"/>
               </w:rPr>
-              <w:t>Persetujuan</w:t>
+              <w:t>Persetujuan Hasil Rancangan dan Revisi</w:t>
             </w:r>
-            <w:proofErr w:type="spellEnd"/>
-            <w:r>
-              <w:rPr>
-                <w:lang w:val="sv-SE"/>
-              </w:rPr>
-              <w:t xml:space="preserve"> </w:t>
-            </w:r>
-            <w:proofErr w:type="spellStart"/>
-            <w:r>
-              <w:rPr>
-                <w:lang w:val="sv-SE"/>
-              </w:rPr>
-              <w:t>Hasil</w:t>
-            </w:r>
-            <w:proofErr w:type="spellEnd"/>
-            <w:r>
-              <w:rPr>
-                <w:lang w:val="sv-SE"/>
-              </w:rPr>
-              <w:t xml:space="preserve"> </w:t>
-            </w:r>
-            <w:proofErr w:type="spellStart"/>
-            <w:r>
-              <w:rPr>
-                <w:lang w:val="sv-SE"/>
-              </w:rPr>
-              <w:t>Rancangan</w:t>
-            </w:r>
-            <w:proofErr w:type="spellEnd"/>
-            <w:r>
-              <w:rPr>
-                <w:lang w:val="sv-SE"/>
-              </w:rPr>
-              <w:t xml:space="preserve"> dan </w:t>
-            </w:r>
-            <w:proofErr w:type="spellStart"/>
-            <w:r>
-              <w:rPr>
-                <w:lang w:val="sv-SE"/>
-              </w:rPr>
-              <w:t>Revisi</w:t>
-            </w:r>
-            <w:proofErr w:type="spellEnd"/>
           </w:p>
         </w:tc>
         <w:tc>
@@ -14933,33 +12517,23 @@
                 <w:lang w:val="sv-SE"/>
               </w:rPr>
             </w:pPr>
-            <w:proofErr w:type="spellStart"/>
             <w:r>
               <w:rPr>
                 <w:lang w:val="sv-SE"/>
               </w:rPr>
               <w:t>Komputer</w:t>
             </w:r>
-            <w:proofErr w:type="spellEnd"/>
             <w:r>
               <w:rPr>
                 <w:lang w:val="sv-SE"/>
               </w:rPr>
               <w:t xml:space="preserve"> (</w:t>
             </w:r>
-            <w:proofErr w:type="spellStart"/>
             <w:r>
               <w:rPr>
                 <w:lang w:val="sv-SE"/>
               </w:rPr>
-              <w:t>Core</w:t>
-            </w:r>
-            <w:proofErr w:type="spellEnd"/>
-            <w:r>
-              <w:rPr>
-                <w:lang w:val="sv-SE"/>
-              </w:rPr>
-              <w:t xml:space="preserve"> i7 gen 8, </w:t>
+              <w:t xml:space="preserve">Core i7 gen 8, </w:t>
             </w:r>
             <w:r>
               <w:rPr>
@@ -15735,7 +13309,6 @@
               </w:rPr>
               <w:t xml:space="preserve">ystem </w:t>
             </w:r>
-            <w:proofErr w:type="spellStart"/>
             <w:r>
               <w:rPr>
                 <w:lang w:val="sv-SE"/>
@@ -15748,7 +13321,6 @@
               </w:rPr>
               <w:t>list</w:t>
             </w:r>
-            <w:proofErr w:type="spellEnd"/>
           </w:p>
         </w:tc>
         <w:tc>
@@ -16633,6 +14205,20 @@
         <w:rPr>
           <w:lang w:val="en-ID"/>
         </w:rPr>
+        <w:sectPr>
+          <w:pgSz w:w="16840" w:h="11907" w:orient="landscape" w:code="9"/>
+          <w:pgMar w:top="1560" w:right="1701" w:bottom="1701" w:left="1701" w:header="709" w:footer="709" w:gutter="0"/>
+          <w:cols w:space="708"/>
+          <w:docGrid w:linePitch="360"/>
+        </w:sectPr>
+      </w:pPr>
+    </w:p>
+    <w:p>
+      <w:pPr>
+        <w:pStyle w:val="Heading1"/>
+        <w:rPr>
+          <w:lang w:val="en-ID"/>
+        </w:rPr>
       </w:pPr>
       <w:r>
         <w:rPr>
@@ -16800,6 +14386,7 @@
         <w:t xml:space="preserve"> </w:t>
       </w:r>
       <w:proofErr w:type="spellStart"/>
+      <w:proofErr w:type="gramStart"/>
       <w:r>
         <w:rPr>
           <w:lang w:val="en-ID"/>
@@ -16813,6 +14400,7 @@
         </w:rPr>
         <w:t xml:space="preserve"> :</w:t>
       </w:r>
+      <w:proofErr w:type="gramEnd"/>
     </w:p>
     <w:p>
       <w:pPr>
@@ -16820,11 +14408,19 @@
           <w:lang w:val="en-ID"/>
         </w:rPr>
       </w:pPr>
+      <w:proofErr w:type="gramStart"/>
       <w:r>
         <w:rPr>
           <w:lang w:val="en-ID"/>
         </w:rPr>
-        <w:t xml:space="preserve">Link : </w:t>
+        <w:t>Link :</w:t>
+      </w:r>
+      <w:proofErr w:type="gramEnd"/>
+      <w:r>
+        <w:rPr>
+          <w:lang w:val="en-ID"/>
+        </w:rPr>
+        <w:t xml:space="preserve"> </w:t>
       </w:r>
       <w:hyperlink r:id="rId12" w:history="1">
         <w:r>
@@ -16842,10 +14438,1361 @@
           <w:lang w:val="en-ID"/>
         </w:rPr>
       </w:pPr>
+      <w:r>
+        <w:rPr>
+          <w:noProof/>
+          <w:lang w:val="en-ID"/>
+        </w:rPr>
+        <w:drawing>
+          <wp:anchor distT="0" distB="0" distL="114300" distR="114300" simplePos="0" relativeHeight="251658240" behindDoc="0" locked="0" layoutInCell="1" allowOverlap="1" wp14:anchorId="3134BAF3" wp14:editId="623DB35C">
+            <wp:simplePos x="0" y="0"/>
+            <wp:positionH relativeFrom="page">
+              <wp:align>center</wp:align>
+            </wp:positionH>
+            <wp:positionV relativeFrom="paragraph">
+              <wp:posOffset>328990</wp:posOffset>
+            </wp:positionV>
+            <wp:extent cx="3599815" cy="2879725"/>
+            <wp:effectExtent l="0" t="0" r="635" b="0"/>
+            <wp:wrapTopAndBottom/>
+            <wp:docPr id="3" name="Picture 3"/>
+            <wp:cNvGraphicFramePr>
+              <a:graphicFrameLocks xmlns:a="http://schemas.openxmlformats.org/drawingml/2006/main"/>
+            </wp:cNvGraphicFramePr>
+            <a:graphic xmlns:a="http://schemas.openxmlformats.org/drawingml/2006/main">
+              <a:graphicData uri="http://schemas.openxmlformats.org/drawingml/2006/picture">
+                <pic:pic xmlns:pic="http://schemas.openxmlformats.org/drawingml/2006/picture">
+                  <pic:nvPicPr>
+                    <pic:cNvPr id="3" name="Picture 3"/>
+                    <pic:cNvPicPr preferRelativeResize="0"/>
+                  </pic:nvPicPr>
+                  <pic:blipFill>
+                    <a:blip r:embed="rId13" cstate="print">
+                      <a:extLst>
+                        <a:ext uri="{28A0092B-C50C-407E-A947-70E740481C1C}">
+                          <a14:useLocalDpi xmlns:a14="http://schemas.microsoft.com/office/drawing/2010/main" val="0"/>
+                        </a:ext>
+                      </a:extLst>
+                    </a:blip>
+                    <a:stretch>
+                      <a:fillRect/>
+                    </a:stretch>
+                  </pic:blipFill>
+                  <pic:spPr>
+                    <a:xfrm>
+                      <a:off x="0" y="0"/>
+                      <a:ext cx="3599815" cy="2879725"/>
+                    </a:xfrm>
+                    <a:prstGeom prst="rect">
+                      <a:avLst/>
+                    </a:prstGeom>
+                  </pic:spPr>
+                </pic:pic>
+              </a:graphicData>
+            </a:graphic>
+            <wp14:sizeRelH relativeFrom="margin">
+              <wp14:pctWidth>0</wp14:pctWidth>
+            </wp14:sizeRelH>
+            <wp14:sizeRelV relativeFrom="margin">
+              <wp14:pctHeight>0</wp14:pctHeight>
+            </wp14:sizeRelV>
+          </wp:anchor>
+        </w:drawing>
+      </w:r>
+    </w:p>
+    <w:p>
+      <w:pPr>
+        <w:pStyle w:val="Caption"/>
+      </w:pPr>
+      <w:r>
+        <w:rPr>
+          <w:noProof/>
+          <w:lang w:val="en-ID"/>
+        </w:rPr>
+        <w:drawing>
+          <wp:anchor distT="0" distB="0" distL="114300" distR="114300" simplePos="0" relativeHeight="251660288" behindDoc="0" locked="0" layoutInCell="1" allowOverlap="1" wp14:anchorId="05B8908C" wp14:editId="31D40E49">
+            <wp:simplePos x="0" y="0"/>
+            <wp:positionH relativeFrom="margin">
+              <wp:posOffset>1781810</wp:posOffset>
+            </wp:positionH>
+            <wp:positionV relativeFrom="paragraph">
+              <wp:posOffset>3366770</wp:posOffset>
+            </wp:positionV>
+            <wp:extent cx="1929130" cy="2879725"/>
+            <wp:effectExtent l="0" t="0" r="0" b="0"/>
+            <wp:wrapTopAndBottom/>
+            <wp:docPr id="4" name="Picture 4"/>
+            <wp:cNvGraphicFramePr>
+              <a:graphicFrameLocks xmlns:a="http://schemas.openxmlformats.org/drawingml/2006/main"/>
+            </wp:cNvGraphicFramePr>
+            <a:graphic xmlns:a="http://schemas.openxmlformats.org/drawingml/2006/main">
+              <a:graphicData uri="http://schemas.openxmlformats.org/drawingml/2006/picture">
+                <pic:pic xmlns:pic="http://schemas.openxmlformats.org/drawingml/2006/picture">
+                  <pic:nvPicPr>
+                    <pic:cNvPr id="4" name="Picture 4"/>
+                    <pic:cNvPicPr preferRelativeResize="0"/>
+                  </pic:nvPicPr>
+                  <pic:blipFill>
+                    <a:blip r:embed="rId14" cstate="print">
+                      <a:extLst>
+                        <a:ext uri="{28A0092B-C50C-407E-A947-70E740481C1C}">
+                          <a14:useLocalDpi xmlns:a14="http://schemas.microsoft.com/office/drawing/2010/main" val="0"/>
+                        </a:ext>
+                      </a:extLst>
+                    </a:blip>
+                    <a:stretch>
+                      <a:fillRect/>
+                    </a:stretch>
+                  </pic:blipFill>
+                  <pic:spPr>
+                    <a:xfrm>
+                      <a:off x="0" y="0"/>
+                      <a:ext cx="1929130" cy="2879725"/>
+                    </a:xfrm>
+                    <a:prstGeom prst="rect">
+                      <a:avLst/>
+                    </a:prstGeom>
+                  </pic:spPr>
+                </pic:pic>
+              </a:graphicData>
+            </a:graphic>
+            <wp14:sizeRelH relativeFrom="margin">
+              <wp14:pctWidth>0</wp14:pctWidth>
+            </wp14:sizeRelH>
+            <wp14:sizeRelV relativeFrom="margin">
+              <wp14:pctHeight>0</wp14:pctHeight>
+            </wp14:sizeRelV>
+          </wp:anchor>
+        </w:drawing>
+      </w:r>
+      <w:r>
+        <w:t xml:space="preserve">Gambar </w:t>
+      </w:r>
+      <w:r>
+        <w:fldChar w:fldCharType="begin"/>
+      </w:r>
+      <w:r>
+        <w:instrText xml:space="preserve"> STYLEREF 1 \s </w:instrText>
+      </w:r>
+      <w:r>
+        <w:fldChar w:fldCharType="separate"/>
+      </w:r>
+      <w:r>
+        <w:rPr>
+          <w:noProof/>
+        </w:rPr>
+        <w:t>0</w:t>
+      </w:r>
+      <w:r>
+        <w:fldChar w:fldCharType="end"/>
+      </w:r>
+      <w:r>
+        <w:t>.</w:t>
+      </w:r>
+      <w:fldSimple w:instr=" SEQ Gambar \* ARABIC \s 1 ">
+        <w:r>
+          <w:rPr>
+            <w:noProof/>
+          </w:rPr>
+          <w:t>1</w:t>
+        </w:r>
+      </w:fldSimple>
+      <w:r>
+        <w:rPr>
+          <w:lang w:val="en-US"/>
+        </w:rPr>
+        <w:t xml:space="preserve"> Login</w:t>
+      </w:r>
+    </w:p>
+    <w:p>
+      <w:pPr>
+        <w:rPr>
+          <w:lang w:val="en-US"/>
+        </w:rPr>
+      </w:pPr>
+    </w:p>
+    <w:p>
+      <w:pPr>
+        <w:pStyle w:val="Caption"/>
+        <w:rPr>
+          <w:lang w:val="en-US"/>
+        </w:rPr>
+      </w:pPr>
+      <w:r>
+        <w:t xml:space="preserve">Gambar </w:t>
+      </w:r>
+      <w:r>
+        <w:fldChar w:fldCharType="begin"/>
+      </w:r>
+      <w:r>
+        <w:instrText xml:space="preserve"> STYLEREF 1 \s </w:instrText>
+      </w:r>
+      <w:r>
+        <w:fldChar w:fldCharType="separate"/>
+      </w:r>
+      <w:r>
+        <w:rPr>
+          <w:noProof/>
+        </w:rPr>
+        <w:t>0</w:t>
+      </w:r>
+      <w:r>
+        <w:fldChar w:fldCharType="end"/>
+      </w:r>
+      <w:r>
+        <w:t>.</w:t>
+      </w:r>
+      <w:fldSimple w:instr=" SEQ Gambar \* ARABIC \s 1 ">
+        <w:r>
+          <w:rPr>
+            <w:noProof/>
+          </w:rPr>
+          <w:t>2</w:t>
+        </w:r>
+      </w:fldSimple>
+      <w:r>
+        <w:rPr>
+          <w:lang w:val="en-US"/>
+        </w:rPr>
+        <w:t xml:space="preserve"> Menu Utama</w:t>
+      </w:r>
+    </w:p>
+    <w:p>
+      <w:pPr>
+        <w:rPr>
+          <w:lang w:val="en-US"/>
+        </w:rPr>
+      </w:pPr>
+    </w:p>
+    <w:p>
+      <w:pPr>
+        <w:rPr>
+          <w:lang w:val="en-US"/>
+        </w:rPr>
+      </w:pPr>
+      <w:r>
+        <w:rPr>
+          <w:noProof/>
+          <w:lang w:val="en-ID"/>
+        </w:rPr>
+        <w:lastRenderedPageBreak/>
+        <w:drawing>
+          <wp:anchor distT="0" distB="0" distL="114300" distR="114300" simplePos="0" relativeHeight="251662336" behindDoc="0" locked="0" layoutInCell="1" allowOverlap="1" wp14:anchorId="1C38E977" wp14:editId="686E2857">
+            <wp:simplePos x="0" y="0"/>
+            <wp:positionH relativeFrom="page">
+              <wp:posOffset>2891211</wp:posOffset>
+            </wp:positionH>
+            <wp:positionV relativeFrom="paragraph">
+              <wp:posOffset>72</wp:posOffset>
+            </wp:positionV>
+            <wp:extent cx="1771129" cy="2879725"/>
+            <wp:effectExtent l="0" t="0" r="635" b="0"/>
+            <wp:wrapTopAndBottom/>
+            <wp:docPr id="5" name="Picture 5"/>
+            <wp:cNvGraphicFramePr>
+              <a:graphicFrameLocks xmlns:a="http://schemas.openxmlformats.org/drawingml/2006/main"/>
+            </wp:cNvGraphicFramePr>
+            <a:graphic xmlns:a="http://schemas.openxmlformats.org/drawingml/2006/main">
+              <a:graphicData uri="http://schemas.openxmlformats.org/drawingml/2006/picture">
+                <pic:pic xmlns:pic="http://schemas.openxmlformats.org/drawingml/2006/picture">
+                  <pic:nvPicPr>
+                    <pic:cNvPr id="5" name="Picture 5"/>
+                    <pic:cNvPicPr preferRelativeResize="0"/>
+                  </pic:nvPicPr>
+                  <pic:blipFill>
+                    <a:blip r:embed="rId15" cstate="print">
+                      <a:extLst>
+                        <a:ext uri="{28A0092B-C50C-407E-A947-70E740481C1C}">
+                          <a14:useLocalDpi xmlns:a14="http://schemas.microsoft.com/office/drawing/2010/main" val="0"/>
+                        </a:ext>
+                      </a:extLst>
+                    </a:blip>
+                    <a:stretch>
+                      <a:fillRect/>
+                    </a:stretch>
+                  </pic:blipFill>
+                  <pic:spPr>
+                    <a:xfrm>
+                      <a:off x="0" y="0"/>
+                      <a:ext cx="1771129" cy="2879725"/>
+                    </a:xfrm>
+                    <a:prstGeom prst="rect">
+                      <a:avLst/>
+                    </a:prstGeom>
+                  </pic:spPr>
+                </pic:pic>
+              </a:graphicData>
+            </a:graphic>
+            <wp14:sizeRelH relativeFrom="margin">
+              <wp14:pctWidth>0</wp14:pctWidth>
+            </wp14:sizeRelH>
+            <wp14:sizeRelV relativeFrom="margin">
+              <wp14:pctHeight>0</wp14:pctHeight>
+            </wp14:sizeRelV>
+          </wp:anchor>
+        </w:drawing>
+      </w:r>
+    </w:p>
+    <w:p>
+      <w:pPr>
+        <w:pStyle w:val="Caption"/>
+        <w:rPr>
+          <w:lang w:val="en-US"/>
+        </w:rPr>
+      </w:pPr>
+      <w:r>
+        <w:rPr>
+          <w:noProof/>
+          <w:lang w:val="en-ID"/>
+        </w:rPr>
+        <w:drawing>
+          <wp:anchor distT="0" distB="0" distL="114300" distR="114300" simplePos="0" relativeHeight="251664384" behindDoc="0" locked="0" layoutInCell="1" allowOverlap="1" wp14:anchorId="63F819BF" wp14:editId="5F4E0D4D">
+            <wp:simplePos x="0" y="0"/>
+            <wp:positionH relativeFrom="page">
+              <wp:posOffset>2904490</wp:posOffset>
+            </wp:positionH>
+            <wp:positionV relativeFrom="paragraph">
+              <wp:posOffset>560178</wp:posOffset>
+            </wp:positionV>
+            <wp:extent cx="1747248" cy="2879725"/>
+            <wp:effectExtent l="0" t="0" r="5715" b="0"/>
+            <wp:wrapTopAndBottom/>
+            <wp:docPr id="6" name="Picture 6"/>
+            <wp:cNvGraphicFramePr>
+              <a:graphicFrameLocks xmlns:a="http://schemas.openxmlformats.org/drawingml/2006/main"/>
+            </wp:cNvGraphicFramePr>
+            <a:graphic xmlns:a="http://schemas.openxmlformats.org/drawingml/2006/main">
+              <a:graphicData uri="http://schemas.openxmlformats.org/drawingml/2006/picture">
+                <pic:pic xmlns:pic="http://schemas.openxmlformats.org/drawingml/2006/picture">
+                  <pic:nvPicPr>
+                    <pic:cNvPr id="6" name="Picture 6"/>
+                    <pic:cNvPicPr preferRelativeResize="0"/>
+                  </pic:nvPicPr>
+                  <pic:blipFill>
+                    <a:blip r:embed="rId16" cstate="print">
+                      <a:extLst>
+                        <a:ext uri="{28A0092B-C50C-407E-A947-70E740481C1C}">
+                          <a14:useLocalDpi xmlns:a14="http://schemas.microsoft.com/office/drawing/2010/main" val="0"/>
+                        </a:ext>
+                      </a:extLst>
+                    </a:blip>
+                    <a:stretch>
+                      <a:fillRect/>
+                    </a:stretch>
+                  </pic:blipFill>
+                  <pic:spPr>
+                    <a:xfrm>
+                      <a:off x="0" y="0"/>
+                      <a:ext cx="1747248" cy="2879725"/>
+                    </a:xfrm>
+                    <a:prstGeom prst="rect">
+                      <a:avLst/>
+                    </a:prstGeom>
+                  </pic:spPr>
+                </pic:pic>
+              </a:graphicData>
+            </a:graphic>
+            <wp14:sizeRelH relativeFrom="margin">
+              <wp14:pctWidth>0</wp14:pctWidth>
+            </wp14:sizeRelH>
+            <wp14:sizeRelV relativeFrom="margin">
+              <wp14:pctHeight>0</wp14:pctHeight>
+            </wp14:sizeRelV>
+          </wp:anchor>
+        </w:drawing>
+      </w:r>
+      <w:r>
+        <w:t xml:space="preserve">Gambar </w:t>
+      </w:r>
+      <w:r>
+        <w:fldChar w:fldCharType="begin"/>
+      </w:r>
+      <w:r>
+        <w:instrText xml:space="preserve"> STYLEREF 1 \s </w:instrText>
+      </w:r>
+      <w:r>
+        <w:fldChar w:fldCharType="separate"/>
+      </w:r>
+      <w:r>
+        <w:rPr>
+          <w:noProof/>
+        </w:rPr>
+        <w:t>0</w:t>
+      </w:r>
+      <w:r>
+        <w:fldChar w:fldCharType="end"/>
+      </w:r>
+      <w:r>
+        <w:t>.</w:t>
+      </w:r>
+      <w:fldSimple w:instr=" SEQ Gambar \* ARABIC \s 1 ">
+        <w:r>
+          <w:rPr>
+            <w:noProof/>
+          </w:rPr>
+          <w:t>3</w:t>
+        </w:r>
+      </w:fldSimple>
+      <w:r>
+        <w:rPr>
+          <w:lang w:val="en-US"/>
+        </w:rPr>
+        <w:t xml:space="preserve"> Menu </w:t>
+      </w:r>
+      <w:proofErr w:type="spellStart"/>
+      <w:r>
+        <w:rPr>
+          <w:lang w:val="en-US"/>
+        </w:rPr>
+        <w:t>Makanan</w:t>
+      </w:r>
+      <w:proofErr w:type="spellEnd"/>
+      <w:r>
+        <w:rPr>
+          <w:lang w:val="en-US"/>
+        </w:rPr>
+        <w:t xml:space="preserve"> </w:t>
+      </w:r>
+      <w:proofErr w:type="spellStart"/>
+      <w:r>
+        <w:rPr>
+          <w:lang w:val="en-US"/>
+        </w:rPr>
+        <w:t>atau</w:t>
+      </w:r>
+      <w:proofErr w:type="spellEnd"/>
+      <w:r>
+        <w:rPr>
+          <w:lang w:val="en-US"/>
+        </w:rPr>
+        <w:t xml:space="preserve"> </w:t>
+      </w:r>
+      <w:proofErr w:type="spellStart"/>
+      <w:r>
+        <w:rPr>
+          <w:lang w:val="en-US"/>
+        </w:rPr>
+        <w:t>Minuman</w:t>
+      </w:r>
+      <w:proofErr w:type="spellEnd"/>
+    </w:p>
+    <w:p>
+      <w:pPr>
+        <w:rPr>
+          <w:lang w:val="en-US"/>
+        </w:rPr>
+      </w:pPr>
+    </w:p>
+    <w:p>
+      <w:pPr>
+        <w:rPr>
+          <w:lang w:val="en-US"/>
+        </w:rPr>
+      </w:pPr>
+    </w:p>
+    <w:p>
+      <w:pPr>
+        <w:pStyle w:val="Caption"/>
+        <w:rPr>
+          <w:lang w:val="en-US"/>
+        </w:rPr>
+      </w:pPr>
+      <w:r>
+        <w:t xml:space="preserve">Gambar </w:t>
+      </w:r>
+      <w:r>
+        <w:fldChar w:fldCharType="begin"/>
+      </w:r>
+      <w:r>
+        <w:instrText xml:space="preserve"> STYLEREF 1 \s </w:instrText>
+      </w:r>
+      <w:r>
+        <w:fldChar w:fldCharType="separate"/>
+      </w:r>
+      <w:r>
+        <w:rPr>
+          <w:noProof/>
+        </w:rPr>
+        <w:t>0</w:t>
+      </w:r>
+      <w:r>
+        <w:fldChar w:fldCharType="end"/>
+      </w:r>
+      <w:r>
+        <w:t>.</w:t>
+      </w:r>
+      <w:fldSimple w:instr=" SEQ Gambar \* ARABIC \s 1 ">
+        <w:r>
+          <w:rPr>
+            <w:noProof/>
+          </w:rPr>
+          <w:t>4</w:t>
+        </w:r>
+      </w:fldSimple>
+      <w:r>
+        <w:rPr>
+          <w:lang w:val="en-US"/>
+        </w:rPr>
+        <w:t xml:space="preserve"> Menu Board Game</w:t>
+      </w:r>
+    </w:p>
+    <w:p>
+      <w:pPr>
+        <w:rPr>
+          <w:lang w:val="en-US"/>
+        </w:rPr>
+      </w:pPr>
+    </w:p>
+    <w:p>
+      <w:pPr>
+        <w:rPr>
+          <w:lang w:val="en-US"/>
+        </w:rPr>
+      </w:pPr>
+    </w:p>
+    <w:p>
+      <w:pPr>
+        <w:rPr>
+          <w:lang w:val="en-US"/>
+        </w:rPr>
+      </w:pPr>
+    </w:p>
+    <w:p>
+      <w:pPr>
+        <w:rPr>
+          <w:lang w:val="en-US"/>
+        </w:rPr>
+      </w:pPr>
+    </w:p>
+    <w:p>
+      <w:pPr>
+        <w:rPr>
+          <w:lang w:val="en-US"/>
+        </w:rPr>
+      </w:pPr>
+    </w:p>
+    <w:p>
+      <w:pPr>
+        <w:rPr>
+          <w:lang w:val="en-US"/>
+        </w:rPr>
+      </w:pPr>
+    </w:p>
+    <w:p>
+      <w:pPr>
+        <w:pStyle w:val="Caption"/>
+        <w:rPr>
+          <w:lang w:val="en-US"/>
+        </w:rPr>
+      </w:pPr>
+      <w:r>
+        <w:lastRenderedPageBreak/>
+        <w:t xml:space="preserve">Gambar </w:t>
+      </w:r>
+      <w:r>
+        <w:fldChar w:fldCharType="begin"/>
+      </w:r>
+      <w:r>
+        <w:instrText xml:space="preserve"> STYLEREF 1 \s </w:instrText>
+      </w:r>
+      <w:r>
+        <w:fldChar w:fldCharType="separate"/>
+      </w:r>
+      <w:r>
+        <w:rPr>
+          <w:noProof/>
+        </w:rPr>
+        <w:t>0</w:t>
+      </w:r>
+      <w:r>
+        <w:fldChar w:fldCharType="end"/>
+      </w:r>
+      <w:r>
+        <w:t>.</w:t>
+      </w:r>
+      <w:fldSimple w:instr=" SEQ Gambar \* ARABIC \s 1 ">
+        <w:r>
+          <w:rPr>
+            <w:noProof/>
+          </w:rPr>
+          <w:t>5</w:t>
+        </w:r>
+      </w:fldSimple>
+      <w:r>
+        <w:rPr>
+          <w:noProof/>
+          <w:lang w:val="en-ID"/>
+        </w:rPr>
+        <w:drawing>
+          <wp:anchor distT="0" distB="0" distL="114300" distR="114300" simplePos="0" relativeHeight="251666432" behindDoc="0" locked="0" layoutInCell="1" allowOverlap="1" wp14:anchorId="3C6F5D22" wp14:editId="0B55BBA8">
+            <wp:simplePos x="0" y="0"/>
+            <wp:positionH relativeFrom="margin">
+              <wp:align>center</wp:align>
+            </wp:positionH>
+            <wp:positionV relativeFrom="paragraph">
+              <wp:posOffset>299</wp:posOffset>
+            </wp:positionV>
+            <wp:extent cx="3600000" cy="2880000"/>
+            <wp:effectExtent l="0" t="0" r="635" b="0"/>
+            <wp:wrapTopAndBottom/>
+            <wp:docPr id="8" name="Picture 8"/>
+            <wp:cNvGraphicFramePr>
+              <a:graphicFrameLocks xmlns:a="http://schemas.openxmlformats.org/drawingml/2006/main"/>
+            </wp:cNvGraphicFramePr>
+            <a:graphic xmlns:a="http://schemas.openxmlformats.org/drawingml/2006/main">
+              <a:graphicData uri="http://schemas.openxmlformats.org/drawingml/2006/picture">
+                <pic:pic xmlns:pic="http://schemas.openxmlformats.org/drawingml/2006/picture">
+                  <pic:nvPicPr>
+                    <pic:cNvPr id="8" name="Picture 8"/>
+                    <pic:cNvPicPr preferRelativeResize="0"/>
+                  </pic:nvPicPr>
+                  <pic:blipFill>
+                    <a:blip r:embed="rId17" cstate="print">
+                      <a:extLst>
+                        <a:ext uri="{28A0092B-C50C-407E-A947-70E740481C1C}">
+                          <a14:useLocalDpi xmlns:a14="http://schemas.microsoft.com/office/drawing/2010/main" val="0"/>
+                        </a:ext>
+                      </a:extLst>
+                    </a:blip>
+                    <a:stretch>
+                      <a:fillRect/>
+                    </a:stretch>
+                  </pic:blipFill>
+                  <pic:spPr>
+                    <a:xfrm>
+                      <a:off x="0" y="0"/>
+                      <a:ext cx="3600000" cy="2880000"/>
+                    </a:xfrm>
+                    <a:prstGeom prst="rect">
+                      <a:avLst/>
+                    </a:prstGeom>
+                  </pic:spPr>
+                </pic:pic>
+              </a:graphicData>
+            </a:graphic>
+            <wp14:sizeRelH relativeFrom="margin">
+              <wp14:pctWidth>0</wp14:pctWidth>
+            </wp14:sizeRelH>
+            <wp14:sizeRelV relativeFrom="margin">
+              <wp14:pctHeight>0</wp14:pctHeight>
+            </wp14:sizeRelV>
+          </wp:anchor>
+        </w:drawing>
+      </w:r>
+      <w:r>
+        <w:rPr>
+          <w:lang w:val="en-US"/>
+        </w:rPr>
+        <w:t xml:space="preserve"> Menu </w:t>
+      </w:r>
+      <w:proofErr w:type="spellStart"/>
+      <w:r>
+        <w:rPr>
+          <w:lang w:val="en-US"/>
+        </w:rPr>
+        <w:t>Pesanan</w:t>
+      </w:r>
+      <w:proofErr w:type="spellEnd"/>
+    </w:p>
+    <w:p>
+      <w:pPr>
+        <w:rPr>
+          <w:lang w:val="en-US"/>
+        </w:rPr>
+      </w:pPr>
+      <w:r>
+        <w:rPr>
+          <w:noProof/>
+          <w:lang w:val="en-ID"/>
+        </w:rPr>
+        <w:drawing>
+          <wp:anchor distT="0" distB="0" distL="114300" distR="114300" simplePos="0" relativeHeight="251668480" behindDoc="0" locked="0" layoutInCell="1" allowOverlap="1" wp14:anchorId="0615CD48" wp14:editId="15ED9A3E">
+            <wp:simplePos x="0" y="0"/>
+            <wp:positionH relativeFrom="margin">
+              <wp:align>center</wp:align>
+            </wp:positionH>
+            <wp:positionV relativeFrom="paragraph">
+              <wp:posOffset>253521</wp:posOffset>
+            </wp:positionV>
+            <wp:extent cx="3366135" cy="2879725"/>
+            <wp:effectExtent l="0" t="0" r="5715" b="0"/>
+            <wp:wrapTopAndBottom/>
+            <wp:docPr id="10" name="Picture 10"/>
+            <wp:cNvGraphicFramePr>
+              <a:graphicFrameLocks xmlns:a="http://schemas.openxmlformats.org/drawingml/2006/main"/>
+            </wp:cNvGraphicFramePr>
+            <a:graphic xmlns:a="http://schemas.openxmlformats.org/drawingml/2006/main">
+              <a:graphicData uri="http://schemas.openxmlformats.org/drawingml/2006/picture">
+                <pic:pic xmlns:pic="http://schemas.openxmlformats.org/drawingml/2006/picture">
+                  <pic:nvPicPr>
+                    <pic:cNvPr id="10" name="Picture 10"/>
+                    <pic:cNvPicPr preferRelativeResize="0"/>
+                  </pic:nvPicPr>
+                  <pic:blipFill>
+                    <a:blip r:embed="rId18" cstate="print">
+                      <a:extLst>
+                        <a:ext uri="{28A0092B-C50C-407E-A947-70E740481C1C}">
+                          <a14:useLocalDpi xmlns:a14="http://schemas.microsoft.com/office/drawing/2010/main" val="0"/>
+                        </a:ext>
+                      </a:extLst>
+                    </a:blip>
+                    <a:stretch>
+                      <a:fillRect/>
+                    </a:stretch>
+                  </pic:blipFill>
+                  <pic:spPr>
+                    <a:xfrm>
+                      <a:off x="0" y="0"/>
+                      <a:ext cx="3366233" cy="2880000"/>
+                    </a:xfrm>
+                    <a:prstGeom prst="rect">
+                      <a:avLst/>
+                    </a:prstGeom>
+                  </pic:spPr>
+                </pic:pic>
+              </a:graphicData>
+            </a:graphic>
+            <wp14:sizeRelH relativeFrom="margin">
+              <wp14:pctWidth>0</wp14:pctWidth>
+            </wp14:sizeRelH>
+            <wp14:sizeRelV relativeFrom="margin">
+              <wp14:pctHeight>0</wp14:pctHeight>
+            </wp14:sizeRelV>
+          </wp:anchor>
+        </w:drawing>
+      </w:r>
+    </w:p>
+    <w:p>
+      <w:pPr>
+        <w:rPr>
+          <w:lang w:val="en-US"/>
+        </w:rPr>
+      </w:pPr>
+    </w:p>
+    <w:p>
+      <w:pPr>
+        <w:pStyle w:val="Caption"/>
+        <w:rPr>
+          <w:lang w:val="en-US"/>
+        </w:rPr>
+      </w:pPr>
+      <w:r>
+        <w:t xml:space="preserve">Gambar </w:t>
+      </w:r>
+      <w:r>
+        <w:fldChar w:fldCharType="begin"/>
+      </w:r>
+      <w:r>
+        <w:instrText xml:space="preserve"> STYLEREF 1 \s </w:instrText>
+      </w:r>
+      <w:r>
+        <w:fldChar w:fldCharType="separate"/>
+      </w:r>
+      <w:r>
+        <w:rPr>
+          <w:noProof/>
+        </w:rPr>
+        <w:t>0</w:t>
+      </w:r>
+      <w:r>
+        <w:fldChar w:fldCharType="end"/>
+      </w:r>
+      <w:r>
+        <w:t>.</w:t>
+      </w:r>
+      <w:r>
+        <w:fldChar w:fldCharType="begin"/>
+      </w:r>
+      <w:r>
+        <w:instrText xml:space="preserve"> SEQ Gambar \* ARABIC \s 1 </w:instrText>
+      </w:r>
+      <w:r>
+        <w:fldChar w:fldCharType="separate"/>
+      </w:r>
+      <w:r>
+        <w:rPr>
+          <w:noProof/>
+        </w:rPr>
+        <w:t>6</w:t>
+      </w:r>
+      <w:r>
+        <w:fldChar w:fldCharType="end"/>
+      </w:r>
+      <w:r>
+        <w:rPr>
+          <w:lang w:val="en-US"/>
+        </w:rPr>
+        <w:t xml:space="preserve"> Menu </w:t>
+      </w:r>
+      <w:proofErr w:type="spellStart"/>
+      <w:r>
+        <w:rPr>
+          <w:lang w:val="en-US"/>
+        </w:rPr>
+        <w:t>Peminjam</w:t>
+      </w:r>
+      <w:proofErr w:type="spellEnd"/>
+      <w:r>
+        <w:rPr>
+          <w:lang w:val="en-US"/>
+        </w:rPr>
+        <w:t xml:space="preserve"> Board Game</w:t>
+      </w:r>
+    </w:p>
+    <w:p>
+      <w:pPr>
+        <w:rPr>
+          <w:lang w:val="en-US"/>
+        </w:rPr>
+      </w:pPr>
+    </w:p>
+    <w:p>
+      <w:pPr>
+        <w:rPr>
+          <w:lang w:val="en-US"/>
+        </w:rPr>
+      </w:pPr>
+    </w:p>
+    <w:p>
+      <w:pPr>
+        <w:rPr>
+          <w:lang w:val="en-US"/>
+        </w:rPr>
+      </w:pPr>
+    </w:p>
+    <w:p>
+      <w:pPr>
+        <w:rPr>
+          <w:lang w:val="en-US"/>
+        </w:rPr>
+      </w:pPr>
+    </w:p>
+    <w:p>
+      <w:pPr>
+        <w:rPr>
+          <w:lang w:val="en-US"/>
+        </w:rPr>
+      </w:pPr>
+    </w:p>
+    <w:p>
+      <w:pPr>
+        <w:rPr>
+          <w:lang w:val="en-US"/>
+        </w:rPr>
+      </w:pPr>
+    </w:p>
+    <w:p>
+      <w:pPr>
+        <w:rPr>
+          <w:lang w:val="en-US"/>
+        </w:rPr>
+      </w:pPr>
+    </w:p>
+    <w:p>
+      <w:pPr>
+        <w:pStyle w:val="Heading1"/>
+        <w:rPr>
+          <w:lang w:val="en-US"/>
+        </w:rPr>
+      </w:pPr>
+      <w:r>
+        <w:rPr>
+          <w:lang w:val="en-US"/>
+        </w:rPr>
+        <w:lastRenderedPageBreak/>
+        <w:t>METODE</w:t>
+      </w:r>
+    </w:p>
+    <w:p>
+      <w:pPr>
+        <w:rPr>
+          <w:lang w:val="en-US"/>
+        </w:rPr>
+      </w:pPr>
+    </w:p>
+    <w:p>
+      <w:pPr>
+        <w:ind w:firstLine="720"/>
+        <w:rPr>
+          <w:lang w:val="en-US"/>
+        </w:rPr>
+      </w:pPr>
+      <w:proofErr w:type="spellStart"/>
+      <w:r>
+        <w:rPr>
+          <w:lang w:val="en-US"/>
+        </w:rPr>
+        <w:t>Metode</w:t>
+      </w:r>
+      <w:proofErr w:type="spellEnd"/>
+      <w:r>
+        <w:rPr>
+          <w:lang w:val="en-US"/>
+        </w:rPr>
+        <w:t xml:space="preserve"> </w:t>
+      </w:r>
+      <w:proofErr w:type="spellStart"/>
+      <w:r>
+        <w:rPr>
+          <w:lang w:val="en-US"/>
+        </w:rPr>
+        <w:t>dalam</w:t>
+      </w:r>
+      <w:proofErr w:type="spellEnd"/>
+      <w:r>
+        <w:rPr>
+          <w:lang w:val="en-US"/>
+        </w:rPr>
+        <w:t xml:space="preserve"> </w:t>
+      </w:r>
+      <w:proofErr w:type="spellStart"/>
+      <w:r>
+        <w:rPr>
+          <w:lang w:val="en-US"/>
+        </w:rPr>
+        <w:t>pengerjaan</w:t>
+      </w:r>
+      <w:proofErr w:type="spellEnd"/>
+      <w:r>
+        <w:rPr>
+          <w:lang w:val="en-US"/>
+        </w:rPr>
+        <w:t xml:space="preserve"> </w:t>
+      </w:r>
+      <w:proofErr w:type="spellStart"/>
+      <w:r>
+        <w:rPr>
+          <w:lang w:val="en-US"/>
+        </w:rPr>
+        <w:t>proyek</w:t>
+      </w:r>
+      <w:proofErr w:type="spellEnd"/>
+      <w:r>
+        <w:rPr>
+          <w:lang w:val="en-US"/>
+        </w:rPr>
+        <w:t xml:space="preserve"> </w:t>
+      </w:r>
+      <w:proofErr w:type="spellStart"/>
+      <w:r>
+        <w:rPr>
+          <w:lang w:val="en-US"/>
+        </w:rPr>
+        <w:t>perangkat</w:t>
+      </w:r>
+      <w:proofErr w:type="spellEnd"/>
+      <w:r>
+        <w:rPr>
+          <w:lang w:val="en-US"/>
+        </w:rPr>
+        <w:t xml:space="preserve"> </w:t>
+      </w:r>
+      <w:proofErr w:type="spellStart"/>
+      <w:r>
+        <w:rPr>
+          <w:lang w:val="en-US"/>
+        </w:rPr>
+        <w:t>lunak</w:t>
+      </w:r>
+      <w:proofErr w:type="spellEnd"/>
+      <w:r>
+        <w:rPr>
+          <w:lang w:val="en-US"/>
+        </w:rPr>
+        <w:t xml:space="preserve"> yang </w:t>
+      </w:r>
+      <w:proofErr w:type="spellStart"/>
+      <w:r>
+        <w:rPr>
+          <w:lang w:val="en-US"/>
+        </w:rPr>
+        <w:t>akan</w:t>
+      </w:r>
+      <w:proofErr w:type="spellEnd"/>
+      <w:r>
+        <w:rPr>
+          <w:lang w:val="en-US"/>
+        </w:rPr>
+        <w:t xml:space="preserve"> </w:t>
+      </w:r>
+      <w:proofErr w:type="spellStart"/>
+      <w:r>
+        <w:rPr>
+          <w:lang w:val="en-US"/>
+        </w:rPr>
+        <w:t>dilakukan</w:t>
+      </w:r>
+      <w:proofErr w:type="spellEnd"/>
+      <w:r>
+        <w:rPr>
+          <w:lang w:val="en-US"/>
+        </w:rPr>
+        <w:t xml:space="preserve"> pada </w:t>
+      </w:r>
+      <w:proofErr w:type="spellStart"/>
+      <w:r>
+        <w:rPr>
+          <w:lang w:val="en-US"/>
+        </w:rPr>
+        <w:t>proyek</w:t>
+      </w:r>
+      <w:proofErr w:type="spellEnd"/>
+      <w:r>
+        <w:rPr>
+          <w:lang w:val="en-US"/>
+        </w:rPr>
+        <w:t xml:space="preserve"> </w:t>
+      </w:r>
+      <w:proofErr w:type="spellStart"/>
+      <w:r>
+        <w:rPr>
+          <w:lang w:val="en-US"/>
+        </w:rPr>
+        <w:t>ini</w:t>
+      </w:r>
+      <w:proofErr w:type="spellEnd"/>
+      <w:r>
+        <w:rPr>
+          <w:lang w:val="en-US"/>
+        </w:rPr>
+        <w:t xml:space="preserve"> </w:t>
+      </w:r>
+      <w:proofErr w:type="spellStart"/>
+      <w:r>
+        <w:rPr>
+          <w:lang w:val="en-US"/>
+        </w:rPr>
+        <w:t>akan</w:t>
+      </w:r>
+      <w:proofErr w:type="spellEnd"/>
+      <w:r>
+        <w:rPr>
+          <w:lang w:val="en-US"/>
+        </w:rPr>
+        <w:t xml:space="preserve"> </w:t>
+      </w:r>
+      <w:proofErr w:type="spellStart"/>
+      <w:r>
+        <w:rPr>
+          <w:lang w:val="en-US"/>
+        </w:rPr>
+        <w:t>dilakukan</w:t>
+      </w:r>
+      <w:proofErr w:type="spellEnd"/>
+      <w:r>
+        <w:rPr>
+          <w:lang w:val="en-US"/>
+        </w:rPr>
+        <w:t>:</w:t>
+      </w:r>
+    </w:p>
+    <w:p>
+      <w:pPr>
+        <w:rPr>
+          <w:lang w:val="en-US"/>
+        </w:rPr>
+      </w:pPr>
+    </w:p>
+    <w:p>
+      <w:pPr>
+        <w:rPr>
+          <w:lang w:val="en-US"/>
+        </w:rPr>
+      </w:pPr>
+      <w:proofErr w:type="spellStart"/>
+      <w:r>
+        <w:rPr>
+          <w:lang w:val="en-US"/>
+        </w:rPr>
+        <w:t>Pertemuan</w:t>
+      </w:r>
+      <w:proofErr w:type="spellEnd"/>
+      <w:r>
+        <w:rPr>
+          <w:lang w:val="en-US"/>
+        </w:rPr>
+        <w:tab/>
+        <w:t>: Offline</w:t>
+      </w:r>
+    </w:p>
+    <w:p>
+      <w:pPr>
+        <w:rPr>
+          <w:lang w:val="en-US"/>
+        </w:rPr>
+      </w:pPr>
+      <w:proofErr w:type="spellStart"/>
+      <w:r>
+        <w:rPr>
+          <w:lang w:val="en-US"/>
+        </w:rPr>
+        <w:t>Tempat</w:t>
+      </w:r>
+      <w:proofErr w:type="spellEnd"/>
+      <w:r>
+        <w:rPr>
+          <w:lang w:val="en-US"/>
+        </w:rPr>
+        <w:tab/>
+        <w:t xml:space="preserve">: </w:t>
+      </w:r>
+      <w:r>
+        <w:rPr>
+          <w:lang w:val="en-US"/>
+        </w:rPr>
+        <w:t xml:space="preserve">Jl. Kyai Saleh No.13, </w:t>
+      </w:r>
+      <w:proofErr w:type="spellStart"/>
+      <w:r>
+        <w:rPr>
+          <w:lang w:val="en-US"/>
+        </w:rPr>
+        <w:t>Randusari</w:t>
+      </w:r>
+      <w:proofErr w:type="spellEnd"/>
+      <w:r>
+        <w:rPr>
+          <w:lang w:val="en-US"/>
+        </w:rPr>
+        <w:t xml:space="preserve">, </w:t>
+      </w:r>
+      <w:proofErr w:type="spellStart"/>
+      <w:r>
+        <w:rPr>
+          <w:lang w:val="en-US"/>
+        </w:rPr>
+        <w:t>Kec</w:t>
+      </w:r>
+      <w:proofErr w:type="spellEnd"/>
+      <w:r>
+        <w:rPr>
+          <w:lang w:val="en-US"/>
+        </w:rPr>
+        <w:t>. Semarang Sel., Kota</w:t>
+      </w:r>
+      <w:r>
+        <w:rPr>
+          <w:lang w:val="en-US"/>
+        </w:rPr>
+        <w:tab/>
+      </w:r>
+      <w:r>
+        <w:rPr>
+          <w:lang w:val="en-US"/>
+        </w:rPr>
+        <w:tab/>
+      </w:r>
+      <w:r>
+        <w:rPr>
+          <w:lang w:val="en-US"/>
+        </w:rPr>
+        <w:tab/>
+      </w:r>
+      <w:proofErr w:type="gramStart"/>
+      <w:r>
+        <w:rPr>
+          <w:lang w:val="en-US"/>
+        </w:rPr>
+        <w:tab/>
+        <w:t xml:space="preserve">  </w:t>
+      </w:r>
+      <w:r>
+        <w:rPr>
+          <w:lang w:val="en-US"/>
+        </w:rPr>
+        <w:t>Semarang</w:t>
+      </w:r>
+      <w:proofErr w:type="gramEnd"/>
+      <w:r>
+        <w:rPr>
+          <w:lang w:val="en-US"/>
+        </w:rPr>
+        <w:t xml:space="preserve">, </w:t>
+      </w:r>
+      <w:proofErr w:type="spellStart"/>
+      <w:r>
+        <w:rPr>
+          <w:lang w:val="en-US"/>
+        </w:rPr>
+        <w:t>Jawa</w:t>
+      </w:r>
+      <w:proofErr w:type="spellEnd"/>
+      <w:r>
+        <w:rPr>
+          <w:lang w:val="en-US"/>
+        </w:rPr>
+        <w:t xml:space="preserve"> Tengah 50244</w:t>
+      </w:r>
+      <w:r>
+        <w:rPr>
+          <w:lang w:val="en-US"/>
+        </w:rPr>
+        <w:t xml:space="preserve"> </w:t>
+      </w:r>
+    </w:p>
+    <w:p>
+      <w:pPr>
+        <w:rPr>
+          <w:lang w:val="en-US"/>
+        </w:rPr>
+      </w:pPr>
+      <w:r>
+        <w:rPr>
+          <w:lang w:val="en-US"/>
+        </w:rPr>
+        <w:t>Hari</w:t>
+      </w:r>
+      <w:r>
+        <w:rPr>
+          <w:lang w:val="en-US"/>
+        </w:rPr>
+        <w:tab/>
+      </w:r>
+      <w:r>
+        <w:rPr>
+          <w:lang w:val="en-US"/>
+        </w:rPr>
+        <w:tab/>
+        <w:t xml:space="preserve">: </w:t>
+      </w:r>
+      <w:proofErr w:type="spellStart"/>
+      <w:r>
+        <w:rPr>
+          <w:lang w:val="en-US"/>
+        </w:rPr>
+        <w:t>Setiap</w:t>
+      </w:r>
+      <w:proofErr w:type="spellEnd"/>
+      <w:r>
+        <w:rPr>
+          <w:lang w:val="en-US"/>
+        </w:rPr>
+        <w:t xml:space="preserve"> </w:t>
+      </w:r>
+      <w:proofErr w:type="spellStart"/>
+      <w:r>
+        <w:rPr>
+          <w:lang w:val="en-US"/>
+        </w:rPr>
+        <w:t>Jumat</w:t>
+      </w:r>
+      <w:proofErr w:type="spellEnd"/>
+    </w:p>
+    <w:p>
+      <w:pPr>
+        <w:rPr>
+          <w:lang w:val="en-US"/>
+        </w:rPr>
+      </w:pPr>
+      <w:r>
+        <w:rPr>
+          <w:lang w:val="en-US"/>
+        </w:rPr>
+        <w:t>Waktu</w:t>
+      </w:r>
+      <w:r>
+        <w:rPr>
+          <w:lang w:val="en-US"/>
+        </w:rPr>
+        <w:tab/>
+      </w:r>
+      <w:r>
+        <w:rPr>
+          <w:lang w:val="en-US"/>
+        </w:rPr>
+        <w:tab/>
+        <w:t xml:space="preserve">: 09.00 – </w:t>
+      </w:r>
+      <w:proofErr w:type="spellStart"/>
+      <w:r>
+        <w:rPr>
+          <w:lang w:val="en-US"/>
+        </w:rPr>
+        <w:t>Selesai</w:t>
+      </w:r>
+      <w:proofErr w:type="spellEnd"/>
+    </w:p>
+    <w:p>
+      <w:pPr>
+        <w:rPr>
+          <w:lang w:val="en-US"/>
+        </w:rPr>
+      </w:pPr>
+      <w:proofErr w:type="spellStart"/>
+      <w:r>
+        <w:rPr>
+          <w:lang w:val="en-US"/>
+        </w:rPr>
+        <w:t>Pembahasan</w:t>
+      </w:r>
+      <w:proofErr w:type="spellEnd"/>
+      <w:r>
+        <w:rPr>
+          <w:lang w:val="en-US"/>
+        </w:rPr>
+        <w:tab/>
+        <w:t xml:space="preserve">: Progress </w:t>
+      </w:r>
+      <w:proofErr w:type="spellStart"/>
+      <w:r>
+        <w:rPr>
+          <w:lang w:val="en-US"/>
+        </w:rPr>
+        <w:t>Proyek</w:t>
+      </w:r>
+      <w:proofErr w:type="spellEnd"/>
+      <w:r>
+        <w:rPr>
+          <w:lang w:val="en-US"/>
+        </w:rPr>
+        <w:t xml:space="preserve"> </w:t>
+      </w:r>
+      <w:proofErr w:type="spellStart"/>
+      <w:r>
+        <w:rPr>
+          <w:lang w:val="en-US"/>
+        </w:rPr>
+        <w:t>Mingguan</w:t>
+      </w:r>
+      <w:proofErr w:type="spellEnd"/>
+      <w:r>
+        <w:rPr>
+          <w:lang w:val="en-US"/>
+        </w:rPr>
+        <w:t xml:space="preserve"> </w:t>
+      </w:r>
+    </w:p>
+    <w:p>
+      <w:pPr>
+        <w:rPr>
+          <w:lang w:val="en-US"/>
+        </w:rPr>
+      </w:pPr>
+    </w:p>
+    <w:p>
+      <w:pPr>
+        <w:rPr>
+          <w:lang w:val="en-US"/>
+        </w:rPr>
+      </w:pPr>
+    </w:p>
+    <w:p>
+      <w:pPr>
+        <w:rPr>
+          <w:lang w:val="en-US"/>
+        </w:rPr>
+      </w:pPr>
+    </w:p>
+    <w:p>
+      <w:pPr>
+        <w:rPr>
+          <w:lang w:val="en-US"/>
+        </w:rPr>
+      </w:pPr>
     </w:p>
     <w:sectPr>
-      <w:pgSz w:w="16840" w:h="11907" w:orient="landscape" w:code="9"/>
-      <w:pgMar w:top="1560" w:right="1701" w:bottom="1701" w:left="1701" w:header="709" w:footer="709" w:gutter="0"/>
+      <w:pgSz w:w="11907" w:h="16840" w:code="9"/>
+      <w:pgMar w:top="1701" w:right="1559" w:bottom="1701" w:left="1701" w:header="709" w:footer="709" w:gutter="0"/>
       <w:cols w:space="708"/>
       <w:docGrid w:linePitch="360"/>
     </w:sectPr>
@@ -19133,6 +18080,23 @@
     <w:rPr>
       <w:color w:val="605E5C"/>
       <w:shd w:val="clear" w:color="auto" w:fill="E1DFDD"/>
+    </w:rPr>
+  </w:style>
+  <w:style w:type="paragraph" w:styleId="Caption">
+    <w:name w:val="caption"/>
+    <w:basedOn w:val="Normal"/>
+    <w:next w:val="Normal"/>
+    <w:uiPriority w:val="35"/>
+    <w:unhideWhenUsed/>
+    <w:qFormat/>
+    <w:rsid w:val="00BC1FA3"/>
+    <w:pPr>
+      <w:spacing w:after="200" w:line="360" w:lineRule="auto"/>
+      <w:jc w:val="center"/>
+    </w:pPr>
+    <w:rPr>
+      <w:iCs/>
+      <w:szCs w:val="18"/>
     </w:rPr>
   </w:style>
 </w:styles>

</xml_diff>